<commit_message>
Complemento de los casos de prueba
</commit_message>
<xml_diff>
--- a/Sprint 2/Casos de prueba.docx
+++ b/Sprint 2/Casos de prueba.docx
@@ -1,6 +1,6 @@
 
 <file path=word/document.xml><?xml version="1.0" encoding="utf-8"?>
-<w:document xmlns:wpc="http://schemas.microsoft.com/office/word/2010/wordprocessingCanvas" xmlns:mc="http://schemas.openxmlformats.org/markup-compatibility/2006" xmlns:o="urn:schemas-microsoft-com:office:office" xmlns:r="http://schemas.openxmlformats.org/officeDocument/2006/relationships" xmlns:m="http://schemas.openxmlformats.org/officeDocument/2006/math" xmlns:v="urn:schemas-microsoft-com:vml" xmlns:wp14="http://schemas.microsoft.com/office/word/2010/wordprocessingDrawing" xmlns:wp="http://schemas.openxmlformats.org/drawingml/2006/wordprocessingDrawing" xmlns:w10="urn:schemas-microsoft-com:office:word" xmlns:w="http://schemas.openxmlformats.org/wordprocessingml/2006/main" xmlns:w14="http://schemas.microsoft.com/office/word/2010/wordml" xmlns:w15="http://schemas.microsoft.com/office/word/2012/wordml" xmlns:wpg="http://schemas.microsoft.com/office/word/2010/wordprocessingGroup" xmlns:wpi="http://schemas.microsoft.com/office/word/2010/wordprocessingInk" xmlns:wne="http://schemas.microsoft.com/office/word/2006/wordml" xmlns:wps="http://schemas.microsoft.com/office/word/2010/wordprocessingShape" mc:Ignorable="w14 w15 wp14">
+<w:document xmlns:wpc="http://schemas.microsoft.com/office/word/2010/wordprocessingCanvas" xmlns:mc="http://schemas.openxmlformats.org/markup-compatibility/2006" xmlns:o="urn:schemas-microsoft-com:office:office" xmlns:r="http://schemas.openxmlformats.org/officeDocument/2006/relationships" xmlns:m="http://schemas.openxmlformats.org/officeDocument/2006/math" xmlns:v="urn:schemas-microsoft-com:vml" xmlns:wp14="http://schemas.microsoft.com/office/word/2010/wordprocessingDrawing" xmlns:wp="http://schemas.openxmlformats.org/drawingml/2006/wordprocessingDrawing" xmlns:w10="urn:schemas-microsoft-com:office:word" xmlns:w="http://schemas.openxmlformats.org/wordprocessingml/2006/main" xmlns:w14="http://schemas.microsoft.com/office/word/2010/wordml" xmlns:wpg="http://schemas.microsoft.com/office/word/2010/wordprocessingGroup" xmlns:wpi="http://schemas.microsoft.com/office/word/2010/wordprocessingInk" xmlns:wne="http://schemas.microsoft.com/office/word/2006/wordml" xmlns:wps="http://schemas.microsoft.com/office/word/2010/wordprocessingShape" mc:Ignorable="w14 wp14">
   <w:background w:color="FFFFFF"/>
   <w:body>
     <w:p>
@@ -20,8 +20,6 @@
         </w:rPr>
         <w:t>CASOS DE PRUEBA</w:t>
       </w:r>
-      <w:bookmarkStart w:id="0" w:name="_GoBack"/>
-      <w:bookmarkEnd w:id="0"/>
     </w:p>
     <w:p/>
     <w:tbl>
@@ -38,12 +36,6 @@
           <w:insideV w:val="single" w:sz="8" w:space="0" w:color="000000"/>
         </w:tblBorders>
         <w:tblLayout w:type="fixed"/>
-        <w:tblCellMar>
-          <w:top w:w="0" w:type="dxa"/>
-          <w:left w:w="0" w:type="dxa"/>
-          <w:bottom w:w="0" w:type="dxa"/>
-          <w:right w:w="0" w:type="dxa"/>
-        </w:tblCellMar>
         <w:tblLook w:val="0600" w:firstRow="0" w:lastRow="0" w:firstColumn="0" w:lastColumn="0" w:noHBand="1" w:noVBand="1"/>
       </w:tblPr>
       <w:tblGrid>
@@ -51,14 +43,6 @@
         <w:gridCol w:w="4515"/>
       </w:tblGrid>
       <w:tr>
-        <w:tblPrEx>
-          <w:tblCellMar>
-            <w:top w:w="0" w:type="dxa"/>
-            <w:left w:w="0" w:type="dxa"/>
-            <w:bottom w:w="0" w:type="dxa"/>
-            <w:right w:w="0" w:type="dxa"/>
-          </w:tblCellMar>
-        </w:tblPrEx>
         <w:tc>
           <w:tcPr>
             <w:tcW w:w="4514" w:type="dxa"/>
@@ -110,14 +94,6 @@
         </w:tc>
       </w:tr>
       <w:tr>
-        <w:tblPrEx>
-          <w:tblCellMar>
-            <w:top w:w="0" w:type="dxa"/>
-            <w:left w:w="0" w:type="dxa"/>
-            <w:bottom w:w="0" w:type="dxa"/>
-            <w:right w:w="0" w:type="dxa"/>
-          </w:tblCellMar>
-        </w:tblPrEx>
         <w:tc>
           <w:tcPr>
             <w:tcW w:w="4514" w:type="dxa"/>
@@ -169,14 +145,6 @@
         </w:tc>
       </w:tr>
       <w:tr>
-        <w:tblPrEx>
-          <w:tblCellMar>
-            <w:top w:w="0" w:type="dxa"/>
-            <w:left w:w="0" w:type="dxa"/>
-            <w:bottom w:w="0" w:type="dxa"/>
-            <w:right w:w="0" w:type="dxa"/>
-          </w:tblCellMar>
-        </w:tblPrEx>
         <w:tc>
           <w:tcPr>
             <w:tcW w:w="4514" w:type="dxa"/>
@@ -228,14 +196,6 @@
         </w:tc>
       </w:tr>
       <w:tr>
-        <w:tblPrEx>
-          <w:tblCellMar>
-            <w:top w:w="0" w:type="dxa"/>
-            <w:left w:w="0" w:type="dxa"/>
-            <w:bottom w:w="0" w:type="dxa"/>
-            <w:right w:w="0" w:type="dxa"/>
-          </w:tblCellMar>
-        </w:tblPrEx>
         <w:tc>
           <w:tcPr>
             <w:tcW w:w="4514" w:type="dxa"/>
@@ -293,14 +253,6 @@
         </w:tc>
       </w:tr>
       <w:tr>
-        <w:tblPrEx>
-          <w:tblCellMar>
-            <w:top w:w="0" w:type="dxa"/>
-            <w:left w:w="0" w:type="dxa"/>
-            <w:bottom w:w="0" w:type="dxa"/>
-            <w:right w:w="0" w:type="dxa"/>
-          </w:tblCellMar>
-        </w:tblPrEx>
         <w:tc>
           <w:tcPr>
             <w:tcW w:w="4514" w:type="dxa"/>
@@ -379,14 +331,7 @@
                 <w:sz w:val="24"/>
                 <w:szCs w:val="24"/>
               </w:rPr>
-              <w:t>Verificar la existencia de publicaciones correspondientes a Mundocent</w:t>
-            </w:r>
-            <w:r>
-              <w:rPr>
-                <w:sz w:val="24"/>
-                <w:szCs w:val="24"/>
-              </w:rPr>
-              <w:t>e, por medio de la observación.</w:t>
+              <w:t>Verificar la existencia de publicaciones correspondientes a Mundocente, por medio de la observación.</w:t>
             </w:r>
           </w:p>
           <w:p>
@@ -438,14 +383,6 @@
         </w:tc>
       </w:tr>
       <w:tr>
-        <w:tblPrEx>
-          <w:tblCellMar>
-            <w:top w:w="0" w:type="dxa"/>
-            <w:left w:w="0" w:type="dxa"/>
-            <w:bottom w:w="0" w:type="dxa"/>
-            <w:right w:w="0" w:type="dxa"/>
-          </w:tblCellMar>
-        </w:tblPrEx>
         <w:tc>
           <w:tcPr>
             <w:tcW w:w="4514" w:type="dxa"/>
@@ -497,14 +434,6 @@
         </w:tc>
       </w:tr>
       <w:tr>
-        <w:tblPrEx>
-          <w:tblCellMar>
-            <w:top w:w="0" w:type="dxa"/>
-            <w:left w:w="0" w:type="dxa"/>
-            <w:bottom w:w="0" w:type="dxa"/>
-            <w:right w:w="0" w:type="dxa"/>
-          </w:tblCellMar>
-        </w:tblPrEx>
         <w:tc>
           <w:tcPr>
             <w:tcW w:w="4514" w:type="dxa"/>
@@ -565,14 +494,6 @@
         </w:tc>
       </w:tr>
       <w:tr>
-        <w:tblPrEx>
-          <w:tblCellMar>
-            <w:top w:w="0" w:type="dxa"/>
-            <w:left w:w="0" w:type="dxa"/>
-            <w:bottom w:w="0" w:type="dxa"/>
-            <w:right w:w="0" w:type="dxa"/>
-          </w:tblCellMar>
-        </w:tblPrEx>
         <w:tc>
           <w:tcPr>
             <w:tcW w:w="4514" w:type="dxa"/>
@@ -617,14 +538,6 @@
         </w:tc>
       </w:tr>
       <w:tr>
-        <w:tblPrEx>
-          <w:tblCellMar>
-            <w:top w:w="0" w:type="dxa"/>
-            <w:left w:w="0" w:type="dxa"/>
-            <w:bottom w:w="0" w:type="dxa"/>
-            <w:right w:w="0" w:type="dxa"/>
-          </w:tblCellMar>
-        </w:tblPrEx>
         <w:tc>
           <w:tcPr>
             <w:tcW w:w="4514" w:type="dxa"/>
@@ -669,14 +582,6 @@
         </w:tc>
       </w:tr>
       <w:tr>
-        <w:tblPrEx>
-          <w:tblCellMar>
-            <w:top w:w="0" w:type="dxa"/>
-            <w:left w:w="0" w:type="dxa"/>
-            <w:bottom w:w="0" w:type="dxa"/>
-            <w:right w:w="0" w:type="dxa"/>
-          </w:tblCellMar>
-        </w:tblPrEx>
         <w:tc>
           <w:tcPr>
             <w:tcW w:w="4514" w:type="dxa"/>
@@ -721,14 +626,6 @@
         </w:tc>
       </w:tr>
       <w:tr>
-        <w:tblPrEx>
-          <w:tblCellMar>
-            <w:top w:w="0" w:type="dxa"/>
-            <w:left w:w="0" w:type="dxa"/>
-            <w:bottom w:w="0" w:type="dxa"/>
-            <w:right w:w="0" w:type="dxa"/>
-          </w:tblCellMar>
-        </w:tblPrEx>
         <w:tc>
           <w:tcPr>
             <w:tcW w:w="4514" w:type="dxa"/>
@@ -780,14 +677,6 @@
         </w:tc>
       </w:tr>
       <w:tr>
-        <w:tblPrEx>
-          <w:tblCellMar>
-            <w:top w:w="0" w:type="dxa"/>
-            <w:left w:w="0" w:type="dxa"/>
-            <w:bottom w:w="0" w:type="dxa"/>
-            <w:right w:w="0" w:type="dxa"/>
-          </w:tblCellMar>
-        </w:tblPrEx>
         <w:tc>
           <w:tcPr>
             <w:tcW w:w="4514" w:type="dxa"/>
@@ -851,12 +740,6 @@
           <w:insideV w:val="single" w:sz="8" w:space="0" w:color="000000"/>
         </w:tblBorders>
         <w:tblLayout w:type="fixed"/>
-        <w:tblCellMar>
-          <w:top w:w="0" w:type="dxa"/>
-          <w:left w:w="0" w:type="dxa"/>
-          <w:bottom w:w="0" w:type="dxa"/>
-          <w:right w:w="0" w:type="dxa"/>
-        </w:tblCellMar>
         <w:tblLook w:val="0600" w:firstRow="0" w:lastRow="0" w:firstColumn="0" w:lastColumn="0" w:noHBand="1" w:noVBand="1"/>
       </w:tblPr>
       <w:tblGrid>
@@ -864,14 +747,6 @@
         <w:gridCol w:w="4515"/>
       </w:tblGrid>
       <w:tr>
-        <w:tblPrEx>
-          <w:tblCellMar>
-            <w:top w:w="0" w:type="dxa"/>
-            <w:left w:w="0" w:type="dxa"/>
-            <w:bottom w:w="0" w:type="dxa"/>
-            <w:right w:w="0" w:type="dxa"/>
-          </w:tblCellMar>
-        </w:tblPrEx>
         <w:tc>
           <w:tcPr>
             <w:tcW w:w="4514" w:type="dxa"/>
@@ -923,14 +798,6 @@
         </w:tc>
       </w:tr>
       <w:tr>
-        <w:tblPrEx>
-          <w:tblCellMar>
-            <w:top w:w="0" w:type="dxa"/>
-            <w:left w:w="0" w:type="dxa"/>
-            <w:bottom w:w="0" w:type="dxa"/>
-            <w:right w:w="0" w:type="dxa"/>
-          </w:tblCellMar>
-        </w:tblPrEx>
         <w:tc>
           <w:tcPr>
             <w:tcW w:w="4514" w:type="dxa"/>
@@ -982,14 +849,6 @@
         </w:tc>
       </w:tr>
       <w:tr>
-        <w:tblPrEx>
-          <w:tblCellMar>
-            <w:top w:w="0" w:type="dxa"/>
-            <w:left w:w="0" w:type="dxa"/>
-            <w:bottom w:w="0" w:type="dxa"/>
-            <w:right w:w="0" w:type="dxa"/>
-          </w:tblCellMar>
-        </w:tblPrEx>
         <w:tc>
           <w:tcPr>
             <w:tcW w:w="4514" w:type="dxa"/>
@@ -1041,14 +900,6 @@
         </w:tc>
       </w:tr>
       <w:tr>
-        <w:tblPrEx>
-          <w:tblCellMar>
-            <w:top w:w="0" w:type="dxa"/>
-            <w:left w:w="0" w:type="dxa"/>
-            <w:bottom w:w="0" w:type="dxa"/>
-            <w:right w:w="0" w:type="dxa"/>
-          </w:tblCellMar>
-        </w:tblPrEx>
         <w:tc>
           <w:tcPr>
             <w:tcW w:w="4514" w:type="dxa"/>
@@ -1094,14 +945,7 @@
                 <w:sz w:val="24"/>
                 <w:szCs w:val="24"/>
               </w:rPr>
-              <w:t>Comprobar que los usuarios que no estén registrados en el sistema, puedan usarlo y visualizarlo de forma clara desde cualquier dispositivo móvil o computador y que pued</w:t>
-            </w:r>
-            <w:r>
-              <w:rPr>
-                <w:sz w:val="24"/>
-                <w:szCs w:val="24"/>
-              </w:rPr>
-              <w:t>a acceder a la información sin ningún problema.</w:t>
+              <w:t>Comprobar que los usuarios que no estén registrados en el sistema, puedan usarlo y visualizarlo de forma clara desde cualquier dispositivo móvil o computador y que pueda acceder a la información sin ningún problema.</w:t>
             </w:r>
           </w:p>
           <w:p>
@@ -1113,14 +957,6 @@
         </w:tc>
       </w:tr>
       <w:tr>
-        <w:tblPrEx>
-          <w:tblCellMar>
-            <w:top w:w="0" w:type="dxa"/>
-            <w:left w:w="0" w:type="dxa"/>
-            <w:bottom w:w="0" w:type="dxa"/>
-            <w:right w:w="0" w:type="dxa"/>
-          </w:tblCellMar>
-        </w:tblPrEx>
         <w:tc>
           <w:tcPr>
             <w:tcW w:w="4514" w:type="dxa"/>
@@ -1231,14 +1067,7 @@
                 <w:sz w:val="24"/>
                 <w:szCs w:val="24"/>
               </w:rPr>
-              <w:t xml:space="preserve">Observar la calidad y claridad de la página principal en cada dispositivo y estimar el esfuerzo para leer la información </w:t>
-            </w:r>
-            <w:r>
-              <w:rPr>
-                <w:sz w:val="24"/>
-                <w:szCs w:val="24"/>
-              </w:rPr>
-              <w:t>en ella</w:t>
+              <w:t>Observar la calidad y claridad de la página principal en cada dispositivo y estimar el esfuerzo para leer la información en ella</w:t>
             </w:r>
           </w:p>
           <w:p>
@@ -1283,14 +1112,6 @@
         </w:tc>
       </w:tr>
       <w:tr>
-        <w:tblPrEx>
-          <w:tblCellMar>
-            <w:top w:w="0" w:type="dxa"/>
-            <w:left w:w="0" w:type="dxa"/>
-            <w:bottom w:w="0" w:type="dxa"/>
-            <w:right w:w="0" w:type="dxa"/>
-          </w:tblCellMar>
-        </w:tblPrEx>
         <w:tc>
           <w:tcPr>
             <w:tcW w:w="4514" w:type="dxa"/>
@@ -1342,14 +1163,6 @@
         </w:tc>
       </w:tr>
       <w:tr>
-        <w:tblPrEx>
-          <w:tblCellMar>
-            <w:top w:w="0" w:type="dxa"/>
-            <w:left w:w="0" w:type="dxa"/>
-            <w:bottom w:w="0" w:type="dxa"/>
-            <w:right w:w="0" w:type="dxa"/>
-          </w:tblCellMar>
-        </w:tblPrEx>
         <w:tc>
           <w:tcPr>
             <w:tcW w:w="4514" w:type="dxa"/>
@@ -1410,14 +1223,6 @@
         </w:tc>
       </w:tr>
       <w:tr>
-        <w:tblPrEx>
-          <w:tblCellMar>
-            <w:top w:w="0" w:type="dxa"/>
-            <w:left w:w="0" w:type="dxa"/>
-            <w:bottom w:w="0" w:type="dxa"/>
-            <w:right w:w="0" w:type="dxa"/>
-          </w:tblCellMar>
-        </w:tblPrEx>
         <w:tc>
           <w:tcPr>
             <w:tcW w:w="4514" w:type="dxa"/>
@@ -1462,14 +1267,6 @@
         </w:tc>
       </w:tr>
       <w:tr>
-        <w:tblPrEx>
-          <w:tblCellMar>
-            <w:top w:w="0" w:type="dxa"/>
-            <w:left w:w="0" w:type="dxa"/>
-            <w:bottom w:w="0" w:type="dxa"/>
-            <w:right w:w="0" w:type="dxa"/>
-          </w:tblCellMar>
-        </w:tblPrEx>
         <w:tc>
           <w:tcPr>
             <w:tcW w:w="4514" w:type="dxa"/>
@@ -1514,14 +1311,6 @@
         </w:tc>
       </w:tr>
       <w:tr>
-        <w:tblPrEx>
-          <w:tblCellMar>
-            <w:top w:w="0" w:type="dxa"/>
-            <w:left w:w="0" w:type="dxa"/>
-            <w:bottom w:w="0" w:type="dxa"/>
-            <w:right w:w="0" w:type="dxa"/>
-          </w:tblCellMar>
-        </w:tblPrEx>
         <w:tc>
           <w:tcPr>
             <w:tcW w:w="4514" w:type="dxa"/>
@@ -1566,14 +1355,6 @@
         </w:tc>
       </w:tr>
       <w:tr>
-        <w:tblPrEx>
-          <w:tblCellMar>
-            <w:top w:w="0" w:type="dxa"/>
-            <w:left w:w="0" w:type="dxa"/>
-            <w:bottom w:w="0" w:type="dxa"/>
-            <w:right w:w="0" w:type="dxa"/>
-          </w:tblCellMar>
-        </w:tblPrEx>
         <w:tc>
           <w:tcPr>
             <w:tcW w:w="4514" w:type="dxa"/>
@@ -1641,14 +1422,6 @@
         </w:tc>
       </w:tr>
       <w:tr>
-        <w:tblPrEx>
-          <w:tblCellMar>
-            <w:top w:w="0" w:type="dxa"/>
-            <w:left w:w="0" w:type="dxa"/>
-            <w:bottom w:w="0" w:type="dxa"/>
-            <w:right w:w="0" w:type="dxa"/>
-          </w:tblCellMar>
-        </w:tblPrEx>
         <w:tc>
           <w:tcPr>
             <w:tcW w:w="4514" w:type="dxa"/>
@@ -1670,15 +1443,7 @@
                 <w:sz w:val="24"/>
                 <w:szCs w:val="24"/>
               </w:rPr>
-              <w:t>Resultado obten</w:t>
-            </w:r>
-            <w:r>
-              <w:rPr>
-                <w:b/>
-                <w:sz w:val="24"/>
-                <w:szCs w:val="24"/>
-              </w:rPr>
-              <w:t>ido</w:t>
+              <w:t>Resultado obtenido</w:t>
             </w:r>
           </w:p>
         </w:tc>
@@ -1721,12 +1486,6 @@
           <w:insideV w:val="single" w:sz="8" w:space="0" w:color="000000"/>
         </w:tblBorders>
         <w:tblLayout w:type="fixed"/>
-        <w:tblCellMar>
-          <w:top w:w="0" w:type="dxa"/>
-          <w:left w:w="0" w:type="dxa"/>
-          <w:bottom w:w="0" w:type="dxa"/>
-          <w:right w:w="0" w:type="dxa"/>
-        </w:tblCellMar>
         <w:tblLook w:val="0600" w:firstRow="0" w:lastRow="0" w:firstColumn="0" w:lastColumn="0" w:noHBand="1" w:noVBand="1"/>
       </w:tblPr>
       <w:tblGrid>
@@ -1734,14 +1493,6 @@
         <w:gridCol w:w="4515"/>
       </w:tblGrid>
       <w:tr>
-        <w:tblPrEx>
-          <w:tblCellMar>
-            <w:top w:w="0" w:type="dxa"/>
-            <w:left w:w="0" w:type="dxa"/>
-            <w:bottom w:w="0" w:type="dxa"/>
-            <w:right w:w="0" w:type="dxa"/>
-          </w:tblCellMar>
-        </w:tblPrEx>
         <w:tc>
           <w:tcPr>
             <w:tcW w:w="4514" w:type="dxa"/>
@@ -1793,14 +1544,6 @@
         </w:tc>
       </w:tr>
       <w:tr>
-        <w:tblPrEx>
-          <w:tblCellMar>
-            <w:top w:w="0" w:type="dxa"/>
-            <w:left w:w="0" w:type="dxa"/>
-            <w:bottom w:w="0" w:type="dxa"/>
-            <w:right w:w="0" w:type="dxa"/>
-          </w:tblCellMar>
-        </w:tblPrEx>
         <w:tc>
           <w:tcPr>
             <w:tcW w:w="4514" w:type="dxa"/>
@@ -1852,14 +1595,6 @@
         </w:tc>
       </w:tr>
       <w:tr>
-        <w:tblPrEx>
-          <w:tblCellMar>
-            <w:top w:w="0" w:type="dxa"/>
-            <w:left w:w="0" w:type="dxa"/>
-            <w:bottom w:w="0" w:type="dxa"/>
-            <w:right w:w="0" w:type="dxa"/>
-          </w:tblCellMar>
-        </w:tblPrEx>
         <w:tc>
           <w:tcPr>
             <w:tcW w:w="4514" w:type="dxa"/>
@@ -1911,14 +1646,6 @@
         </w:tc>
       </w:tr>
       <w:tr>
-        <w:tblPrEx>
-          <w:tblCellMar>
-            <w:top w:w="0" w:type="dxa"/>
-            <w:left w:w="0" w:type="dxa"/>
-            <w:bottom w:w="0" w:type="dxa"/>
-            <w:right w:w="0" w:type="dxa"/>
-          </w:tblCellMar>
-        </w:tblPrEx>
         <w:tc>
           <w:tcPr>
             <w:tcW w:w="4514" w:type="dxa"/>
@@ -1970,14 +1697,6 @@
         </w:tc>
       </w:tr>
       <w:tr>
-        <w:tblPrEx>
-          <w:tblCellMar>
-            <w:top w:w="0" w:type="dxa"/>
-            <w:left w:w="0" w:type="dxa"/>
-            <w:bottom w:w="0" w:type="dxa"/>
-            <w:right w:w="0" w:type="dxa"/>
-          </w:tblCellMar>
-        </w:tblPrEx>
         <w:tc>
           <w:tcPr>
             <w:tcW w:w="4514" w:type="dxa"/>
@@ -2065,14 +1784,7 @@
                 <w:sz w:val="24"/>
                 <w:szCs w:val="24"/>
               </w:rPr>
-              <w:t xml:space="preserve"> de convocatoria</w:t>
-            </w:r>
-            <w:r>
-              <w:rPr>
-                <w:sz w:val="24"/>
-                <w:szCs w:val="24"/>
-              </w:rPr>
-              <w:t>s.</w:t>
+              <w:t xml:space="preserve"> de convocatorias.</w:t>
             </w:r>
           </w:p>
           <w:p>
@@ -2140,14 +1852,6 @@
         </w:tc>
       </w:tr>
       <w:tr>
-        <w:tblPrEx>
-          <w:tblCellMar>
-            <w:top w:w="0" w:type="dxa"/>
-            <w:left w:w="0" w:type="dxa"/>
-            <w:bottom w:w="0" w:type="dxa"/>
-            <w:right w:w="0" w:type="dxa"/>
-          </w:tblCellMar>
-        </w:tblPrEx>
         <w:tc>
           <w:tcPr>
             <w:tcW w:w="4514" w:type="dxa"/>
@@ -2199,14 +1903,6 @@
         </w:tc>
       </w:tr>
       <w:tr>
-        <w:tblPrEx>
-          <w:tblCellMar>
-            <w:top w:w="0" w:type="dxa"/>
-            <w:left w:w="0" w:type="dxa"/>
-            <w:bottom w:w="0" w:type="dxa"/>
-            <w:right w:w="0" w:type="dxa"/>
-          </w:tblCellMar>
-        </w:tblPrEx>
         <w:tc>
           <w:tcPr>
             <w:tcW w:w="4514" w:type="dxa"/>
@@ -2267,14 +1963,6 @@
         </w:tc>
       </w:tr>
       <w:tr>
-        <w:tblPrEx>
-          <w:tblCellMar>
-            <w:top w:w="0" w:type="dxa"/>
-            <w:left w:w="0" w:type="dxa"/>
-            <w:bottom w:w="0" w:type="dxa"/>
-            <w:right w:w="0" w:type="dxa"/>
-          </w:tblCellMar>
-        </w:tblPrEx>
         <w:tc>
           <w:tcPr>
             <w:tcW w:w="4514" w:type="dxa"/>
@@ -2319,14 +2007,6 @@
         </w:tc>
       </w:tr>
       <w:tr>
-        <w:tblPrEx>
-          <w:tblCellMar>
-            <w:top w:w="0" w:type="dxa"/>
-            <w:left w:w="0" w:type="dxa"/>
-            <w:bottom w:w="0" w:type="dxa"/>
-            <w:right w:w="0" w:type="dxa"/>
-          </w:tblCellMar>
-        </w:tblPrEx>
         <w:tc>
           <w:tcPr>
             <w:tcW w:w="4514" w:type="dxa"/>
@@ -2371,14 +2051,6 @@
         </w:tc>
       </w:tr>
       <w:tr>
-        <w:tblPrEx>
-          <w:tblCellMar>
-            <w:top w:w="0" w:type="dxa"/>
-            <w:left w:w="0" w:type="dxa"/>
-            <w:bottom w:w="0" w:type="dxa"/>
-            <w:right w:w="0" w:type="dxa"/>
-          </w:tblCellMar>
-        </w:tblPrEx>
         <w:tc>
           <w:tcPr>
             <w:tcW w:w="4514" w:type="dxa"/>
@@ -2423,14 +2095,6 @@
         </w:tc>
       </w:tr>
       <w:tr>
-        <w:tblPrEx>
-          <w:tblCellMar>
-            <w:top w:w="0" w:type="dxa"/>
-            <w:left w:w="0" w:type="dxa"/>
-            <w:bottom w:w="0" w:type="dxa"/>
-            <w:right w:w="0" w:type="dxa"/>
-          </w:tblCellMar>
-        </w:tblPrEx>
         <w:tc>
           <w:tcPr>
             <w:tcW w:w="4514" w:type="dxa"/>
@@ -2498,14 +2162,6 @@
         </w:tc>
       </w:tr>
       <w:tr>
-        <w:tblPrEx>
-          <w:tblCellMar>
-            <w:top w:w="0" w:type="dxa"/>
-            <w:left w:w="0" w:type="dxa"/>
-            <w:bottom w:w="0" w:type="dxa"/>
-            <w:right w:w="0" w:type="dxa"/>
-          </w:tblCellMar>
-        </w:tblPrEx>
         <w:tc>
           <w:tcPr>
             <w:tcW w:w="4514" w:type="dxa"/>
@@ -2545,6 +2201,2324 @@
             <w:pPr>
               <w:widowControl w:val="0"/>
               <w:spacing w:line="240" w:lineRule="auto"/>
+            </w:pPr>
+          </w:p>
+        </w:tc>
+      </w:tr>
+    </w:tbl>
+    <w:p/>
+    <w:p/>
+    <w:p/>
+    <w:p/>
+    <w:p/>
+    <w:p/>
+    <w:p>
+      <w:pPr>
+        <w:spacing w:line="240" w:lineRule="auto"/>
+        <w:rPr>
+          <w:rFonts w:ascii="Times New Roman" w:eastAsia="Times New Roman" w:hAnsi="Times New Roman" w:cs="Times New Roman"/>
+          <w:color w:val="auto"/>
+          <w:sz w:val="24"/>
+          <w:szCs w:val="24"/>
+          <w:lang w:val="es-MX" w:eastAsia="es-MX"/>
+        </w:rPr>
+      </w:pPr>
+    </w:p>
+    <w:tbl>
+      <w:tblPr>
+        <w:tblW w:w="9030" w:type="dxa"/>
+        <w:tblCellMar>
+          <w:top w:w="15" w:type="dxa"/>
+          <w:left w:w="15" w:type="dxa"/>
+          <w:bottom w:w="15" w:type="dxa"/>
+          <w:right w:w="15" w:type="dxa"/>
+        </w:tblCellMar>
+        <w:tblLook w:val="04A0" w:firstRow="1" w:lastRow="0" w:firstColumn="1" w:lastColumn="0" w:noHBand="0" w:noVBand="1"/>
+      </w:tblPr>
+      <w:tblGrid>
+        <w:gridCol w:w="4358"/>
+        <w:gridCol w:w="4672"/>
+      </w:tblGrid>
+      <w:tr>
+        <w:tc>
+          <w:tcPr>
+            <w:tcW w:w="4358" w:type="dxa"/>
+            <w:tcBorders>
+              <w:top w:val="single" w:sz="6" w:space="0" w:color="000000"/>
+              <w:left w:val="single" w:sz="6" w:space="0" w:color="000000"/>
+              <w:bottom w:val="single" w:sz="6" w:space="0" w:color="000000"/>
+              <w:right w:val="single" w:sz="6" w:space="0" w:color="000000"/>
+            </w:tcBorders>
+            <w:tcMar>
+              <w:top w:w="105" w:type="dxa"/>
+              <w:left w:w="105" w:type="dxa"/>
+              <w:bottom w:w="105" w:type="dxa"/>
+              <w:right w:w="105" w:type="dxa"/>
+            </w:tcMar>
+            <w:hideMark/>
+          </w:tcPr>
+          <w:p>
+            <w:pPr>
+              <w:spacing w:line="0" w:lineRule="atLeast"/>
+              <w:rPr>
+                <w:rFonts w:ascii="Times New Roman" w:eastAsia="Times New Roman" w:hAnsi="Times New Roman" w:cs="Times New Roman"/>
+                <w:color w:val="auto"/>
+                <w:sz w:val="24"/>
+                <w:szCs w:val="24"/>
+                <w:lang w:val="es-MX" w:eastAsia="es-MX"/>
+              </w:rPr>
+            </w:pPr>
+            <w:r>
+              <w:rPr>
+                <w:rFonts w:eastAsia="Times New Roman"/>
+                <w:b/>
+                <w:bCs/>
+                <w:sz w:val="24"/>
+                <w:szCs w:val="24"/>
+                <w:lang w:val="es-MX" w:eastAsia="es-MX"/>
+              </w:rPr>
+              <w:t>Nombre del proyecto</w:t>
+            </w:r>
+          </w:p>
+        </w:tc>
+        <w:tc>
+          <w:tcPr>
+            <w:tcW w:w="4672" w:type="dxa"/>
+            <w:tcBorders>
+              <w:top w:val="single" w:sz="6" w:space="0" w:color="000000"/>
+              <w:left w:val="single" w:sz="6" w:space="0" w:color="000000"/>
+              <w:bottom w:val="single" w:sz="6" w:space="0" w:color="000000"/>
+              <w:right w:val="single" w:sz="6" w:space="0" w:color="000000"/>
+            </w:tcBorders>
+            <w:tcMar>
+              <w:top w:w="105" w:type="dxa"/>
+              <w:left w:w="105" w:type="dxa"/>
+              <w:bottom w:w="105" w:type="dxa"/>
+              <w:right w:w="105" w:type="dxa"/>
+            </w:tcMar>
+            <w:hideMark/>
+          </w:tcPr>
+          <w:p>
+            <w:pPr>
+              <w:spacing w:line="0" w:lineRule="atLeast"/>
+              <w:rPr>
+                <w:rFonts w:ascii="Times New Roman" w:eastAsia="Times New Roman" w:hAnsi="Times New Roman" w:cs="Times New Roman"/>
+                <w:color w:val="auto"/>
+                <w:sz w:val="24"/>
+                <w:szCs w:val="24"/>
+                <w:lang w:val="es-MX" w:eastAsia="es-MX"/>
+              </w:rPr>
+            </w:pPr>
+            <w:proofErr w:type="spellStart"/>
+            <w:r>
+              <w:rPr>
+                <w:rFonts w:eastAsia="Times New Roman"/>
+                <w:sz w:val="24"/>
+                <w:szCs w:val="24"/>
+                <w:lang w:val="es-MX" w:eastAsia="es-MX"/>
+              </w:rPr>
+              <w:t>Mundocente</w:t>
+            </w:r>
+            <w:proofErr w:type="spellEnd"/>
+          </w:p>
+        </w:tc>
+        <w:bookmarkStart w:id="0" w:name="_GoBack"/>
+        <w:bookmarkEnd w:id="0"/>
+      </w:tr>
+      <w:tr>
+        <w:tc>
+          <w:tcPr>
+            <w:tcW w:w="4358" w:type="dxa"/>
+            <w:tcBorders>
+              <w:top w:val="single" w:sz="6" w:space="0" w:color="000000"/>
+              <w:left w:val="single" w:sz="6" w:space="0" w:color="000000"/>
+              <w:bottom w:val="single" w:sz="6" w:space="0" w:color="000000"/>
+              <w:right w:val="single" w:sz="6" w:space="0" w:color="000000"/>
+            </w:tcBorders>
+            <w:tcMar>
+              <w:top w:w="105" w:type="dxa"/>
+              <w:left w:w="105" w:type="dxa"/>
+              <w:bottom w:w="105" w:type="dxa"/>
+              <w:right w:w="105" w:type="dxa"/>
+            </w:tcMar>
+            <w:hideMark/>
+          </w:tcPr>
+          <w:p>
+            <w:pPr>
+              <w:spacing w:line="0" w:lineRule="atLeast"/>
+              <w:rPr>
+                <w:rFonts w:ascii="Times New Roman" w:eastAsia="Times New Roman" w:hAnsi="Times New Roman" w:cs="Times New Roman"/>
+                <w:color w:val="auto"/>
+                <w:sz w:val="24"/>
+                <w:szCs w:val="24"/>
+                <w:lang w:val="es-MX" w:eastAsia="es-MX"/>
+              </w:rPr>
+            </w:pPr>
+            <w:r>
+              <w:rPr>
+                <w:rFonts w:eastAsia="Times New Roman"/>
+                <w:b/>
+                <w:bCs/>
+                <w:sz w:val="24"/>
+                <w:szCs w:val="24"/>
+                <w:lang w:val="es-MX" w:eastAsia="es-MX"/>
+              </w:rPr>
+              <w:t xml:space="preserve">Historia de Usuario: </w:t>
+            </w:r>
+          </w:p>
+        </w:tc>
+        <w:tc>
+          <w:tcPr>
+            <w:tcW w:w="4672" w:type="dxa"/>
+            <w:tcBorders>
+              <w:top w:val="single" w:sz="6" w:space="0" w:color="000000"/>
+              <w:left w:val="single" w:sz="6" w:space="0" w:color="000000"/>
+              <w:bottom w:val="single" w:sz="6" w:space="0" w:color="000000"/>
+              <w:right w:val="single" w:sz="6" w:space="0" w:color="000000"/>
+            </w:tcBorders>
+            <w:tcMar>
+              <w:top w:w="105" w:type="dxa"/>
+              <w:left w:w="105" w:type="dxa"/>
+              <w:bottom w:w="105" w:type="dxa"/>
+              <w:right w:w="105" w:type="dxa"/>
+            </w:tcMar>
+            <w:hideMark/>
+          </w:tcPr>
+          <w:p>
+            <w:pPr>
+              <w:spacing w:line="0" w:lineRule="atLeast"/>
+              <w:rPr>
+                <w:rFonts w:ascii="Times New Roman" w:eastAsia="Times New Roman" w:hAnsi="Times New Roman" w:cs="Times New Roman"/>
+                <w:color w:val="auto"/>
+                <w:sz w:val="24"/>
+                <w:szCs w:val="24"/>
+                <w:lang w:val="es-MX" w:eastAsia="es-MX"/>
+              </w:rPr>
+            </w:pPr>
+            <w:r>
+              <w:rPr>
+                <w:rFonts w:eastAsia="Times New Roman"/>
+                <w:sz w:val="24"/>
+                <w:szCs w:val="24"/>
+                <w:lang w:val="es-MX" w:eastAsia="es-MX"/>
+              </w:rPr>
+              <w:t xml:space="preserve">Mostrar información eventos académicos </w:t>
+            </w:r>
+          </w:p>
+        </w:tc>
+      </w:tr>
+      <w:tr>
+        <w:tc>
+          <w:tcPr>
+            <w:tcW w:w="4358" w:type="dxa"/>
+            <w:tcBorders>
+              <w:top w:val="single" w:sz="6" w:space="0" w:color="000000"/>
+              <w:left w:val="single" w:sz="6" w:space="0" w:color="000000"/>
+              <w:bottom w:val="single" w:sz="6" w:space="0" w:color="000000"/>
+              <w:right w:val="single" w:sz="6" w:space="0" w:color="000000"/>
+            </w:tcBorders>
+            <w:tcMar>
+              <w:top w:w="105" w:type="dxa"/>
+              <w:left w:w="105" w:type="dxa"/>
+              <w:bottom w:w="105" w:type="dxa"/>
+              <w:right w:w="105" w:type="dxa"/>
+            </w:tcMar>
+            <w:hideMark/>
+          </w:tcPr>
+          <w:p>
+            <w:pPr>
+              <w:spacing w:line="0" w:lineRule="atLeast"/>
+              <w:rPr>
+                <w:rFonts w:ascii="Times New Roman" w:eastAsia="Times New Roman" w:hAnsi="Times New Roman" w:cs="Times New Roman"/>
+                <w:color w:val="auto"/>
+                <w:sz w:val="24"/>
+                <w:szCs w:val="24"/>
+                <w:lang w:val="es-MX" w:eastAsia="es-MX"/>
+              </w:rPr>
+            </w:pPr>
+            <w:r>
+              <w:rPr>
+                <w:rFonts w:eastAsia="Times New Roman"/>
+                <w:b/>
+                <w:bCs/>
+                <w:sz w:val="24"/>
+                <w:szCs w:val="24"/>
+                <w:lang w:val="es-MX" w:eastAsia="es-MX"/>
+              </w:rPr>
+              <w:t xml:space="preserve">No. de historia: </w:t>
+            </w:r>
+          </w:p>
+        </w:tc>
+        <w:tc>
+          <w:tcPr>
+            <w:tcW w:w="4672" w:type="dxa"/>
+            <w:tcBorders>
+              <w:top w:val="single" w:sz="6" w:space="0" w:color="000000"/>
+              <w:left w:val="single" w:sz="6" w:space="0" w:color="000000"/>
+              <w:bottom w:val="single" w:sz="6" w:space="0" w:color="000000"/>
+              <w:right w:val="single" w:sz="6" w:space="0" w:color="000000"/>
+            </w:tcBorders>
+            <w:tcMar>
+              <w:top w:w="105" w:type="dxa"/>
+              <w:left w:w="105" w:type="dxa"/>
+              <w:bottom w:w="105" w:type="dxa"/>
+              <w:right w:w="105" w:type="dxa"/>
+            </w:tcMar>
+            <w:hideMark/>
+          </w:tcPr>
+          <w:p>
+            <w:pPr>
+              <w:spacing w:line="0" w:lineRule="atLeast"/>
+              <w:rPr>
+                <w:rFonts w:ascii="Times New Roman" w:eastAsia="Times New Roman" w:hAnsi="Times New Roman" w:cs="Times New Roman"/>
+                <w:color w:val="auto"/>
+                <w:sz w:val="24"/>
+                <w:szCs w:val="24"/>
+                <w:lang w:val="es-MX" w:eastAsia="es-MX"/>
+              </w:rPr>
+            </w:pPr>
+            <w:r>
+              <w:rPr>
+                <w:rFonts w:eastAsia="Times New Roman"/>
+                <w:sz w:val="24"/>
+                <w:szCs w:val="24"/>
+                <w:lang w:val="es-MX" w:eastAsia="es-MX"/>
+              </w:rPr>
+              <w:t>9</w:t>
+            </w:r>
+          </w:p>
+        </w:tc>
+      </w:tr>
+      <w:tr>
+        <w:tc>
+          <w:tcPr>
+            <w:tcW w:w="4358" w:type="dxa"/>
+            <w:tcBorders>
+              <w:top w:val="single" w:sz="6" w:space="0" w:color="000000"/>
+              <w:left w:val="single" w:sz="6" w:space="0" w:color="000000"/>
+              <w:bottom w:val="single" w:sz="6" w:space="0" w:color="000000"/>
+              <w:right w:val="single" w:sz="6" w:space="0" w:color="000000"/>
+            </w:tcBorders>
+            <w:tcMar>
+              <w:top w:w="105" w:type="dxa"/>
+              <w:left w:w="105" w:type="dxa"/>
+              <w:bottom w:w="105" w:type="dxa"/>
+              <w:right w:w="105" w:type="dxa"/>
+            </w:tcMar>
+            <w:hideMark/>
+          </w:tcPr>
+          <w:p>
+            <w:pPr>
+              <w:spacing w:line="0" w:lineRule="atLeast"/>
+              <w:rPr>
+                <w:rFonts w:ascii="Times New Roman" w:eastAsia="Times New Roman" w:hAnsi="Times New Roman" w:cs="Times New Roman"/>
+                <w:color w:val="auto"/>
+                <w:sz w:val="24"/>
+                <w:szCs w:val="24"/>
+                <w:lang w:val="es-MX" w:eastAsia="es-MX"/>
+              </w:rPr>
+            </w:pPr>
+            <w:r>
+              <w:rPr>
+                <w:rFonts w:eastAsia="Times New Roman"/>
+                <w:b/>
+                <w:bCs/>
+                <w:sz w:val="24"/>
+                <w:szCs w:val="24"/>
+                <w:lang w:val="es-MX" w:eastAsia="es-MX"/>
+              </w:rPr>
+              <w:t>Objetivos de la prueba</w:t>
+            </w:r>
+          </w:p>
+        </w:tc>
+        <w:tc>
+          <w:tcPr>
+            <w:tcW w:w="4672" w:type="dxa"/>
+            <w:tcBorders>
+              <w:top w:val="single" w:sz="6" w:space="0" w:color="000000"/>
+              <w:left w:val="single" w:sz="6" w:space="0" w:color="000000"/>
+              <w:bottom w:val="single" w:sz="6" w:space="0" w:color="000000"/>
+              <w:right w:val="single" w:sz="6" w:space="0" w:color="000000"/>
+            </w:tcBorders>
+            <w:tcMar>
+              <w:top w:w="105" w:type="dxa"/>
+              <w:left w:w="105" w:type="dxa"/>
+              <w:bottom w:w="105" w:type="dxa"/>
+              <w:right w:w="105" w:type="dxa"/>
+            </w:tcMar>
+            <w:hideMark/>
+          </w:tcPr>
+          <w:p>
+            <w:pPr>
+              <w:spacing w:line="0" w:lineRule="atLeast"/>
+              <w:rPr>
+                <w:rFonts w:ascii="Times New Roman" w:eastAsia="Times New Roman" w:hAnsi="Times New Roman" w:cs="Times New Roman"/>
+                <w:color w:val="auto"/>
+                <w:sz w:val="24"/>
+                <w:szCs w:val="24"/>
+                <w:lang w:val="es-MX" w:eastAsia="es-MX"/>
+              </w:rPr>
+            </w:pPr>
+            <w:r>
+              <w:rPr>
+                <w:rFonts w:eastAsia="Times New Roman"/>
+                <w:sz w:val="24"/>
+                <w:szCs w:val="24"/>
+                <w:lang w:val="es-MX" w:eastAsia="es-MX"/>
+              </w:rPr>
+              <w:t>Como usuario docente quiero que la página permita ver la información pertinente sobre los eventos académicos, además de que suministre un enlace para obtener más información.</w:t>
+            </w:r>
+          </w:p>
+        </w:tc>
+      </w:tr>
+      <w:tr>
+        <w:tc>
+          <w:tcPr>
+            <w:tcW w:w="4358" w:type="dxa"/>
+            <w:tcBorders>
+              <w:top w:val="single" w:sz="6" w:space="0" w:color="000000"/>
+              <w:left w:val="single" w:sz="6" w:space="0" w:color="000000"/>
+              <w:bottom w:val="single" w:sz="6" w:space="0" w:color="000000"/>
+              <w:right w:val="single" w:sz="6" w:space="0" w:color="000000"/>
+            </w:tcBorders>
+            <w:tcMar>
+              <w:top w:w="105" w:type="dxa"/>
+              <w:left w:w="105" w:type="dxa"/>
+              <w:bottom w:w="105" w:type="dxa"/>
+              <w:right w:w="105" w:type="dxa"/>
+            </w:tcMar>
+            <w:hideMark/>
+          </w:tcPr>
+          <w:p>
+            <w:pPr>
+              <w:spacing w:line="0" w:lineRule="atLeast"/>
+              <w:rPr>
+                <w:rFonts w:ascii="Times New Roman" w:eastAsia="Times New Roman" w:hAnsi="Times New Roman" w:cs="Times New Roman"/>
+                <w:color w:val="auto"/>
+                <w:sz w:val="24"/>
+                <w:szCs w:val="24"/>
+                <w:lang w:val="es-MX" w:eastAsia="es-MX"/>
+              </w:rPr>
+            </w:pPr>
+            <w:r>
+              <w:rPr>
+                <w:rFonts w:eastAsia="Times New Roman"/>
+                <w:b/>
+                <w:bCs/>
+                <w:sz w:val="24"/>
+                <w:szCs w:val="24"/>
+                <w:lang w:val="es-MX" w:eastAsia="es-MX"/>
+              </w:rPr>
+              <w:t>Técnicas</w:t>
+            </w:r>
+          </w:p>
+        </w:tc>
+        <w:tc>
+          <w:tcPr>
+            <w:tcW w:w="4672" w:type="dxa"/>
+            <w:tcBorders>
+              <w:top w:val="single" w:sz="6" w:space="0" w:color="000000"/>
+              <w:left w:val="single" w:sz="6" w:space="0" w:color="000000"/>
+              <w:bottom w:val="single" w:sz="6" w:space="0" w:color="000000"/>
+              <w:right w:val="single" w:sz="6" w:space="0" w:color="000000"/>
+            </w:tcBorders>
+            <w:tcMar>
+              <w:top w:w="105" w:type="dxa"/>
+              <w:left w:w="105" w:type="dxa"/>
+              <w:bottom w:w="105" w:type="dxa"/>
+              <w:right w:w="105" w:type="dxa"/>
+            </w:tcMar>
+            <w:hideMark/>
+          </w:tcPr>
+          <w:p>
+            <w:pPr>
+              <w:numPr>
+                <w:ilvl w:val="0"/>
+                <w:numId w:val="2"/>
+              </w:numPr>
+              <w:spacing w:line="240" w:lineRule="auto"/>
+              <w:textAlignment w:val="baseline"/>
+              <w:rPr>
+                <w:rFonts w:eastAsia="Times New Roman"/>
+                <w:sz w:val="24"/>
+                <w:szCs w:val="24"/>
+                <w:lang w:val="es-MX" w:eastAsia="es-MX"/>
+              </w:rPr>
+            </w:pPr>
+            <w:r>
+              <w:rPr>
+                <w:rFonts w:eastAsia="Times New Roman"/>
+                <w:sz w:val="24"/>
+                <w:szCs w:val="24"/>
+                <w:lang w:val="es-MX" w:eastAsia="es-MX"/>
+              </w:rPr>
+              <w:t xml:space="preserve">Acceder al sitio web y escoger en el </w:t>
+            </w:r>
+            <w:proofErr w:type="spellStart"/>
+            <w:r>
+              <w:rPr>
+                <w:rFonts w:eastAsia="Times New Roman"/>
+                <w:sz w:val="24"/>
+                <w:szCs w:val="24"/>
+                <w:lang w:val="es-MX" w:eastAsia="es-MX"/>
+              </w:rPr>
+              <w:t>menu</w:t>
+            </w:r>
+            <w:proofErr w:type="spellEnd"/>
+            <w:r>
+              <w:rPr>
+                <w:rFonts w:eastAsia="Times New Roman"/>
+                <w:sz w:val="24"/>
+                <w:szCs w:val="24"/>
+                <w:lang w:val="es-MX" w:eastAsia="es-MX"/>
+              </w:rPr>
+              <w:t xml:space="preserve"> la </w:t>
+            </w:r>
+            <w:proofErr w:type="spellStart"/>
+            <w:r>
+              <w:rPr>
+                <w:rFonts w:eastAsia="Times New Roman"/>
+                <w:sz w:val="24"/>
+                <w:szCs w:val="24"/>
+                <w:lang w:val="es-MX" w:eastAsia="es-MX"/>
+              </w:rPr>
+              <w:t>opcion</w:t>
+            </w:r>
+            <w:proofErr w:type="spellEnd"/>
+            <w:r>
+              <w:rPr>
+                <w:rFonts w:eastAsia="Times New Roman"/>
+                <w:sz w:val="24"/>
+                <w:szCs w:val="24"/>
+                <w:lang w:val="es-MX" w:eastAsia="es-MX"/>
+              </w:rPr>
+              <w:t xml:space="preserve"> de eventos.</w:t>
+            </w:r>
+          </w:p>
+          <w:p>
+            <w:pPr>
+              <w:numPr>
+                <w:ilvl w:val="0"/>
+                <w:numId w:val="2"/>
+              </w:numPr>
+              <w:spacing w:line="240" w:lineRule="auto"/>
+              <w:textAlignment w:val="baseline"/>
+              <w:rPr>
+                <w:rFonts w:eastAsia="Times New Roman"/>
+                <w:sz w:val="24"/>
+                <w:szCs w:val="24"/>
+                <w:lang w:val="es-MX" w:eastAsia="es-MX"/>
+              </w:rPr>
+            </w:pPr>
+            <w:r>
+              <w:rPr>
+                <w:rFonts w:eastAsia="Times New Roman"/>
+                <w:sz w:val="24"/>
+                <w:szCs w:val="24"/>
+                <w:lang w:val="es-MX" w:eastAsia="es-MX"/>
+              </w:rPr>
+              <w:t>Evaluar que cada espacio habilitado para una convocatoria posea todos los campos correspondientes : nombre del evento, universidad en la que se realizará el evento, ciudad, fecha del evento, áreas de conocimiento</w:t>
+            </w:r>
+            <w:proofErr w:type="gramStart"/>
+            <w:r>
+              <w:rPr>
+                <w:rFonts w:eastAsia="Times New Roman"/>
+                <w:sz w:val="24"/>
+                <w:szCs w:val="24"/>
+                <w:lang w:val="es-MX" w:eastAsia="es-MX"/>
+              </w:rPr>
+              <w:t>..</w:t>
+            </w:r>
+            <w:proofErr w:type="gramEnd"/>
+          </w:p>
+          <w:p>
+            <w:pPr>
+              <w:numPr>
+                <w:ilvl w:val="0"/>
+                <w:numId w:val="2"/>
+              </w:numPr>
+              <w:spacing w:line="0" w:lineRule="atLeast"/>
+              <w:textAlignment w:val="baseline"/>
+              <w:rPr>
+                <w:rFonts w:eastAsia="Times New Roman"/>
+                <w:sz w:val="24"/>
+                <w:szCs w:val="24"/>
+                <w:lang w:val="es-MX" w:eastAsia="es-MX"/>
+              </w:rPr>
+            </w:pPr>
+            <w:r>
+              <w:rPr>
+                <w:rFonts w:eastAsia="Times New Roman"/>
+                <w:sz w:val="24"/>
+                <w:szCs w:val="24"/>
+                <w:lang w:val="es-MX" w:eastAsia="es-MX"/>
+              </w:rPr>
+              <w:t>Revisar la validez del enlace que conduce al evento.</w:t>
+            </w:r>
+          </w:p>
+        </w:tc>
+      </w:tr>
+      <w:tr>
+        <w:tc>
+          <w:tcPr>
+            <w:tcW w:w="4358" w:type="dxa"/>
+            <w:tcBorders>
+              <w:top w:val="single" w:sz="6" w:space="0" w:color="000000"/>
+              <w:left w:val="single" w:sz="6" w:space="0" w:color="000000"/>
+              <w:bottom w:val="single" w:sz="6" w:space="0" w:color="000000"/>
+              <w:right w:val="single" w:sz="6" w:space="0" w:color="000000"/>
+            </w:tcBorders>
+            <w:tcMar>
+              <w:top w:w="105" w:type="dxa"/>
+              <w:left w:w="105" w:type="dxa"/>
+              <w:bottom w:w="105" w:type="dxa"/>
+              <w:right w:w="105" w:type="dxa"/>
+            </w:tcMar>
+            <w:hideMark/>
+          </w:tcPr>
+          <w:p>
+            <w:pPr>
+              <w:spacing w:line="0" w:lineRule="atLeast"/>
+              <w:rPr>
+                <w:rFonts w:ascii="Times New Roman" w:eastAsia="Times New Roman" w:hAnsi="Times New Roman" w:cs="Times New Roman"/>
+                <w:color w:val="auto"/>
+                <w:sz w:val="24"/>
+                <w:szCs w:val="24"/>
+                <w:lang w:val="es-MX" w:eastAsia="es-MX"/>
+              </w:rPr>
+            </w:pPr>
+            <w:r>
+              <w:rPr>
+                <w:rFonts w:eastAsia="Times New Roman"/>
+                <w:b/>
+                <w:bCs/>
+                <w:sz w:val="24"/>
+                <w:szCs w:val="24"/>
+                <w:lang w:val="es-MX" w:eastAsia="es-MX"/>
+              </w:rPr>
+              <w:t>Estado de la prueba</w:t>
+            </w:r>
+          </w:p>
+        </w:tc>
+        <w:tc>
+          <w:tcPr>
+            <w:tcW w:w="4672" w:type="dxa"/>
+            <w:tcBorders>
+              <w:top w:val="single" w:sz="6" w:space="0" w:color="000000"/>
+              <w:left w:val="single" w:sz="6" w:space="0" w:color="000000"/>
+              <w:bottom w:val="single" w:sz="6" w:space="0" w:color="000000"/>
+              <w:right w:val="single" w:sz="6" w:space="0" w:color="000000"/>
+            </w:tcBorders>
+            <w:tcMar>
+              <w:top w:w="105" w:type="dxa"/>
+              <w:left w:w="105" w:type="dxa"/>
+              <w:bottom w:w="105" w:type="dxa"/>
+              <w:right w:w="105" w:type="dxa"/>
+            </w:tcMar>
+            <w:hideMark/>
+          </w:tcPr>
+          <w:p>
+            <w:pPr>
+              <w:spacing w:line="0" w:lineRule="atLeast"/>
+              <w:rPr>
+                <w:rFonts w:ascii="Times New Roman" w:eastAsia="Times New Roman" w:hAnsi="Times New Roman" w:cs="Times New Roman"/>
+                <w:color w:val="auto"/>
+                <w:sz w:val="24"/>
+                <w:szCs w:val="24"/>
+                <w:lang w:val="es-MX" w:eastAsia="es-MX"/>
+              </w:rPr>
+            </w:pPr>
+            <w:r>
+              <w:rPr>
+                <w:rFonts w:eastAsia="Times New Roman"/>
+                <w:sz w:val="24"/>
+                <w:szCs w:val="24"/>
+                <w:lang w:val="es-MX" w:eastAsia="es-MX"/>
+              </w:rPr>
+              <w:t>Pendiente</w:t>
+            </w:r>
+          </w:p>
+        </w:tc>
+      </w:tr>
+      <w:tr>
+        <w:tc>
+          <w:tcPr>
+            <w:tcW w:w="4358" w:type="dxa"/>
+            <w:tcBorders>
+              <w:top w:val="single" w:sz="6" w:space="0" w:color="000000"/>
+              <w:left w:val="single" w:sz="6" w:space="0" w:color="000000"/>
+              <w:bottom w:val="single" w:sz="6" w:space="0" w:color="000000"/>
+              <w:right w:val="single" w:sz="6" w:space="0" w:color="000000"/>
+            </w:tcBorders>
+            <w:tcMar>
+              <w:top w:w="105" w:type="dxa"/>
+              <w:left w:w="105" w:type="dxa"/>
+              <w:bottom w:w="105" w:type="dxa"/>
+              <w:right w:w="105" w:type="dxa"/>
+            </w:tcMar>
+            <w:hideMark/>
+          </w:tcPr>
+          <w:p>
+            <w:pPr>
+              <w:spacing w:line="0" w:lineRule="atLeast"/>
+              <w:rPr>
+                <w:rFonts w:ascii="Times New Roman" w:eastAsia="Times New Roman" w:hAnsi="Times New Roman" w:cs="Times New Roman"/>
+                <w:color w:val="auto"/>
+                <w:sz w:val="24"/>
+                <w:szCs w:val="24"/>
+                <w:lang w:val="es-MX" w:eastAsia="es-MX"/>
+              </w:rPr>
+            </w:pPr>
+            <w:r>
+              <w:rPr>
+                <w:rFonts w:eastAsia="Times New Roman"/>
+                <w:b/>
+                <w:bCs/>
+                <w:sz w:val="24"/>
+                <w:szCs w:val="24"/>
+                <w:lang w:val="es-MX" w:eastAsia="es-MX"/>
+              </w:rPr>
+              <w:t xml:space="preserve">Escrito por </w:t>
+            </w:r>
+          </w:p>
+        </w:tc>
+        <w:tc>
+          <w:tcPr>
+            <w:tcW w:w="4672" w:type="dxa"/>
+            <w:tcBorders>
+              <w:top w:val="single" w:sz="6" w:space="0" w:color="000000"/>
+              <w:left w:val="single" w:sz="6" w:space="0" w:color="000000"/>
+              <w:bottom w:val="single" w:sz="6" w:space="0" w:color="000000"/>
+              <w:right w:val="single" w:sz="6" w:space="0" w:color="000000"/>
+            </w:tcBorders>
+            <w:tcMar>
+              <w:top w:w="105" w:type="dxa"/>
+              <w:left w:w="105" w:type="dxa"/>
+              <w:bottom w:w="105" w:type="dxa"/>
+              <w:right w:w="105" w:type="dxa"/>
+            </w:tcMar>
+            <w:hideMark/>
+          </w:tcPr>
+          <w:p>
+            <w:pPr>
+              <w:spacing w:line="0" w:lineRule="atLeast"/>
+              <w:rPr>
+                <w:rFonts w:ascii="Times New Roman" w:eastAsia="Times New Roman" w:hAnsi="Times New Roman" w:cs="Times New Roman"/>
+                <w:color w:val="auto"/>
+                <w:sz w:val="24"/>
+                <w:szCs w:val="24"/>
+                <w:lang w:val="es-MX" w:eastAsia="es-MX"/>
+              </w:rPr>
+            </w:pPr>
+            <w:r>
+              <w:rPr>
+                <w:rFonts w:eastAsia="Times New Roman"/>
+                <w:sz w:val="24"/>
+                <w:szCs w:val="24"/>
+                <w:lang w:val="es-MX" w:eastAsia="es-MX"/>
+              </w:rPr>
+              <w:t xml:space="preserve">Diego Armando Sierra </w:t>
+            </w:r>
+            <w:proofErr w:type="spellStart"/>
+            <w:r>
+              <w:rPr>
+                <w:rFonts w:eastAsia="Times New Roman"/>
+                <w:sz w:val="24"/>
+                <w:szCs w:val="24"/>
+                <w:lang w:val="es-MX" w:eastAsia="es-MX"/>
+              </w:rPr>
+              <w:t>Sierra</w:t>
+            </w:r>
+            <w:proofErr w:type="spellEnd"/>
+          </w:p>
+        </w:tc>
+      </w:tr>
+      <w:tr>
+        <w:tc>
+          <w:tcPr>
+            <w:tcW w:w="4358" w:type="dxa"/>
+            <w:tcBorders>
+              <w:top w:val="single" w:sz="6" w:space="0" w:color="000000"/>
+              <w:left w:val="single" w:sz="6" w:space="0" w:color="000000"/>
+              <w:bottom w:val="single" w:sz="6" w:space="0" w:color="000000"/>
+              <w:right w:val="single" w:sz="6" w:space="0" w:color="000000"/>
+            </w:tcBorders>
+            <w:tcMar>
+              <w:top w:w="105" w:type="dxa"/>
+              <w:left w:w="105" w:type="dxa"/>
+              <w:bottom w:w="105" w:type="dxa"/>
+              <w:right w:w="105" w:type="dxa"/>
+            </w:tcMar>
+            <w:hideMark/>
+          </w:tcPr>
+          <w:p>
+            <w:pPr>
+              <w:spacing w:line="0" w:lineRule="atLeast"/>
+              <w:rPr>
+                <w:rFonts w:ascii="Times New Roman" w:eastAsia="Times New Roman" w:hAnsi="Times New Roman" w:cs="Times New Roman"/>
+                <w:color w:val="auto"/>
+                <w:sz w:val="24"/>
+                <w:szCs w:val="24"/>
+                <w:lang w:val="es-MX" w:eastAsia="es-MX"/>
+              </w:rPr>
+            </w:pPr>
+            <w:r>
+              <w:rPr>
+                <w:rFonts w:eastAsia="Times New Roman"/>
+                <w:b/>
+                <w:bCs/>
+                <w:sz w:val="24"/>
+                <w:szCs w:val="24"/>
+                <w:lang w:val="es-MX" w:eastAsia="es-MX"/>
+              </w:rPr>
+              <w:t xml:space="preserve">Ejecutado por </w:t>
+            </w:r>
+          </w:p>
+        </w:tc>
+        <w:tc>
+          <w:tcPr>
+            <w:tcW w:w="4672" w:type="dxa"/>
+            <w:tcBorders>
+              <w:top w:val="single" w:sz="6" w:space="0" w:color="000000"/>
+              <w:left w:val="single" w:sz="6" w:space="0" w:color="000000"/>
+              <w:bottom w:val="single" w:sz="6" w:space="0" w:color="000000"/>
+              <w:right w:val="single" w:sz="6" w:space="0" w:color="000000"/>
+            </w:tcBorders>
+            <w:tcMar>
+              <w:top w:w="105" w:type="dxa"/>
+              <w:left w:w="105" w:type="dxa"/>
+              <w:bottom w:w="105" w:type="dxa"/>
+              <w:right w:w="105" w:type="dxa"/>
+            </w:tcMar>
+            <w:hideMark/>
+          </w:tcPr>
+          <w:p>
+            <w:pPr>
+              <w:spacing w:line="240" w:lineRule="auto"/>
+              <w:rPr>
+                <w:rFonts w:ascii="Times New Roman" w:eastAsia="Times New Roman" w:hAnsi="Times New Roman" w:cs="Times New Roman"/>
+                <w:color w:val="auto"/>
+                <w:sz w:val="1"/>
+                <w:szCs w:val="24"/>
+                <w:lang w:val="es-MX" w:eastAsia="es-MX"/>
+              </w:rPr>
+            </w:pPr>
+          </w:p>
+        </w:tc>
+      </w:tr>
+      <w:tr>
+        <w:tc>
+          <w:tcPr>
+            <w:tcW w:w="4358" w:type="dxa"/>
+            <w:tcBorders>
+              <w:top w:val="single" w:sz="6" w:space="0" w:color="000000"/>
+              <w:left w:val="single" w:sz="6" w:space="0" w:color="000000"/>
+              <w:bottom w:val="single" w:sz="6" w:space="0" w:color="000000"/>
+              <w:right w:val="single" w:sz="6" w:space="0" w:color="000000"/>
+            </w:tcBorders>
+            <w:tcMar>
+              <w:top w:w="105" w:type="dxa"/>
+              <w:left w:w="105" w:type="dxa"/>
+              <w:bottom w:w="105" w:type="dxa"/>
+              <w:right w:w="105" w:type="dxa"/>
+            </w:tcMar>
+            <w:hideMark/>
+          </w:tcPr>
+          <w:p>
+            <w:pPr>
+              <w:spacing w:line="0" w:lineRule="atLeast"/>
+              <w:rPr>
+                <w:rFonts w:ascii="Times New Roman" w:eastAsia="Times New Roman" w:hAnsi="Times New Roman" w:cs="Times New Roman"/>
+                <w:color w:val="auto"/>
+                <w:sz w:val="24"/>
+                <w:szCs w:val="24"/>
+                <w:lang w:val="es-MX" w:eastAsia="es-MX"/>
+              </w:rPr>
+            </w:pPr>
+            <w:r>
+              <w:rPr>
+                <w:rFonts w:eastAsia="Times New Roman"/>
+                <w:b/>
+                <w:bCs/>
+                <w:sz w:val="24"/>
+                <w:szCs w:val="24"/>
+                <w:lang w:val="es-MX" w:eastAsia="es-MX"/>
+              </w:rPr>
+              <w:t>Configuración de la prueba</w:t>
+            </w:r>
+          </w:p>
+        </w:tc>
+        <w:tc>
+          <w:tcPr>
+            <w:tcW w:w="4672" w:type="dxa"/>
+            <w:tcBorders>
+              <w:top w:val="single" w:sz="6" w:space="0" w:color="000000"/>
+              <w:left w:val="single" w:sz="6" w:space="0" w:color="000000"/>
+              <w:bottom w:val="single" w:sz="6" w:space="0" w:color="000000"/>
+              <w:right w:val="single" w:sz="6" w:space="0" w:color="000000"/>
+            </w:tcBorders>
+            <w:tcMar>
+              <w:top w:w="105" w:type="dxa"/>
+              <w:left w:w="105" w:type="dxa"/>
+              <w:bottom w:w="105" w:type="dxa"/>
+              <w:right w:w="105" w:type="dxa"/>
+            </w:tcMar>
+            <w:hideMark/>
+          </w:tcPr>
+          <w:p>
+            <w:pPr>
+              <w:spacing w:line="240" w:lineRule="auto"/>
+              <w:rPr>
+                <w:rFonts w:ascii="Times New Roman" w:eastAsia="Times New Roman" w:hAnsi="Times New Roman" w:cs="Times New Roman"/>
+                <w:color w:val="auto"/>
+                <w:sz w:val="1"/>
+                <w:szCs w:val="24"/>
+                <w:lang w:val="es-MX" w:eastAsia="es-MX"/>
+              </w:rPr>
+            </w:pPr>
+          </w:p>
+        </w:tc>
+      </w:tr>
+      <w:tr>
+        <w:tc>
+          <w:tcPr>
+            <w:tcW w:w="4358" w:type="dxa"/>
+            <w:tcBorders>
+              <w:top w:val="single" w:sz="6" w:space="0" w:color="000000"/>
+              <w:left w:val="single" w:sz="6" w:space="0" w:color="000000"/>
+              <w:bottom w:val="single" w:sz="6" w:space="0" w:color="000000"/>
+              <w:right w:val="single" w:sz="6" w:space="0" w:color="000000"/>
+            </w:tcBorders>
+            <w:tcMar>
+              <w:top w:w="105" w:type="dxa"/>
+              <w:left w:w="105" w:type="dxa"/>
+              <w:bottom w:w="105" w:type="dxa"/>
+              <w:right w:w="105" w:type="dxa"/>
+            </w:tcMar>
+            <w:hideMark/>
+          </w:tcPr>
+          <w:p>
+            <w:pPr>
+              <w:spacing w:line="0" w:lineRule="atLeast"/>
+              <w:rPr>
+                <w:rFonts w:ascii="Times New Roman" w:eastAsia="Times New Roman" w:hAnsi="Times New Roman" w:cs="Times New Roman"/>
+                <w:color w:val="auto"/>
+                <w:sz w:val="24"/>
+                <w:szCs w:val="24"/>
+                <w:lang w:val="es-MX" w:eastAsia="es-MX"/>
+              </w:rPr>
+            </w:pPr>
+            <w:r>
+              <w:rPr>
+                <w:rFonts w:eastAsia="Times New Roman"/>
+                <w:b/>
+                <w:bCs/>
+                <w:sz w:val="24"/>
+                <w:szCs w:val="24"/>
+                <w:lang w:val="es-MX" w:eastAsia="es-MX"/>
+              </w:rPr>
+              <w:t>Errores asociados</w:t>
+            </w:r>
+          </w:p>
+        </w:tc>
+        <w:tc>
+          <w:tcPr>
+            <w:tcW w:w="4672" w:type="dxa"/>
+            <w:tcBorders>
+              <w:top w:val="single" w:sz="6" w:space="0" w:color="000000"/>
+              <w:left w:val="single" w:sz="6" w:space="0" w:color="000000"/>
+              <w:bottom w:val="single" w:sz="6" w:space="0" w:color="000000"/>
+              <w:right w:val="single" w:sz="6" w:space="0" w:color="000000"/>
+            </w:tcBorders>
+            <w:tcMar>
+              <w:top w:w="105" w:type="dxa"/>
+              <w:left w:w="105" w:type="dxa"/>
+              <w:bottom w:w="105" w:type="dxa"/>
+              <w:right w:w="105" w:type="dxa"/>
+            </w:tcMar>
+            <w:hideMark/>
+          </w:tcPr>
+          <w:p>
+            <w:pPr>
+              <w:spacing w:line="240" w:lineRule="auto"/>
+              <w:rPr>
+                <w:rFonts w:ascii="Times New Roman" w:eastAsia="Times New Roman" w:hAnsi="Times New Roman" w:cs="Times New Roman"/>
+                <w:color w:val="auto"/>
+                <w:sz w:val="1"/>
+                <w:szCs w:val="24"/>
+                <w:lang w:val="es-MX" w:eastAsia="es-MX"/>
+              </w:rPr>
+            </w:pPr>
+          </w:p>
+        </w:tc>
+      </w:tr>
+      <w:tr>
+        <w:tc>
+          <w:tcPr>
+            <w:tcW w:w="4358" w:type="dxa"/>
+            <w:tcBorders>
+              <w:top w:val="single" w:sz="6" w:space="0" w:color="000000"/>
+              <w:left w:val="single" w:sz="6" w:space="0" w:color="000000"/>
+              <w:bottom w:val="single" w:sz="6" w:space="0" w:color="000000"/>
+              <w:right w:val="single" w:sz="6" w:space="0" w:color="000000"/>
+            </w:tcBorders>
+            <w:tcMar>
+              <w:top w:w="105" w:type="dxa"/>
+              <w:left w:w="105" w:type="dxa"/>
+              <w:bottom w:w="105" w:type="dxa"/>
+              <w:right w:w="105" w:type="dxa"/>
+            </w:tcMar>
+            <w:hideMark/>
+          </w:tcPr>
+          <w:p>
+            <w:pPr>
+              <w:spacing w:line="0" w:lineRule="atLeast"/>
+              <w:rPr>
+                <w:rFonts w:ascii="Times New Roman" w:eastAsia="Times New Roman" w:hAnsi="Times New Roman" w:cs="Times New Roman"/>
+                <w:color w:val="auto"/>
+                <w:sz w:val="24"/>
+                <w:szCs w:val="24"/>
+                <w:lang w:val="es-MX" w:eastAsia="es-MX"/>
+              </w:rPr>
+            </w:pPr>
+            <w:r>
+              <w:rPr>
+                <w:rFonts w:eastAsia="Times New Roman"/>
+                <w:b/>
+                <w:bCs/>
+                <w:sz w:val="24"/>
+                <w:szCs w:val="24"/>
+                <w:lang w:val="es-MX" w:eastAsia="es-MX"/>
+              </w:rPr>
+              <w:t>Resultado esperado</w:t>
+            </w:r>
+          </w:p>
+        </w:tc>
+        <w:tc>
+          <w:tcPr>
+            <w:tcW w:w="4672" w:type="dxa"/>
+            <w:tcBorders>
+              <w:top w:val="single" w:sz="6" w:space="0" w:color="000000"/>
+              <w:left w:val="single" w:sz="6" w:space="0" w:color="000000"/>
+              <w:bottom w:val="single" w:sz="6" w:space="0" w:color="000000"/>
+              <w:right w:val="single" w:sz="6" w:space="0" w:color="000000"/>
+            </w:tcBorders>
+            <w:tcMar>
+              <w:top w:w="105" w:type="dxa"/>
+              <w:left w:w="105" w:type="dxa"/>
+              <w:bottom w:w="105" w:type="dxa"/>
+              <w:right w:w="105" w:type="dxa"/>
+            </w:tcMar>
+            <w:hideMark/>
+          </w:tcPr>
+          <w:p>
+            <w:pPr>
+              <w:spacing w:line="0" w:lineRule="atLeast"/>
+              <w:rPr>
+                <w:rFonts w:ascii="Times New Roman" w:eastAsia="Times New Roman" w:hAnsi="Times New Roman" w:cs="Times New Roman"/>
+                <w:color w:val="auto"/>
+                <w:sz w:val="24"/>
+                <w:szCs w:val="24"/>
+                <w:lang w:val="es-MX" w:eastAsia="es-MX"/>
+              </w:rPr>
+            </w:pPr>
+            <w:r>
+              <w:rPr>
+                <w:rFonts w:eastAsia="Times New Roman"/>
+                <w:sz w:val="24"/>
+                <w:szCs w:val="24"/>
+                <w:lang w:val="es-MX" w:eastAsia="es-MX"/>
+              </w:rPr>
+              <w:t xml:space="preserve">Al ingresar al link de los eventos se debe mostrar la información completa de cada una y un enlace que </w:t>
+            </w:r>
+            <w:proofErr w:type="spellStart"/>
+            <w:r>
+              <w:rPr>
+                <w:rFonts w:eastAsia="Times New Roman"/>
+                <w:sz w:val="24"/>
+                <w:szCs w:val="24"/>
+                <w:lang w:val="es-MX" w:eastAsia="es-MX"/>
+              </w:rPr>
+              <w:t>rediriga</w:t>
+            </w:r>
+            <w:proofErr w:type="spellEnd"/>
+            <w:r>
+              <w:rPr>
+                <w:rFonts w:eastAsia="Times New Roman"/>
+                <w:sz w:val="24"/>
+                <w:szCs w:val="24"/>
+                <w:lang w:val="es-MX" w:eastAsia="es-MX"/>
+              </w:rPr>
+              <w:t xml:space="preserve"> al usuario para obtener más información.</w:t>
+            </w:r>
+          </w:p>
+        </w:tc>
+      </w:tr>
+      <w:tr>
+        <w:tc>
+          <w:tcPr>
+            <w:tcW w:w="4358" w:type="dxa"/>
+            <w:tcBorders>
+              <w:top w:val="single" w:sz="6" w:space="0" w:color="000000"/>
+              <w:left w:val="single" w:sz="6" w:space="0" w:color="000000"/>
+              <w:bottom w:val="single" w:sz="6" w:space="0" w:color="000000"/>
+              <w:right w:val="single" w:sz="6" w:space="0" w:color="000000"/>
+            </w:tcBorders>
+            <w:tcMar>
+              <w:top w:w="105" w:type="dxa"/>
+              <w:left w:w="105" w:type="dxa"/>
+              <w:bottom w:w="105" w:type="dxa"/>
+              <w:right w:w="105" w:type="dxa"/>
+            </w:tcMar>
+            <w:hideMark/>
+          </w:tcPr>
+          <w:p>
+            <w:pPr>
+              <w:spacing w:line="0" w:lineRule="atLeast"/>
+              <w:rPr>
+                <w:rFonts w:ascii="Times New Roman" w:eastAsia="Times New Roman" w:hAnsi="Times New Roman" w:cs="Times New Roman"/>
+                <w:color w:val="auto"/>
+                <w:sz w:val="24"/>
+                <w:szCs w:val="24"/>
+                <w:lang w:val="es-MX" w:eastAsia="es-MX"/>
+              </w:rPr>
+            </w:pPr>
+            <w:r>
+              <w:rPr>
+                <w:rFonts w:eastAsia="Times New Roman"/>
+                <w:b/>
+                <w:bCs/>
+                <w:sz w:val="24"/>
+                <w:szCs w:val="24"/>
+                <w:lang w:val="es-MX" w:eastAsia="es-MX"/>
+              </w:rPr>
+              <w:t>Resultado obtenido</w:t>
+            </w:r>
+          </w:p>
+        </w:tc>
+        <w:tc>
+          <w:tcPr>
+            <w:tcW w:w="4672" w:type="dxa"/>
+            <w:tcBorders>
+              <w:top w:val="single" w:sz="6" w:space="0" w:color="000000"/>
+              <w:left w:val="single" w:sz="6" w:space="0" w:color="000000"/>
+              <w:bottom w:val="single" w:sz="6" w:space="0" w:color="000000"/>
+              <w:right w:val="single" w:sz="6" w:space="0" w:color="000000"/>
+            </w:tcBorders>
+            <w:tcMar>
+              <w:top w:w="105" w:type="dxa"/>
+              <w:left w:w="105" w:type="dxa"/>
+              <w:bottom w:w="105" w:type="dxa"/>
+              <w:right w:w="105" w:type="dxa"/>
+            </w:tcMar>
+            <w:hideMark/>
+          </w:tcPr>
+          <w:p>
+            <w:pPr>
+              <w:spacing w:line="240" w:lineRule="auto"/>
+              <w:rPr>
+                <w:rFonts w:ascii="Times New Roman" w:eastAsia="Times New Roman" w:hAnsi="Times New Roman" w:cs="Times New Roman"/>
+                <w:color w:val="auto"/>
+                <w:sz w:val="1"/>
+                <w:szCs w:val="24"/>
+                <w:lang w:val="es-MX" w:eastAsia="es-MX"/>
+              </w:rPr>
+            </w:pPr>
+          </w:p>
+        </w:tc>
+      </w:tr>
+    </w:tbl>
+    <w:p>
+      <w:pPr>
+        <w:spacing w:after="240" w:line="240" w:lineRule="auto"/>
+        <w:rPr>
+          <w:rFonts w:ascii="Times New Roman" w:eastAsia="Times New Roman" w:hAnsi="Times New Roman" w:cs="Times New Roman"/>
+          <w:color w:val="auto"/>
+          <w:sz w:val="24"/>
+          <w:szCs w:val="24"/>
+          <w:lang w:val="es-MX" w:eastAsia="es-MX"/>
+        </w:rPr>
+      </w:pPr>
+      <w:r>
+        <w:rPr>
+          <w:rFonts w:ascii="Times New Roman" w:eastAsia="Times New Roman" w:hAnsi="Times New Roman" w:cs="Times New Roman"/>
+          <w:color w:val="auto"/>
+          <w:sz w:val="24"/>
+          <w:szCs w:val="24"/>
+          <w:lang w:val="es-MX" w:eastAsia="es-MX"/>
+        </w:rPr>
+        <w:br/>
+      </w:r>
+      <w:r>
+        <w:rPr>
+          <w:rFonts w:ascii="Times New Roman" w:eastAsia="Times New Roman" w:hAnsi="Times New Roman" w:cs="Times New Roman"/>
+          <w:color w:val="auto"/>
+          <w:sz w:val="24"/>
+          <w:szCs w:val="24"/>
+          <w:lang w:val="es-MX" w:eastAsia="es-MX"/>
+        </w:rPr>
+        <w:br/>
+      </w:r>
+      <w:r>
+        <w:rPr>
+          <w:rFonts w:ascii="Times New Roman" w:eastAsia="Times New Roman" w:hAnsi="Times New Roman" w:cs="Times New Roman"/>
+          <w:color w:val="auto"/>
+          <w:sz w:val="24"/>
+          <w:szCs w:val="24"/>
+          <w:lang w:val="es-MX" w:eastAsia="es-MX"/>
+        </w:rPr>
+        <w:br/>
+      </w:r>
+    </w:p>
+    <w:p>
+      <w:pPr>
+        <w:spacing w:after="240" w:line="240" w:lineRule="auto"/>
+        <w:rPr>
+          <w:rFonts w:ascii="Times New Roman" w:eastAsia="Times New Roman" w:hAnsi="Times New Roman" w:cs="Times New Roman"/>
+          <w:color w:val="auto"/>
+          <w:sz w:val="24"/>
+          <w:szCs w:val="24"/>
+          <w:lang w:val="es-MX" w:eastAsia="es-MX"/>
+        </w:rPr>
+      </w:pPr>
+      <w:r>
+        <w:rPr>
+          <w:rFonts w:ascii="Times New Roman" w:eastAsia="Times New Roman" w:hAnsi="Times New Roman" w:cs="Times New Roman"/>
+          <w:color w:val="auto"/>
+          <w:sz w:val="24"/>
+          <w:szCs w:val="24"/>
+          <w:lang w:val="es-MX" w:eastAsia="es-MX"/>
+        </w:rPr>
+        <w:br/>
+      </w:r>
+    </w:p>
+    <w:tbl>
+      <w:tblPr>
+        <w:tblW w:w="9030" w:type="dxa"/>
+        <w:tblCellMar>
+          <w:top w:w="15" w:type="dxa"/>
+          <w:left w:w="15" w:type="dxa"/>
+          <w:bottom w:w="15" w:type="dxa"/>
+          <w:right w:w="15" w:type="dxa"/>
+        </w:tblCellMar>
+        <w:tblLook w:val="04A0" w:firstRow="1" w:lastRow="0" w:firstColumn="1" w:lastColumn="0" w:noHBand="0" w:noVBand="1"/>
+      </w:tblPr>
+      <w:tblGrid>
+        <w:gridCol w:w="4358"/>
+        <w:gridCol w:w="4672"/>
+      </w:tblGrid>
+      <w:tr>
+        <w:tc>
+          <w:tcPr>
+            <w:tcW w:w="4358" w:type="dxa"/>
+            <w:tcBorders>
+              <w:top w:val="single" w:sz="6" w:space="0" w:color="000000"/>
+              <w:left w:val="single" w:sz="6" w:space="0" w:color="000000"/>
+              <w:bottom w:val="single" w:sz="6" w:space="0" w:color="000000"/>
+              <w:right w:val="single" w:sz="6" w:space="0" w:color="000000"/>
+            </w:tcBorders>
+            <w:tcMar>
+              <w:top w:w="105" w:type="dxa"/>
+              <w:left w:w="105" w:type="dxa"/>
+              <w:bottom w:w="105" w:type="dxa"/>
+              <w:right w:w="105" w:type="dxa"/>
+            </w:tcMar>
+            <w:hideMark/>
+          </w:tcPr>
+          <w:p>
+            <w:pPr>
+              <w:spacing w:line="0" w:lineRule="atLeast"/>
+              <w:rPr>
+                <w:rFonts w:ascii="Times New Roman" w:eastAsia="Times New Roman" w:hAnsi="Times New Roman" w:cs="Times New Roman"/>
+                <w:color w:val="auto"/>
+                <w:sz w:val="24"/>
+                <w:szCs w:val="24"/>
+                <w:lang w:val="es-MX" w:eastAsia="es-MX"/>
+              </w:rPr>
+            </w:pPr>
+            <w:r>
+              <w:rPr>
+                <w:rFonts w:eastAsia="Times New Roman"/>
+                <w:b/>
+                <w:bCs/>
+                <w:sz w:val="24"/>
+                <w:szCs w:val="24"/>
+                <w:lang w:val="es-MX" w:eastAsia="es-MX"/>
+              </w:rPr>
+              <w:lastRenderedPageBreak/>
+              <w:t>Nombre del proyecto</w:t>
+            </w:r>
+          </w:p>
+        </w:tc>
+        <w:tc>
+          <w:tcPr>
+            <w:tcW w:w="4672" w:type="dxa"/>
+            <w:tcBorders>
+              <w:top w:val="single" w:sz="6" w:space="0" w:color="000000"/>
+              <w:left w:val="single" w:sz="6" w:space="0" w:color="000000"/>
+              <w:bottom w:val="single" w:sz="6" w:space="0" w:color="000000"/>
+              <w:right w:val="single" w:sz="6" w:space="0" w:color="000000"/>
+            </w:tcBorders>
+            <w:tcMar>
+              <w:top w:w="105" w:type="dxa"/>
+              <w:left w:w="105" w:type="dxa"/>
+              <w:bottom w:w="105" w:type="dxa"/>
+              <w:right w:w="105" w:type="dxa"/>
+            </w:tcMar>
+            <w:hideMark/>
+          </w:tcPr>
+          <w:p>
+            <w:pPr>
+              <w:spacing w:line="0" w:lineRule="atLeast"/>
+              <w:rPr>
+                <w:rFonts w:ascii="Times New Roman" w:eastAsia="Times New Roman" w:hAnsi="Times New Roman" w:cs="Times New Roman"/>
+                <w:color w:val="auto"/>
+                <w:sz w:val="24"/>
+                <w:szCs w:val="24"/>
+                <w:lang w:val="es-MX" w:eastAsia="es-MX"/>
+              </w:rPr>
+            </w:pPr>
+            <w:proofErr w:type="spellStart"/>
+            <w:r>
+              <w:rPr>
+                <w:rFonts w:eastAsia="Times New Roman"/>
+                <w:sz w:val="24"/>
+                <w:szCs w:val="24"/>
+                <w:lang w:val="es-MX" w:eastAsia="es-MX"/>
+              </w:rPr>
+              <w:t>Mundocente</w:t>
+            </w:r>
+            <w:proofErr w:type="spellEnd"/>
+          </w:p>
+        </w:tc>
+      </w:tr>
+      <w:tr>
+        <w:tc>
+          <w:tcPr>
+            <w:tcW w:w="4358" w:type="dxa"/>
+            <w:tcBorders>
+              <w:top w:val="single" w:sz="6" w:space="0" w:color="000000"/>
+              <w:left w:val="single" w:sz="6" w:space="0" w:color="000000"/>
+              <w:bottom w:val="single" w:sz="6" w:space="0" w:color="000000"/>
+              <w:right w:val="single" w:sz="6" w:space="0" w:color="000000"/>
+            </w:tcBorders>
+            <w:tcMar>
+              <w:top w:w="105" w:type="dxa"/>
+              <w:left w:w="105" w:type="dxa"/>
+              <w:bottom w:w="105" w:type="dxa"/>
+              <w:right w:w="105" w:type="dxa"/>
+            </w:tcMar>
+            <w:hideMark/>
+          </w:tcPr>
+          <w:p>
+            <w:pPr>
+              <w:spacing w:line="0" w:lineRule="atLeast"/>
+              <w:rPr>
+                <w:rFonts w:ascii="Times New Roman" w:eastAsia="Times New Roman" w:hAnsi="Times New Roman" w:cs="Times New Roman"/>
+                <w:color w:val="auto"/>
+                <w:sz w:val="24"/>
+                <w:szCs w:val="24"/>
+                <w:lang w:val="es-MX" w:eastAsia="es-MX"/>
+              </w:rPr>
+            </w:pPr>
+            <w:r>
+              <w:rPr>
+                <w:rFonts w:eastAsia="Times New Roman"/>
+                <w:b/>
+                <w:bCs/>
+                <w:sz w:val="24"/>
+                <w:szCs w:val="24"/>
+                <w:lang w:val="es-MX" w:eastAsia="es-MX"/>
+              </w:rPr>
+              <w:t xml:space="preserve">Historia de Usuario: </w:t>
+            </w:r>
+          </w:p>
+        </w:tc>
+        <w:tc>
+          <w:tcPr>
+            <w:tcW w:w="4672" w:type="dxa"/>
+            <w:tcBorders>
+              <w:top w:val="single" w:sz="6" w:space="0" w:color="000000"/>
+              <w:left w:val="single" w:sz="6" w:space="0" w:color="000000"/>
+              <w:bottom w:val="single" w:sz="6" w:space="0" w:color="000000"/>
+              <w:right w:val="single" w:sz="6" w:space="0" w:color="000000"/>
+            </w:tcBorders>
+            <w:tcMar>
+              <w:top w:w="105" w:type="dxa"/>
+              <w:left w:w="105" w:type="dxa"/>
+              <w:bottom w:w="105" w:type="dxa"/>
+              <w:right w:w="105" w:type="dxa"/>
+            </w:tcMar>
+            <w:hideMark/>
+          </w:tcPr>
+          <w:p>
+            <w:pPr>
+              <w:spacing w:line="0" w:lineRule="atLeast"/>
+              <w:rPr>
+                <w:rFonts w:ascii="Times New Roman" w:eastAsia="Times New Roman" w:hAnsi="Times New Roman" w:cs="Times New Roman"/>
+                <w:color w:val="auto"/>
+                <w:sz w:val="24"/>
+                <w:szCs w:val="24"/>
+                <w:lang w:val="es-MX" w:eastAsia="es-MX"/>
+              </w:rPr>
+            </w:pPr>
+            <w:r>
+              <w:rPr>
+                <w:rFonts w:eastAsia="Times New Roman"/>
+                <w:sz w:val="24"/>
+                <w:szCs w:val="24"/>
+                <w:lang w:val="es-MX" w:eastAsia="es-MX"/>
+              </w:rPr>
+              <w:t>Mostrar información de las revistas científicas</w:t>
+            </w:r>
+          </w:p>
+        </w:tc>
+      </w:tr>
+      <w:tr>
+        <w:tc>
+          <w:tcPr>
+            <w:tcW w:w="4358" w:type="dxa"/>
+            <w:tcBorders>
+              <w:top w:val="single" w:sz="6" w:space="0" w:color="000000"/>
+              <w:left w:val="single" w:sz="6" w:space="0" w:color="000000"/>
+              <w:bottom w:val="single" w:sz="6" w:space="0" w:color="000000"/>
+              <w:right w:val="single" w:sz="6" w:space="0" w:color="000000"/>
+            </w:tcBorders>
+            <w:tcMar>
+              <w:top w:w="105" w:type="dxa"/>
+              <w:left w:w="105" w:type="dxa"/>
+              <w:bottom w:w="105" w:type="dxa"/>
+              <w:right w:w="105" w:type="dxa"/>
+            </w:tcMar>
+            <w:hideMark/>
+          </w:tcPr>
+          <w:p>
+            <w:pPr>
+              <w:spacing w:line="0" w:lineRule="atLeast"/>
+              <w:rPr>
+                <w:rFonts w:ascii="Times New Roman" w:eastAsia="Times New Roman" w:hAnsi="Times New Roman" w:cs="Times New Roman"/>
+                <w:color w:val="auto"/>
+                <w:sz w:val="24"/>
+                <w:szCs w:val="24"/>
+                <w:lang w:val="es-MX" w:eastAsia="es-MX"/>
+              </w:rPr>
+            </w:pPr>
+            <w:r>
+              <w:rPr>
+                <w:rFonts w:eastAsia="Times New Roman"/>
+                <w:b/>
+                <w:bCs/>
+                <w:sz w:val="24"/>
+                <w:szCs w:val="24"/>
+                <w:lang w:val="es-MX" w:eastAsia="es-MX"/>
+              </w:rPr>
+              <w:t xml:space="preserve">No. de historia: </w:t>
+            </w:r>
+          </w:p>
+        </w:tc>
+        <w:tc>
+          <w:tcPr>
+            <w:tcW w:w="4672" w:type="dxa"/>
+            <w:tcBorders>
+              <w:top w:val="single" w:sz="6" w:space="0" w:color="000000"/>
+              <w:left w:val="single" w:sz="6" w:space="0" w:color="000000"/>
+              <w:bottom w:val="single" w:sz="6" w:space="0" w:color="000000"/>
+              <w:right w:val="single" w:sz="6" w:space="0" w:color="000000"/>
+            </w:tcBorders>
+            <w:tcMar>
+              <w:top w:w="105" w:type="dxa"/>
+              <w:left w:w="105" w:type="dxa"/>
+              <w:bottom w:w="105" w:type="dxa"/>
+              <w:right w:w="105" w:type="dxa"/>
+            </w:tcMar>
+            <w:hideMark/>
+          </w:tcPr>
+          <w:p>
+            <w:pPr>
+              <w:spacing w:line="0" w:lineRule="atLeast"/>
+              <w:rPr>
+                <w:rFonts w:ascii="Times New Roman" w:eastAsia="Times New Roman" w:hAnsi="Times New Roman" w:cs="Times New Roman"/>
+                <w:color w:val="auto"/>
+                <w:sz w:val="24"/>
+                <w:szCs w:val="24"/>
+                <w:lang w:val="es-MX" w:eastAsia="es-MX"/>
+              </w:rPr>
+            </w:pPr>
+            <w:r>
+              <w:rPr>
+                <w:rFonts w:eastAsia="Times New Roman"/>
+                <w:sz w:val="24"/>
+                <w:szCs w:val="24"/>
+                <w:lang w:val="es-MX" w:eastAsia="es-MX"/>
+              </w:rPr>
+              <w:t>8</w:t>
+            </w:r>
+          </w:p>
+        </w:tc>
+      </w:tr>
+      <w:tr>
+        <w:tc>
+          <w:tcPr>
+            <w:tcW w:w="4358" w:type="dxa"/>
+            <w:tcBorders>
+              <w:top w:val="single" w:sz="6" w:space="0" w:color="000000"/>
+              <w:left w:val="single" w:sz="6" w:space="0" w:color="000000"/>
+              <w:bottom w:val="single" w:sz="6" w:space="0" w:color="000000"/>
+              <w:right w:val="single" w:sz="6" w:space="0" w:color="000000"/>
+            </w:tcBorders>
+            <w:tcMar>
+              <w:top w:w="105" w:type="dxa"/>
+              <w:left w:w="105" w:type="dxa"/>
+              <w:bottom w:w="105" w:type="dxa"/>
+              <w:right w:w="105" w:type="dxa"/>
+            </w:tcMar>
+            <w:hideMark/>
+          </w:tcPr>
+          <w:p>
+            <w:pPr>
+              <w:spacing w:line="0" w:lineRule="atLeast"/>
+              <w:rPr>
+                <w:rFonts w:ascii="Times New Roman" w:eastAsia="Times New Roman" w:hAnsi="Times New Roman" w:cs="Times New Roman"/>
+                <w:color w:val="auto"/>
+                <w:sz w:val="24"/>
+                <w:szCs w:val="24"/>
+                <w:lang w:val="es-MX" w:eastAsia="es-MX"/>
+              </w:rPr>
+            </w:pPr>
+            <w:r>
+              <w:rPr>
+                <w:rFonts w:eastAsia="Times New Roman"/>
+                <w:b/>
+                <w:bCs/>
+                <w:sz w:val="24"/>
+                <w:szCs w:val="24"/>
+                <w:lang w:val="es-MX" w:eastAsia="es-MX"/>
+              </w:rPr>
+              <w:t>Objetivos de la prueba</w:t>
+            </w:r>
+          </w:p>
+        </w:tc>
+        <w:tc>
+          <w:tcPr>
+            <w:tcW w:w="4672" w:type="dxa"/>
+            <w:tcBorders>
+              <w:top w:val="single" w:sz="6" w:space="0" w:color="000000"/>
+              <w:left w:val="single" w:sz="6" w:space="0" w:color="000000"/>
+              <w:bottom w:val="single" w:sz="6" w:space="0" w:color="000000"/>
+              <w:right w:val="single" w:sz="6" w:space="0" w:color="000000"/>
+            </w:tcBorders>
+            <w:tcMar>
+              <w:top w:w="105" w:type="dxa"/>
+              <w:left w:w="105" w:type="dxa"/>
+              <w:bottom w:w="105" w:type="dxa"/>
+              <w:right w:w="105" w:type="dxa"/>
+            </w:tcMar>
+            <w:hideMark/>
+          </w:tcPr>
+          <w:p>
+            <w:pPr>
+              <w:spacing w:line="0" w:lineRule="atLeast"/>
+              <w:rPr>
+                <w:rFonts w:ascii="Times New Roman" w:eastAsia="Times New Roman" w:hAnsi="Times New Roman" w:cs="Times New Roman"/>
+                <w:color w:val="auto"/>
+                <w:sz w:val="24"/>
+                <w:szCs w:val="24"/>
+                <w:lang w:val="es-MX" w:eastAsia="es-MX"/>
+              </w:rPr>
+            </w:pPr>
+            <w:r>
+              <w:rPr>
+                <w:rFonts w:eastAsia="Times New Roman"/>
+                <w:sz w:val="24"/>
+                <w:szCs w:val="24"/>
+                <w:lang w:val="es-MX" w:eastAsia="es-MX"/>
+              </w:rPr>
+              <w:t>Como usuario docente quiero que la página permita ver la información pertinente sobre las revistas científicas, además de que suministre un enlace para obtener más información.</w:t>
+            </w:r>
+          </w:p>
+        </w:tc>
+      </w:tr>
+      <w:tr>
+        <w:tc>
+          <w:tcPr>
+            <w:tcW w:w="4358" w:type="dxa"/>
+            <w:tcBorders>
+              <w:top w:val="single" w:sz="6" w:space="0" w:color="000000"/>
+              <w:left w:val="single" w:sz="6" w:space="0" w:color="000000"/>
+              <w:bottom w:val="single" w:sz="6" w:space="0" w:color="000000"/>
+              <w:right w:val="single" w:sz="6" w:space="0" w:color="000000"/>
+            </w:tcBorders>
+            <w:tcMar>
+              <w:top w:w="105" w:type="dxa"/>
+              <w:left w:w="105" w:type="dxa"/>
+              <w:bottom w:w="105" w:type="dxa"/>
+              <w:right w:w="105" w:type="dxa"/>
+            </w:tcMar>
+            <w:hideMark/>
+          </w:tcPr>
+          <w:p>
+            <w:pPr>
+              <w:spacing w:line="0" w:lineRule="atLeast"/>
+              <w:rPr>
+                <w:rFonts w:ascii="Times New Roman" w:eastAsia="Times New Roman" w:hAnsi="Times New Roman" w:cs="Times New Roman"/>
+                <w:color w:val="auto"/>
+                <w:sz w:val="24"/>
+                <w:szCs w:val="24"/>
+                <w:lang w:val="es-MX" w:eastAsia="es-MX"/>
+              </w:rPr>
+            </w:pPr>
+            <w:r>
+              <w:rPr>
+                <w:rFonts w:eastAsia="Times New Roman"/>
+                <w:b/>
+                <w:bCs/>
+                <w:sz w:val="24"/>
+                <w:szCs w:val="24"/>
+                <w:lang w:val="es-MX" w:eastAsia="es-MX"/>
+              </w:rPr>
+              <w:t>Técnicas</w:t>
+            </w:r>
+          </w:p>
+        </w:tc>
+        <w:tc>
+          <w:tcPr>
+            <w:tcW w:w="4672" w:type="dxa"/>
+            <w:tcBorders>
+              <w:top w:val="single" w:sz="6" w:space="0" w:color="000000"/>
+              <w:left w:val="single" w:sz="6" w:space="0" w:color="000000"/>
+              <w:bottom w:val="single" w:sz="6" w:space="0" w:color="000000"/>
+              <w:right w:val="single" w:sz="6" w:space="0" w:color="000000"/>
+            </w:tcBorders>
+            <w:tcMar>
+              <w:top w:w="105" w:type="dxa"/>
+              <w:left w:w="105" w:type="dxa"/>
+              <w:bottom w:w="105" w:type="dxa"/>
+              <w:right w:w="105" w:type="dxa"/>
+            </w:tcMar>
+            <w:hideMark/>
+          </w:tcPr>
+          <w:p>
+            <w:pPr>
+              <w:numPr>
+                <w:ilvl w:val="0"/>
+                <w:numId w:val="3"/>
+              </w:numPr>
+              <w:spacing w:line="240" w:lineRule="auto"/>
+              <w:textAlignment w:val="baseline"/>
+              <w:rPr>
+                <w:rFonts w:eastAsia="Times New Roman"/>
+                <w:sz w:val="24"/>
+                <w:szCs w:val="24"/>
+                <w:lang w:val="es-MX" w:eastAsia="es-MX"/>
+              </w:rPr>
+            </w:pPr>
+            <w:r>
+              <w:rPr>
+                <w:rFonts w:eastAsia="Times New Roman"/>
+                <w:sz w:val="24"/>
+                <w:szCs w:val="24"/>
+                <w:lang w:val="es-MX" w:eastAsia="es-MX"/>
+              </w:rPr>
+              <w:t xml:space="preserve">Acceder al sitio web y escoger en el </w:t>
+            </w:r>
+            <w:proofErr w:type="spellStart"/>
+            <w:r>
+              <w:rPr>
+                <w:rFonts w:eastAsia="Times New Roman"/>
+                <w:sz w:val="24"/>
+                <w:szCs w:val="24"/>
+                <w:lang w:val="es-MX" w:eastAsia="es-MX"/>
+              </w:rPr>
+              <w:t>menu</w:t>
+            </w:r>
+            <w:proofErr w:type="spellEnd"/>
+            <w:r>
+              <w:rPr>
+                <w:rFonts w:eastAsia="Times New Roman"/>
+                <w:sz w:val="24"/>
+                <w:szCs w:val="24"/>
+                <w:lang w:val="es-MX" w:eastAsia="es-MX"/>
+              </w:rPr>
+              <w:t xml:space="preserve"> la </w:t>
+            </w:r>
+            <w:proofErr w:type="spellStart"/>
+            <w:r>
+              <w:rPr>
+                <w:rFonts w:eastAsia="Times New Roman"/>
+                <w:sz w:val="24"/>
+                <w:szCs w:val="24"/>
+                <w:lang w:val="es-MX" w:eastAsia="es-MX"/>
+              </w:rPr>
+              <w:t>opcion</w:t>
+            </w:r>
+            <w:proofErr w:type="spellEnd"/>
+            <w:r>
+              <w:rPr>
+                <w:rFonts w:eastAsia="Times New Roman"/>
+                <w:sz w:val="24"/>
+                <w:szCs w:val="24"/>
+                <w:lang w:val="es-MX" w:eastAsia="es-MX"/>
+              </w:rPr>
+              <w:t xml:space="preserve"> de revistas </w:t>
+            </w:r>
+            <w:proofErr w:type="spellStart"/>
+            <w:r>
+              <w:rPr>
+                <w:rFonts w:eastAsia="Times New Roman"/>
+                <w:sz w:val="24"/>
+                <w:szCs w:val="24"/>
+                <w:lang w:val="es-MX" w:eastAsia="es-MX"/>
+              </w:rPr>
+              <w:t>cientificas</w:t>
+            </w:r>
+            <w:proofErr w:type="spellEnd"/>
+            <w:r>
+              <w:rPr>
+                <w:rFonts w:eastAsia="Times New Roman"/>
+                <w:sz w:val="24"/>
+                <w:szCs w:val="24"/>
+                <w:lang w:val="es-MX" w:eastAsia="es-MX"/>
+              </w:rPr>
+              <w:t>.</w:t>
+            </w:r>
+          </w:p>
+          <w:p>
+            <w:pPr>
+              <w:numPr>
+                <w:ilvl w:val="0"/>
+                <w:numId w:val="3"/>
+              </w:numPr>
+              <w:spacing w:line="240" w:lineRule="auto"/>
+              <w:textAlignment w:val="baseline"/>
+              <w:rPr>
+                <w:rFonts w:eastAsia="Times New Roman"/>
+                <w:sz w:val="24"/>
+                <w:szCs w:val="24"/>
+                <w:lang w:val="es-MX" w:eastAsia="es-MX"/>
+              </w:rPr>
+            </w:pPr>
+            <w:r>
+              <w:rPr>
+                <w:rFonts w:eastAsia="Times New Roman"/>
+                <w:sz w:val="24"/>
+                <w:szCs w:val="24"/>
+                <w:lang w:val="es-MX" w:eastAsia="es-MX"/>
+              </w:rPr>
+              <w:t xml:space="preserve">Evaluar que cada espacio habilitado para una revista </w:t>
+            </w:r>
+            <w:proofErr w:type="spellStart"/>
+            <w:r>
+              <w:rPr>
+                <w:rFonts w:eastAsia="Times New Roman"/>
+                <w:sz w:val="24"/>
+                <w:szCs w:val="24"/>
+                <w:lang w:val="es-MX" w:eastAsia="es-MX"/>
+              </w:rPr>
+              <w:t>cientifica</w:t>
+            </w:r>
+            <w:proofErr w:type="spellEnd"/>
+            <w:r>
+              <w:rPr>
+                <w:rFonts w:eastAsia="Times New Roman"/>
+                <w:sz w:val="24"/>
+                <w:szCs w:val="24"/>
+                <w:lang w:val="es-MX" w:eastAsia="es-MX"/>
+              </w:rPr>
+              <w:t xml:space="preserve"> posea todos los campos correspondientes: nombre, enlace, fecha de inicio, fecha fin, universidad, la clasificación con la que cuenta (A1, A2, B, C) y ciudad.</w:t>
+            </w:r>
+          </w:p>
+          <w:p>
+            <w:pPr>
+              <w:numPr>
+                <w:ilvl w:val="0"/>
+                <w:numId w:val="3"/>
+              </w:numPr>
+              <w:spacing w:line="0" w:lineRule="atLeast"/>
+              <w:textAlignment w:val="baseline"/>
+              <w:rPr>
+                <w:rFonts w:eastAsia="Times New Roman"/>
+                <w:sz w:val="24"/>
+                <w:szCs w:val="24"/>
+                <w:lang w:val="es-MX" w:eastAsia="es-MX"/>
+              </w:rPr>
+            </w:pPr>
+            <w:r>
+              <w:rPr>
+                <w:rFonts w:eastAsia="Times New Roman"/>
+                <w:sz w:val="24"/>
+                <w:szCs w:val="24"/>
+                <w:lang w:val="es-MX" w:eastAsia="es-MX"/>
+              </w:rPr>
+              <w:t>Revisar la validez del enlace que conduce a la revista</w:t>
+            </w:r>
+          </w:p>
+        </w:tc>
+      </w:tr>
+      <w:tr>
+        <w:tc>
+          <w:tcPr>
+            <w:tcW w:w="4358" w:type="dxa"/>
+            <w:tcBorders>
+              <w:top w:val="single" w:sz="6" w:space="0" w:color="000000"/>
+              <w:left w:val="single" w:sz="6" w:space="0" w:color="000000"/>
+              <w:bottom w:val="single" w:sz="6" w:space="0" w:color="000000"/>
+              <w:right w:val="single" w:sz="6" w:space="0" w:color="000000"/>
+            </w:tcBorders>
+            <w:tcMar>
+              <w:top w:w="105" w:type="dxa"/>
+              <w:left w:w="105" w:type="dxa"/>
+              <w:bottom w:w="105" w:type="dxa"/>
+              <w:right w:w="105" w:type="dxa"/>
+            </w:tcMar>
+            <w:hideMark/>
+          </w:tcPr>
+          <w:p>
+            <w:pPr>
+              <w:spacing w:line="0" w:lineRule="atLeast"/>
+              <w:rPr>
+                <w:rFonts w:ascii="Times New Roman" w:eastAsia="Times New Roman" w:hAnsi="Times New Roman" w:cs="Times New Roman"/>
+                <w:color w:val="auto"/>
+                <w:sz w:val="24"/>
+                <w:szCs w:val="24"/>
+                <w:lang w:val="es-MX" w:eastAsia="es-MX"/>
+              </w:rPr>
+            </w:pPr>
+            <w:r>
+              <w:rPr>
+                <w:rFonts w:eastAsia="Times New Roman"/>
+                <w:b/>
+                <w:bCs/>
+                <w:sz w:val="24"/>
+                <w:szCs w:val="24"/>
+                <w:lang w:val="es-MX" w:eastAsia="es-MX"/>
+              </w:rPr>
+              <w:t>Estado de la prueba</w:t>
+            </w:r>
+          </w:p>
+        </w:tc>
+        <w:tc>
+          <w:tcPr>
+            <w:tcW w:w="4672" w:type="dxa"/>
+            <w:tcBorders>
+              <w:top w:val="single" w:sz="6" w:space="0" w:color="000000"/>
+              <w:left w:val="single" w:sz="6" w:space="0" w:color="000000"/>
+              <w:bottom w:val="single" w:sz="6" w:space="0" w:color="000000"/>
+              <w:right w:val="single" w:sz="6" w:space="0" w:color="000000"/>
+            </w:tcBorders>
+            <w:tcMar>
+              <w:top w:w="105" w:type="dxa"/>
+              <w:left w:w="105" w:type="dxa"/>
+              <w:bottom w:w="105" w:type="dxa"/>
+              <w:right w:w="105" w:type="dxa"/>
+            </w:tcMar>
+            <w:hideMark/>
+          </w:tcPr>
+          <w:p>
+            <w:pPr>
+              <w:spacing w:line="0" w:lineRule="atLeast"/>
+              <w:rPr>
+                <w:rFonts w:ascii="Times New Roman" w:eastAsia="Times New Roman" w:hAnsi="Times New Roman" w:cs="Times New Roman"/>
+                <w:color w:val="auto"/>
+                <w:sz w:val="24"/>
+                <w:szCs w:val="24"/>
+                <w:lang w:val="es-MX" w:eastAsia="es-MX"/>
+              </w:rPr>
+            </w:pPr>
+            <w:r>
+              <w:rPr>
+                <w:rFonts w:eastAsia="Times New Roman"/>
+                <w:sz w:val="24"/>
+                <w:szCs w:val="24"/>
+                <w:lang w:val="es-MX" w:eastAsia="es-MX"/>
+              </w:rPr>
+              <w:t>Pendiente</w:t>
+            </w:r>
+          </w:p>
+        </w:tc>
+      </w:tr>
+      <w:tr>
+        <w:tc>
+          <w:tcPr>
+            <w:tcW w:w="4358" w:type="dxa"/>
+            <w:tcBorders>
+              <w:top w:val="single" w:sz="6" w:space="0" w:color="000000"/>
+              <w:left w:val="single" w:sz="6" w:space="0" w:color="000000"/>
+              <w:bottom w:val="single" w:sz="6" w:space="0" w:color="000000"/>
+              <w:right w:val="single" w:sz="6" w:space="0" w:color="000000"/>
+            </w:tcBorders>
+            <w:tcMar>
+              <w:top w:w="105" w:type="dxa"/>
+              <w:left w:w="105" w:type="dxa"/>
+              <w:bottom w:w="105" w:type="dxa"/>
+              <w:right w:w="105" w:type="dxa"/>
+            </w:tcMar>
+            <w:hideMark/>
+          </w:tcPr>
+          <w:p>
+            <w:pPr>
+              <w:spacing w:line="0" w:lineRule="atLeast"/>
+              <w:rPr>
+                <w:rFonts w:ascii="Times New Roman" w:eastAsia="Times New Roman" w:hAnsi="Times New Roman" w:cs="Times New Roman"/>
+                <w:color w:val="auto"/>
+                <w:sz w:val="24"/>
+                <w:szCs w:val="24"/>
+                <w:lang w:val="es-MX" w:eastAsia="es-MX"/>
+              </w:rPr>
+            </w:pPr>
+            <w:r>
+              <w:rPr>
+                <w:rFonts w:eastAsia="Times New Roman"/>
+                <w:b/>
+                <w:bCs/>
+                <w:sz w:val="24"/>
+                <w:szCs w:val="24"/>
+                <w:lang w:val="es-MX" w:eastAsia="es-MX"/>
+              </w:rPr>
+              <w:t xml:space="preserve">Escrito por </w:t>
+            </w:r>
+          </w:p>
+        </w:tc>
+        <w:tc>
+          <w:tcPr>
+            <w:tcW w:w="4672" w:type="dxa"/>
+            <w:tcBorders>
+              <w:top w:val="single" w:sz="6" w:space="0" w:color="000000"/>
+              <w:left w:val="single" w:sz="6" w:space="0" w:color="000000"/>
+              <w:bottom w:val="single" w:sz="6" w:space="0" w:color="000000"/>
+              <w:right w:val="single" w:sz="6" w:space="0" w:color="000000"/>
+            </w:tcBorders>
+            <w:tcMar>
+              <w:top w:w="105" w:type="dxa"/>
+              <w:left w:w="105" w:type="dxa"/>
+              <w:bottom w:w="105" w:type="dxa"/>
+              <w:right w:w="105" w:type="dxa"/>
+            </w:tcMar>
+            <w:hideMark/>
+          </w:tcPr>
+          <w:p>
+            <w:pPr>
+              <w:spacing w:line="0" w:lineRule="atLeast"/>
+              <w:rPr>
+                <w:rFonts w:ascii="Times New Roman" w:eastAsia="Times New Roman" w:hAnsi="Times New Roman" w:cs="Times New Roman"/>
+                <w:color w:val="auto"/>
+                <w:sz w:val="24"/>
+                <w:szCs w:val="24"/>
+                <w:lang w:val="es-MX" w:eastAsia="es-MX"/>
+              </w:rPr>
+            </w:pPr>
+            <w:r>
+              <w:rPr>
+                <w:rFonts w:eastAsia="Times New Roman"/>
+                <w:sz w:val="24"/>
+                <w:szCs w:val="24"/>
+                <w:lang w:val="es-MX" w:eastAsia="es-MX"/>
+              </w:rPr>
+              <w:t xml:space="preserve">Diego Armando Sierra </w:t>
+            </w:r>
+            <w:proofErr w:type="spellStart"/>
+            <w:r>
+              <w:rPr>
+                <w:rFonts w:eastAsia="Times New Roman"/>
+                <w:sz w:val="24"/>
+                <w:szCs w:val="24"/>
+                <w:lang w:val="es-MX" w:eastAsia="es-MX"/>
+              </w:rPr>
+              <w:t>Sierra</w:t>
+            </w:r>
+            <w:proofErr w:type="spellEnd"/>
+          </w:p>
+        </w:tc>
+      </w:tr>
+      <w:tr>
+        <w:tc>
+          <w:tcPr>
+            <w:tcW w:w="4358" w:type="dxa"/>
+            <w:tcBorders>
+              <w:top w:val="single" w:sz="6" w:space="0" w:color="000000"/>
+              <w:left w:val="single" w:sz="6" w:space="0" w:color="000000"/>
+              <w:bottom w:val="single" w:sz="6" w:space="0" w:color="000000"/>
+              <w:right w:val="single" w:sz="6" w:space="0" w:color="000000"/>
+            </w:tcBorders>
+            <w:tcMar>
+              <w:top w:w="105" w:type="dxa"/>
+              <w:left w:w="105" w:type="dxa"/>
+              <w:bottom w:w="105" w:type="dxa"/>
+              <w:right w:w="105" w:type="dxa"/>
+            </w:tcMar>
+            <w:hideMark/>
+          </w:tcPr>
+          <w:p>
+            <w:pPr>
+              <w:spacing w:line="0" w:lineRule="atLeast"/>
+              <w:rPr>
+                <w:rFonts w:ascii="Times New Roman" w:eastAsia="Times New Roman" w:hAnsi="Times New Roman" w:cs="Times New Roman"/>
+                <w:color w:val="auto"/>
+                <w:sz w:val="24"/>
+                <w:szCs w:val="24"/>
+                <w:lang w:val="es-MX" w:eastAsia="es-MX"/>
+              </w:rPr>
+            </w:pPr>
+            <w:r>
+              <w:rPr>
+                <w:rFonts w:eastAsia="Times New Roman"/>
+                <w:b/>
+                <w:bCs/>
+                <w:sz w:val="24"/>
+                <w:szCs w:val="24"/>
+                <w:lang w:val="es-MX" w:eastAsia="es-MX"/>
+              </w:rPr>
+              <w:t xml:space="preserve">Ejecutado por </w:t>
+            </w:r>
+          </w:p>
+        </w:tc>
+        <w:tc>
+          <w:tcPr>
+            <w:tcW w:w="4672" w:type="dxa"/>
+            <w:tcBorders>
+              <w:top w:val="single" w:sz="6" w:space="0" w:color="000000"/>
+              <w:left w:val="single" w:sz="6" w:space="0" w:color="000000"/>
+              <w:bottom w:val="single" w:sz="6" w:space="0" w:color="000000"/>
+              <w:right w:val="single" w:sz="6" w:space="0" w:color="000000"/>
+            </w:tcBorders>
+            <w:tcMar>
+              <w:top w:w="105" w:type="dxa"/>
+              <w:left w:w="105" w:type="dxa"/>
+              <w:bottom w:w="105" w:type="dxa"/>
+              <w:right w:w="105" w:type="dxa"/>
+            </w:tcMar>
+            <w:hideMark/>
+          </w:tcPr>
+          <w:p>
+            <w:pPr>
+              <w:spacing w:line="240" w:lineRule="auto"/>
+              <w:rPr>
+                <w:rFonts w:ascii="Times New Roman" w:eastAsia="Times New Roman" w:hAnsi="Times New Roman" w:cs="Times New Roman"/>
+                <w:color w:val="auto"/>
+                <w:sz w:val="1"/>
+                <w:szCs w:val="24"/>
+                <w:lang w:val="es-MX" w:eastAsia="es-MX"/>
+              </w:rPr>
+            </w:pPr>
+          </w:p>
+        </w:tc>
+      </w:tr>
+      <w:tr>
+        <w:tc>
+          <w:tcPr>
+            <w:tcW w:w="4358" w:type="dxa"/>
+            <w:tcBorders>
+              <w:top w:val="single" w:sz="6" w:space="0" w:color="000000"/>
+              <w:left w:val="single" w:sz="6" w:space="0" w:color="000000"/>
+              <w:bottom w:val="single" w:sz="6" w:space="0" w:color="000000"/>
+              <w:right w:val="single" w:sz="6" w:space="0" w:color="000000"/>
+            </w:tcBorders>
+            <w:tcMar>
+              <w:top w:w="105" w:type="dxa"/>
+              <w:left w:w="105" w:type="dxa"/>
+              <w:bottom w:w="105" w:type="dxa"/>
+              <w:right w:w="105" w:type="dxa"/>
+            </w:tcMar>
+            <w:hideMark/>
+          </w:tcPr>
+          <w:p>
+            <w:pPr>
+              <w:spacing w:line="0" w:lineRule="atLeast"/>
+              <w:rPr>
+                <w:rFonts w:ascii="Times New Roman" w:eastAsia="Times New Roman" w:hAnsi="Times New Roman" w:cs="Times New Roman"/>
+                <w:color w:val="auto"/>
+                <w:sz w:val="24"/>
+                <w:szCs w:val="24"/>
+                <w:lang w:val="es-MX" w:eastAsia="es-MX"/>
+              </w:rPr>
+            </w:pPr>
+            <w:r>
+              <w:rPr>
+                <w:rFonts w:eastAsia="Times New Roman"/>
+                <w:b/>
+                <w:bCs/>
+                <w:sz w:val="24"/>
+                <w:szCs w:val="24"/>
+                <w:lang w:val="es-MX" w:eastAsia="es-MX"/>
+              </w:rPr>
+              <w:t>Configuración de la prueba</w:t>
+            </w:r>
+          </w:p>
+        </w:tc>
+        <w:tc>
+          <w:tcPr>
+            <w:tcW w:w="4672" w:type="dxa"/>
+            <w:tcBorders>
+              <w:top w:val="single" w:sz="6" w:space="0" w:color="000000"/>
+              <w:left w:val="single" w:sz="6" w:space="0" w:color="000000"/>
+              <w:bottom w:val="single" w:sz="6" w:space="0" w:color="000000"/>
+              <w:right w:val="single" w:sz="6" w:space="0" w:color="000000"/>
+            </w:tcBorders>
+            <w:tcMar>
+              <w:top w:w="105" w:type="dxa"/>
+              <w:left w:w="105" w:type="dxa"/>
+              <w:bottom w:w="105" w:type="dxa"/>
+              <w:right w:w="105" w:type="dxa"/>
+            </w:tcMar>
+            <w:hideMark/>
+          </w:tcPr>
+          <w:p>
+            <w:pPr>
+              <w:spacing w:line="240" w:lineRule="auto"/>
+              <w:rPr>
+                <w:rFonts w:ascii="Times New Roman" w:eastAsia="Times New Roman" w:hAnsi="Times New Roman" w:cs="Times New Roman"/>
+                <w:color w:val="auto"/>
+                <w:sz w:val="1"/>
+                <w:szCs w:val="24"/>
+                <w:lang w:val="es-MX" w:eastAsia="es-MX"/>
+              </w:rPr>
+            </w:pPr>
+          </w:p>
+        </w:tc>
+      </w:tr>
+      <w:tr>
+        <w:tc>
+          <w:tcPr>
+            <w:tcW w:w="4358" w:type="dxa"/>
+            <w:tcBorders>
+              <w:top w:val="single" w:sz="6" w:space="0" w:color="000000"/>
+              <w:left w:val="single" w:sz="6" w:space="0" w:color="000000"/>
+              <w:bottom w:val="single" w:sz="6" w:space="0" w:color="000000"/>
+              <w:right w:val="single" w:sz="6" w:space="0" w:color="000000"/>
+            </w:tcBorders>
+            <w:tcMar>
+              <w:top w:w="105" w:type="dxa"/>
+              <w:left w:w="105" w:type="dxa"/>
+              <w:bottom w:w="105" w:type="dxa"/>
+              <w:right w:w="105" w:type="dxa"/>
+            </w:tcMar>
+            <w:hideMark/>
+          </w:tcPr>
+          <w:p>
+            <w:pPr>
+              <w:spacing w:line="0" w:lineRule="atLeast"/>
+              <w:rPr>
+                <w:rFonts w:ascii="Times New Roman" w:eastAsia="Times New Roman" w:hAnsi="Times New Roman" w:cs="Times New Roman"/>
+                <w:color w:val="auto"/>
+                <w:sz w:val="24"/>
+                <w:szCs w:val="24"/>
+                <w:lang w:val="es-MX" w:eastAsia="es-MX"/>
+              </w:rPr>
+            </w:pPr>
+            <w:r>
+              <w:rPr>
+                <w:rFonts w:eastAsia="Times New Roman"/>
+                <w:b/>
+                <w:bCs/>
+                <w:sz w:val="24"/>
+                <w:szCs w:val="24"/>
+                <w:lang w:val="es-MX" w:eastAsia="es-MX"/>
+              </w:rPr>
+              <w:t>Errores asociados</w:t>
+            </w:r>
+          </w:p>
+        </w:tc>
+        <w:tc>
+          <w:tcPr>
+            <w:tcW w:w="4672" w:type="dxa"/>
+            <w:tcBorders>
+              <w:top w:val="single" w:sz="6" w:space="0" w:color="000000"/>
+              <w:left w:val="single" w:sz="6" w:space="0" w:color="000000"/>
+              <w:bottom w:val="single" w:sz="6" w:space="0" w:color="000000"/>
+              <w:right w:val="single" w:sz="6" w:space="0" w:color="000000"/>
+            </w:tcBorders>
+            <w:tcMar>
+              <w:top w:w="105" w:type="dxa"/>
+              <w:left w:w="105" w:type="dxa"/>
+              <w:bottom w:w="105" w:type="dxa"/>
+              <w:right w:w="105" w:type="dxa"/>
+            </w:tcMar>
+            <w:hideMark/>
+          </w:tcPr>
+          <w:p>
+            <w:pPr>
+              <w:spacing w:line="240" w:lineRule="auto"/>
+              <w:rPr>
+                <w:rFonts w:ascii="Times New Roman" w:eastAsia="Times New Roman" w:hAnsi="Times New Roman" w:cs="Times New Roman"/>
+                <w:color w:val="auto"/>
+                <w:sz w:val="1"/>
+                <w:szCs w:val="24"/>
+                <w:lang w:val="es-MX" w:eastAsia="es-MX"/>
+              </w:rPr>
+            </w:pPr>
+          </w:p>
+        </w:tc>
+      </w:tr>
+      <w:tr>
+        <w:tc>
+          <w:tcPr>
+            <w:tcW w:w="4358" w:type="dxa"/>
+            <w:tcBorders>
+              <w:top w:val="single" w:sz="6" w:space="0" w:color="000000"/>
+              <w:left w:val="single" w:sz="6" w:space="0" w:color="000000"/>
+              <w:bottom w:val="single" w:sz="6" w:space="0" w:color="000000"/>
+              <w:right w:val="single" w:sz="6" w:space="0" w:color="000000"/>
+            </w:tcBorders>
+            <w:tcMar>
+              <w:top w:w="105" w:type="dxa"/>
+              <w:left w:w="105" w:type="dxa"/>
+              <w:bottom w:w="105" w:type="dxa"/>
+              <w:right w:w="105" w:type="dxa"/>
+            </w:tcMar>
+            <w:hideMark/>
+          </w:tcPr>
+          <w:p>
+            <w:pPr>
+              <w:spacing w:line="0" w:lineRule="atLeast"/>
+              <w:rPr>
+                <w:rFonts w:ascii="Times New Roman" w:eastAsia="Times New Roman" w:hAnsi="Times New Roman" w:cs="Times New Roman"/>
+                <w:color w:val="auto"/>
+                <w:sz w:val="24"/>
+                <w:szCs w:val="24"/>
+                <w:lang w:val="es-MX" w:eastAsia="es-MX"/>
+              </w:rPr>
+            </w:pPr>
+            <w:r>
+              <w:rPr>
+                <w:rFonts w:eastAsia="Times New Roman"/>
+                <w:b/>
+                <w:bCs/>
+                <w:sz w:val="24"/>
+                <w:szCs w:val="24"/>
+                <w:lang w:val="es-MX" w:eastAsia="es-MX"/>
+              </w:rPr>
+              <w:t>Resultado esperado</w:t>
+            </w:r>
+          </w:p>
+        </w:tc>
+        <w:tc>
+          <w:tcPr>
+            <w:tcW w:w="4672" w:type="dxa"/>
+            <w:tcBorders>
+              <w:top w:val="single" w:sz="6" w:space="0" w:color="000000"/>
+              <w:left w:val="single" w:sz="6" w:space="0" w:color="000000"/>
+              <w:bottom w:val="single" w:sz="6" w:space="0" w:color="000000"/>
+              <w:right w:val="single" w:sz="6" w:space="0" w:color="000000"/>
+            </w:tcBorders>
+            <w:tcMar>
+              <w:top w:w="105" w:type="dxa"/>
+              <w:left w:w="105" w:type="dxa"/>
+              <w:bottom w:w="105" w:type="dxa"/>
+              <w:right w:w="105" w:type="dxa"/>
+            </w:tcMar>
+            <w:hideMark/>
+          </w:tcPr>
+          <w:p>
+            <w:pPr>
+              <w:spacing w:line="0" w:lineRule="atLeast"/>
+              <w:rPr>
+                <w:rFonts w:ascii="Times New Roman" w:eastAsia="Times New Roman" w:hAnsi="Times New Roman" w:cs="Times New Roman"/>
+                <w:color w:val="auto"/>
+                <w:sz w:val="24"/>
+                <w:szCs w:val="24"/>
+                <w:lang w:val="es-MX" w:eastAsia="es-MX"/>
+              </w:rPr>
+            </w:pPr>
+            <w:r>
+              <w:rPr>
+                <w:rFonts w:eastAsia="Times New Roman"/>
+                <w:sz w:val="24"/>
+                <w:szCs w:val="24"/>
+                <w:lang w:val="es-MX" w:eastAsia="es-MX"/>
+              </w:rPr>
+              <w:t xml:space="preserve">Al ingresar al link de revistas se debe mostrar la información completa de cada una y un enlace que </w:t>
+            </w:r>
+            <w:proofErr w:type="spellStart"/>
+            <w:r>
+              <w:rPr>
+                <w:rFonts w:eastAsia="Times New Roman"/>
+                <w:sz w:val="24"/>
+                <w:szCs w:val="24"/>
+                <w:lang w:val="es-MX" w:eastAsia="es-MX"/>
+              </w:rPr>
+              <w:t>rediriga</w:t>
+            </w:r>
+            <w:proofErr w:type="spellEnd"/>
+            <w:r>
+              <w:rPr>
+                <w:rFonts w:eastAsia="Times New Roman"/>
+                <w:sz w:val="24"/>
+                <w:szCs w:val="24"/>
+                <w:lang w:val="es-MX" w:eastAsia="es-MX"/>
+              </w:rPr>
+              <w:t xml:space="preserve"> al usuario para obtener más información.</w:t>
+            </w:r>
+          </w:p>
+        </w:tc>
+      </w:tr>
+      <w:tr>
+        <w:tc>
+          <w:tcPr>
+            <w:tcW w:w="4358" w:type="dxa"/>
+            <w:tcBorders>
+              <w:top w:val="single" w:sz="6" w:space="0" w:color="000000"/>
+              <w:left w:val="single" w:sz="6" w:space="0" w:color="000000"/>
+              <w:bottom w:val="single" w:sz="6" w:space="0" w:color="000000"/>
+              <w:right w:val="single" w:sz="6" w:space="0" w:color="000000"/>
+            </w:tcBorders>
+            <w:tcMar>
+              <w:top w:w="105" w:type="dxa"/>
+              <w:left w:w="105" w:type="dxa"/>
+              <w:bottom w:w="105" w:type="dxa"/>
+              <w:right w:w="105" w:type="dxa"/>
+            </w:tcMar>
+            <w:hideMark/>
+          </w:tcPr>
+          <w:p>
+            <w:pPr>
+              <w:spacing w:line="0" w:lineRule="atLeast"/>
+              <w:rPr>
+                <w:rFonts w:ascii="Times New Roman" w:eastAsia="Times New Roman" w:hAnsi="Times New Roman" w:cs="Times New Roman"/>
+                <w:color w:val="auto"/>
+                <w:sz w:val="24"/>
+                <w:szCs w:val="24"/>
+                <w:lang w:val="es-MX" w:eastAsia="es-MX"/>
+              </w:rPr>
+            </w:pPr>
+            <w:r>
+              <w:rPr>
+                <w:rFonts w:eastAsia="Times New Roman"/>
+                <w:b/>
+                <w:bCs/>
+                <w:sz w:val="24"/>
+                <w:szCs w:val="24"/>
+                <w:lang w:val="es-MX" w:eastAsia="es-MX"/>
+              </w:rPr>
+              <w:t>Resultado obtenido</w:t>
+            </w:r>
+          </w:p>
+        </w:tc>
+        <w:tc>
+          <w:tcPr>
+            <w:tcW w:w="4672" w:type="dxa"/>
+            <w:tcBorders>
+              <w:top w:val="single" w:sz="6" w:space="0" w:color="000000"/>
+              <w:left w:val="single" w:sz="6" w:space="0" w:color="000000"/>
+              <w:bottom w:val="single" w:sz="6" w:space="0" w:color="000000"/>
+              <w:right w:val="single" w:sz="6" w:space="0" w:color="000000"/>
+            </w:tcBorders>
+            <w:tcMar>
+              <w:top w:w="105" w:type="dxa"/>
+              <w:left w:w="105" w:type="dxa"/>
+              <w:bottom w:w="105" w:type="dxa"/>
+              <w:right w:w="105" w:type="dxa"/>
+            </w:tcMar>
+            <w:hideMark/>
+          </w:tcPr>
+          <w:p>
+            <w:pPr>
+              <w:spacing w:line="240" w:lineRule="auto"/>
+              <w:rPr>
+                <w:rFonts w:ascii="Times New Roman" w:eastAsia="Times New Roman" w:hAnsi="Times New Roman" w:cs="Times New Roman"/>
+                <w:color w:val="auto"/>
+                <w:sz w:val="1"/>
+                <w:szCs w:val="24"/>
+                <w:lang w:val="es-MX" w:eastAsia="es-MX"/>
+              </w:rPr>
             </w:pPr>
           </w:p>
         </w:tc>
@@ -2552,7 +4526,7 @@
     </w:tbl>
     <w:p/>
     <w:sectPr>
-      <w:headerReference w:type="default" r:id="rId7"/>
+      <w:headerReference w:type="default" r:id="rId8"/>
       <w:pgSz w:w="11909" w:h="16834"/>
       <w:pgMar w:top="1440" w:right="1440" w:bottom="1440" w:left="1440" w:header="720" w:footer="720" w:gutter="0"/>
       <w:pgNumType w:start="1"/>
@@ -2563,7 +4537,7 @@
 </file>
 
 <file path=word/endnotes.xml><?xml version="1.0" encoding="utf-8"?>
-<w:endnotes xmlns:wpc="http://schemas.microsoft.com/office/word/2010/wordprocessingCanvas" xmlns:mc="http://schemas.openxmlformats.org/markup-compatibility/2006" xmlns:o="urn:schemas-microsoft-com:office:office" xmlns:r="http://schemas.openxmlformats.org/officeDocument/2006/relationships" xmlns:m="http://schemas.openxmlformats.org/officeDocument/2006/math" xmlns:v="urn:schemas-microsoft-com:vml" xmlns:wp14="http://schemas.microsoft.com/office/word/2010/wordprocessingDrawing" xmlns:wp="http://schemas.openxmlformats.org/drawingml/2006/wordprocessingDrawing" xmlns:w10="urn:schemas-microsoft-com:office:word" xmlns:w="http://schemas.openxmlformats.org/wordprocessingml/2006/main" xmlns:w14="http://schemas.microsoft.com/office/word/2010/wordml" xmlns:w15="http://schemas.microsoft.com/office/word/2012/wordml" xmlns:wpg="http://schemas.microsoft.com/office/word/2010/wordprocessingGroup" xmlns:wpi="http://schemas.microsoft.com/office/word/2010/wordprocessingInk" xmlns:wne="http://schemas.microsoft.com/office/word/2006/wordml" xmlns:wps="http://schemas.microsoft.com/office/word/2010/wordprocessingShape" mc:Ignorable="w14 w15 wp14">
+<w:endnotes xmlns:wpc="http://schemas.microsoft.com/office/word/2010/wordprocessingCanvas" xmlns:mc="http://schemas.openxmlformats.org/markup-compatibility/2006" xmlns:o="urn:schemas-microsoft-com:office:office" xmlns:r="http://schemas.openxmlformats.org/officeDocument/2006/relationships" xmlns:m="http://schemas.openxmlformats.org/officeDocument/2006/math" xmlns:v="urn:schemas-microsoft-com:vml" xmlns:wp14="http://schemas.microsoft.com/office/word/2010/wordprocessingDrawing" xmlns:wp="http://schemas.openxmlformats.org/drawingml/2006/wordprocessingDrawing" xmlns:w10="urn:schemas-microsoft-com:office:word" xmlns:w="http://schemas.openxmlformats.org/wordprocessingml/2006/main" xmlns:w14="http://schemas.microsoft.com/office/word/2010/wordml" xmlns:wpg="http://schemas.microsoft.com/office/word/2010/wordprocessingGroup" xmlns:wpi="http://schemas.microsoft.com/office/word/2010/wordprocessingInk" xmlns:wne="http://schemas.microsoft.com/office/word/2006/wordml" xmlns:wps="http://schemas.microsoft.com/office/word/2010/wordprocessingShape" mc:Ignorable="w14 wp14">
   <w:endnote w:type="separator" w:id="-1">
     <w:p>
       <w:pPr>
@@ -2588,7 +4562,7 @@
 </file>
 
 <file path=word/footnotes.xml><?xml version="1.0" encoding="utf-8"?>
-<w:footnotes xmlns:wpc="http://schemas.microsoft.com/office/word/2010/wordprocessingCanvas" xmlns:mc="http://schemas.openxmlformats.org/markup-compatibility/2006" xmlns:o="urn:schemas-microsoft-com:office:office" xmlns:r="http://schemas.openxmlformats.org/officeDocument/2006/relationships" xmlns:m="http://schemas.openxmlformats.org/officeDocument/2006/math" xmlns:v="urn:schemas-microsoft-com:vml" xmlns:wp14="http://schemas.microsoft.com/office/word/2010/wordprocessingDrawing" xmlns:wp="http://schemas.openxmlformats.org/drawingml/2006/wordprocessingDrawing" xmlns:w10="urn:schemas-microsoft-com:office:word" xmlns:w="http://schemas.openxmlformats.org/wordprocessingml/2006/main" xmlns:w14="http://schemas.microsoft.com/office/word/2010/wordml" xmlns:w15="http://schemas.microsoft.com/office/word/2012/wordml" xmlns:wpg="http://schemas.microsoft.com/office/word/2010/wordprocessingGroup" xmlns:wpi="http://schemas.microsoft.com/office/word/2010/wordprocessingInk" xmlns:wne="http://schemas.microsoft.com/office/word/2006/wordml" xmlns:wps="http://schemas.microsoft.com/office/word/2010/wordprocessingShape" mc:Ignorable="w14 w15 wp14">
+<w:footnotes xmlns:wpc="http://schemas.microsoft.com/office/word/2010/wordprocessingCanvas" xmlns:mc="http://schemas.openxmlformats.org/markup-compatibility/2006" xmlns:o="urn:schemas-microsoft-com:office:office" xmlns:r="http://schemas.openxmlformats.org/officeDocument/2006/relationships" xmlns:m="http://schemas.openxmlformats.org/officeDocument/2006/math" xmlns:v="urn:schemas-microsoft-com:vml" xmlns:wp14="http://schemas.microsoft.com/office/word/2010/wordprocessingDrawing" xmlns:wp="http://schemas.openxmlformats.org/drawingml/2006/wordprocessingDrawing" xmlns:w10="urn:schemas-microsoft-com:office:word" xmlns:w="http://schemas.openxmlformats.org/wordprocessingml/2006/main" xmlns:w14="http://schemas.microsoft.com/office/word/2010/wordml" xmlns:wpg="http://schemas.microsoft.com/office/word/2010/wordprocessingGroup" xmlns:wpi="http://schemas.microsoft.com/office/word/2010/wordprocessingInk" xmlns:wne="http://schemas.microsoft.com/office/word/2006/wordml" xmlns:wps="http://schemas.microsoft.com/office/word/2010/wordprocessingShape" mc:Ignorable="w14 wp14">
   <w:footnote w:type="separator" w:id="-1">
     <w:p>
       <w:pPr>
@@ -2613,7 +4587,7 @@
 </file>
 
 <file path=word/header1.xml><?xml version="1.0" encoding="utf-8"?>
-<w:hdr xmlns:wpc="http://schemas.microsoft.com/office/word/2010/wordprocessingCanvas" xmlns:mc="http://schemas.openxmlformats.org/markup-compatibility/2006" xmlns:o="urn:schemas-microsoft-com:office:office" xmlns:r="http://schemas.openxmlformats.org/officeDocument/2006/relationships" xmlns:m="http://schemas.openxmlformats.org/officeDocument/2006/math" xmlns:v="urn:schemas-microsoft-com:vml" xmlns:wp14="http://schemas.microsoft.com/office/word/2010/wordprocessingDrawing" xmlns:wp="http://schemas.openxmlformats.org/drawingml/2006/wordprocessingDrawing" xmlns:w10="urn:schemas-microsoft-com:office:word" xmlns:w="http://schemas.openxmlformats.org/wordprocessingml/2006/main" xmlns:w14="http://schemas.microsoft.com/office/word/2010/wordml" xmlns:w15="http://schemas.microsoft.com/office/word/2012/wordml" xmlns:wpg="http://schemas.microsoft.com/office/word/2010/wordprocessingGroup" xmlns:wpi="http://schemas.microsoft.com/office/word/2010/wordprocessingInk" xmlns:wne="http://schemas.microsoft.com/office/word/2006/wordml" xmlns:wps="http://schemas.microsoft.com/office/word/2010/wordprocessingShape" mc:Ignorable="w14 w15 wp14">
+<w:hdr xmlns:wpc="http://schemas.microsoft.com/office/word/2010/wordprocessingCanvas" xmlns:mc="http://schemas.openxmlformats.org/markup-compatibility/2006" xmlns:o="urn:schemas-microsoft-com:office:office" xmlns:r="http://schemas.openxmlformats.org/officeDocument/2006/relationships" xmlns:m="http://schemas.openxmlformats.org/officeDocument/2006/math" xmlns:v="urn:schemas-microsoft-com:vml" xmlns:wp14="http://schemas.microsoft.com/office/word/2010/wordprocessingDrawing" xmlns:wp="http://schemas.openxmlformats.org/drawingml/2006/wordprocessingDrawing" xmlns:w10="urn:schemas-microsoft-com:office:word" xmlns:w="http://schemas.openxmlformats.org/wordprocessingml/2006/main" xmlns:w14="http://schemas.microsoft.com/office/word/2010/wordml" xmlns:wpg="http://schemas.microsoft.com/office/word/2010/wordprocessingGroup" xmlns:wpi="http://schemas.microsoft.com/office/word/2010/wordprocessingInk" xmlns:wne="http://schemas.microsoft.com/office/word/2006/wordml" xmlns:wps="http://schemas.microsoft.com/office/word/2010/wordprocessingShape" mc:Ignorable="w14 wp14">
   <w:p>
     <w:pPr>
       <w:pStyle w:val="Encabezado"/>
@@ -2621,6 +4595,7 @@
     <w:r>
       <w:rPr>
         <w:noProof/>
+        <w:lang w:val="es-MX" w:eastAsia="es-MX"/>
       </w:rPr>
       <w:drawing>
         <wp:anchor distT="0" distB="0" distL="114300" distR="114300" simplePos="0" relativeHeight="251658240" behindDoc="1" locked="0" layoutInCell="1" allowOverlap="1">
@@ -2683,8 +4658,306 @@
 </file>
 
 <file path=word/numbering.xml><?xml version="1.0" encoding="utf-8"?>
-<w:numbering xmlns:wpc="http://schemas.microsoft.com/office/word/2010/wordprocessingCanvas" xmlns:mc="http://schemas.openxmlformats.org/markup-compatibility/2006" xmlns:o="urn:schemas-microsoft-com:office:office" xmlns:r="http://schemas.openxmlformats.org/officeDocument/2006/relationships" xmlns:m="http://schemas.openxmlformats.org/officeDocument/2006/math" xmlns:v="urn:schemas-microsoft-com:vml" xmlns:wp14="http://schemas.microsoft.com/office/word/2010/wordprocessingDrawing" xmlns:wp="http://schemas.openxmlformats.org/drawingml/2006/wordprocessingDrawing" xmlns:w10="urn:schemas-microsoft-com:office:word" xmlns:w="http://schemas.openxmlformats.org/wordprocessingml/2006/main" xmlns:w14="http://schemas.microsoft.com/office/word/2010/wordml" xmlns:w15="http://schemas.microsoft.com/office/word/2012/wordml" xmlns:wpg="http://schemas.microsoft.com/office/word/2010/wordprocessingGroup" xmlns:wpi="http://schemas.microsoft.com/office/word/2010/wordprocessingInk" xmlns:wne="http://schemas.microsoft.com/office/word/2006/wordml" xmlns:wps="http://schemas.microsoft.com/office/word/2010/wordprocessingShape" mc:Ignorable="w14 w15 wp14">
+<w:numbering xmlns:wpc="http://schemas.microsoft.com/office/word/2010/wordprocessingCanvas" xmlns:mc="http://schemas.openxmlformats.org/markup-compatibility/2006" xmlns:o="urn:schemas-microsoft-com:office:office" xmlns:r="http://schemas.openxmlformats.org/officeDocument/2006/relationships" xmlns:m="http://schemas.openxmlformats.org/officeDocument/2006/math" xmlns:v="urn:schemas-microsoft-com:vml" xmlns:wp14="http://schemas.microsoft.com/office/word/2010/wordprocessingDrawing" xmlns:wp="http://schemas.openxmlformats.org/drawingml/2006/wordprocessingDrawing" xmlns:w10="urn:schemas-microsoft-com:office:word" xmlns:w="http://schemas.openxmlformats.org/wordprocessingml/2006/main" xmlns:w14="http://schemas.microsoft.com/office/word/2010/wordml" xmlns:wpg="http://schemas.microsoft.com/office/word/2010/wordprocessingGroup" xmlns:wpi="http://schemas.microsoft.com/office/word/2010/wordprocessingInk" xmlns:wne="http://schemas.microsoft.com/office/word/2006/wordml" xmlns:wps="http://schemas.microsoft.com/office/word/2010/wordprocessingShape" mc:Ignorable="w14 wp14">
   <w:abstractNum w:abstractNumId="0">
+    <w:nsid w:val="216F5882"/>
+    <w:multiLevelType w:val="multilevel"/>
+    <w:tmpl w:val="886C0F30"/>
+    <w:lvl w:ilvl="0">
+      <w:start w:val="1"/>
+      <w:numFmt w:val="bullet"/>
+      <w:lvlText w:val=""/>
+      <w:lvlJc w:val="left"/>
+      <w:pPr>
+        <w:tabs>
+          <w:tab w:val="num" w:pos="720"/>
+        </w:tabs>
+        <w:ind w:left="720" w:hanging="360"/>
+      </w:pPr>
+      <w:rPr>
+        <w:rFonts w:ascii="Symbol" w:hAnsi="Symbol" w:hint="default"/>
+        <w:sz w:val="20"/>
+      </w:rPr>
+    </w:lvl>
+    <w:lvl w:ilvl="1" w:tentative="1">
+      <w:start w:val="1"/>
+      <w:numFmt w:val="bullet"/>
+      <w:lvlText w:val="o"/>
+      <w:lvlJc w:val="left"/>
+      <w:pPr>
+        <w:tabs>
+          <w:tab w:val="num" w:pos="1440"/>
+        </w:tabs>
+        <w:ind w:left="1440" w:hanging="360"/>
+      </w:pPr>
+      <w:rPr>
+        <w:rFonts w:ascii="Courier New" w:hAnsi="Courier New" w:hint="default"/>
+        <w:sz w:val="20"/>
+      </w:rPr>
+    </w:lvl>
+    <w:lvl w:ilvl="2" w:tentative="1">
+      <w:start w:val="1"/>
+      <w:numFmt w:val="bullet"/>
+      <w:lvlText w:val=""/>
+      <w:lvlJc w:val="left"/>
+      <w:pPr>
+        <w:tabs>
+          <w:tab w:val="num" w:pos="2160"/>
+        </w:tabs>
+        <w:ind w:left="2160" w:hanging="360"/>
+      </w:pPr>
+      <w:rPr>
+        <w:rFonts w:ascii="Wingdings" w:hAnsi="Wingdings" w:hint="default"/>
+        <w:sz w:val="20"/>
+      </w:rPr>
+    </w:lvl>
+    <w:lvl w:ilvl="3" w:tentative="1">
+      <w:start w:val="1"/>
+      <w:numFmt w:val="bullet"/>
+      <w:lvlText w:val=""/>
+      <w:lvlJc w:val="left"/>
+      <w:pPr>
+        <w:tabs>
+          <w:tab w:val="num" w:pos="2880"/>
+        </w:tabs>
+        <w:ind w:left="2880" w:hanging="360"/>
+      </w:pPr>
+      <w:rPr>
+        <w:rFonts w:ascii="Wingdings" w:hAnsi="Wingdings" w:hint="default"/>
+        <w:sz w:val="20"/>
+      </w:rPr>
+    </w:lvl>
+    <w:lvl w:ilvl="4" w:tentative="1">
+      <w:start w:val="1"/>
+      <w:numFmt w:val="bullet"/>
+      <w:lvlText w:val=""/>
+      <w:lvlJc w:val="left"/>
+      <w:pPr>
+        <w:tabs>
+          <w:tab w:val="num" w:pos="3600"/>
+        </w:tabs>
+        <w:ind w:left="3600" w:hanging="360"/>
+      </w:pPr>
+      <w:rPr>
+        <w:rFonts w:ascii="Wingdings" w:hAnsi="Wingdings" w:hint="default"/>
+        <w:sz w:val="20"/>
+      </w:rPr>
+    </w:lvl>
+    <w:lvl w:ilvl="5" w:tentative="1">
+      <w:start w:val="1"/>
+      <w:numFmt w:val="bullet"/>
+      <w:lvlText w:val=""/>
+      <w:lvlJc w:val="left"/>
+      <w:pPr>
+        <w:tabs>
+          <w:tab w:val="num" w:pos="4320"/>
+        </w:tabs>
+        <w:ind w:left="4320" w:hanging="360"/>
+      </w:pPr>
+      <w:rPr>
+        <w:rFonts w:ascii="Wingdings" w:hAnsi="Wingdings" w:hint="default"/>
+        <w:sz w:val="20"/>
+      </w:rPr>
+    </w:lvl>
+    <w:lvl w:ilvl="6" w:tentative="1">
+      <w:start w:val="1"/>
+      <w:numFmt w:val="bullet"/>
+      <w:lvlText w:val=""/>
+      <w:lvlJc w:val="left"/>
+      <w:pPr>
+        <w:tabs>
+          <w:tab w:val="num" w:pos="5040"/>
+        </w:tabs>
+        <w:ind w:left="5040" w:hanging="360"/>
+      </w:pPr>
+      <w:rPr>
+        <w:rFonts w:ascii="Wingdings" w:hAnsi="Wingdings" w:hint="default"/>
+        <w:sz w:val="20"/>
+      </w:rPr>
+    </w:lvl>
+    <w:lvl w:ilvl="7" w:tentative="1">
+      <w:start w:val="1"/>
+      <w:numFmt w:val="bullet"/>
+      <w:lvlText w:val=""/>
+      <w:lvlJc w:val="left"/>
+      <w:pPr>
+        <w:tabs>
+          <w:tab w:val="num" w:pos="5760"/>
+        </w:tabs>
+        <w:ind w:left="5760" w:hanging="360"/>
+      </w:pPr>
+      <w:rPr>
+        <w:rFonts w:ascii="Wingdings" w:hAnsi="Wingdings" w:hint="default"/>
+        <w:sz w:val="20"/>
+      </w:rPr>
+    </w:lvl>
+    <w:lvl w:ilvl="8" w:tentative="1">
+      <w:start w:val="1"/>
+      <w:numFmt w:val="bullet"/>
+      <w:lvlText w:val=""/>
+      <w:lvlJc w:val="left"/>
+      <w:pPr>
+        <w:tabs>
+          <w:tab w:val="num" w:pos="6480"/>
+        </w:tabs>
+        <w:ind w:left="6480" w:hanging="360"/>
+      </w:pPr>
+      <w:rPr>
+        <w:rFonts w:ascii="Wingdings" w:hAnsi="Wingdings" w:hint="default"/>
+        <w:sz w:val="20"/>
+      </w:rPr>
+    </w:lvl>
+  </w:abstractNum>
+  <w:abstractNum w:abstractNumId="1">
+    <w:nsid w:val="7A474A64"/>
+    <w:multiLevelType w:val="multilevel"/>
+    <w:tmpl w:val="4DEA6C28"/>
+    <w:lvl w:ilvl="0">
+      <w:start w:val="1"/>
+      <w:numFmt w:val="bullet"/>
+      <w:lvlText w:val=""/>
+      <w:lvlJc w:val="left"/>
+      <w:pPr>
+        <w:tabs>
+          <w:tab w:val="num" w:pos="720"/>
+        </w:tabs>
+        <w:ind w:left="720" w:hanging="360"/>
+      </w:pPr>
+      <w:rPr>
+        <w:rFonts w:ascii="Symbol" w:hAnsi="Symbol" w:hint="default"/>
+        <w:sz w:val="20"/>
+      </w:rPr>
+    </w:lvl>
+    <w:lvl w:ilvl="1" w:tentative="1">
+      <w:start w:val="1"/>
+      <w:numFmt w:val="bullet"/>
+      <w:lvlText w:val="o"/>
+      <w:lvlJc w:val="left"/>
+      <w:pPr>
+        <w:tabs>
+          <w:tab w:val="num" w:pos="1440"/>
+        </w:tabs>
+        <w:ind w:left="1440" w:hanging="360"/>
+      </w:pPr>
+      <w:rPr>
+        <w:rFonts w:ascii="Courier New" w:hAnsi="Courier New" w:hint="default"/>
+        <w:sz w:val="20"/>
+      </w:rPr>
+    </w:lvl>
+    <w:lvl w:ilvl="2" w:tentative="1">
+      <w:start w:val="1"/>
+      <w:numFmt w:val="bullet"/>
+      <w:lvlText w:val=""/>
+      <w:lvlJc w:val="left"/>
+      <w:pPr>
+        <w:tabs>
+          <w:tab w:val="num" w:pos="2160"/>
+        </w:tabs>
+        <w:ind w:left="2160" w:hanging="360"/>
+      </w:pPr>
+      <w:rPr>
+        <w:rFonts w:ascii="Wingdings" w:hAnsi="Wingdings" w:hint="default"/>
+        <w:sz w:val="20"/>
+      </w:rPr>
+    </w:lvl>
+    <w:lvl w:ilvl="3" w:tentative="1">
+      <w:start w:val="1"/>
+      <w:numFmt w:val="bullet"/>
+      <w:lvlText w:val=""/>
+      <w:lvlJc w:val="left"/>
+      <w:pPr>
+        <w:tabs>
+          <w:tab w:val="num" w:pos="2880"/>
+        </w:tabs>
+        <w:ind w:left="2880" w:hanging="360"/>
+      </w:pPr>
+      <w:rPr>
+        <w:rFonts w:ascii="Wingdings" w:hAnsi="Wingdings" w:hint="default"/>
+        <w:sz w:val="20"/>
+      </w:rPr>
+    </w:lvl>
+    <w:lvl w:ilvl="4" w:tentative="1">
+      <w:start w:val="1"/>
+      <w:numFmt w:val="bullet"/>
+      <w:lvlText w:val=""/>
+      <w:lvlJc w:val="left"/>
+      <w:pPr>
+        <w:tabs>
+          <w:tab w:val="num" w:pos="3600"/>
+        </w:tabs>
+        <w:ind w:left="3600" w:hanging="360"/>
+      </w:pPr>
+      <w:rPr>
+        <w:rFonts w:ascii="Wingdings" w:hAnsi="Wingdings" w:hint="default"/>
+        <w:sz w:val="20"/>
+      </w:rPr>
+    </w:lvl>
+    <w:lvl w:ilvl="5" w:tentative="1">
+      <w:start w:val="1"/>
+      <w:numFmt w:val="bullet"/>
+      <w:lvlText w:val=""/>
+      <w:lvlJc w:val="left"/>
+      <w:pPr>
+        <w:tabs>
+          <w:tab w:val="num" w:pos="4320"/>
+        </w:tabs>
+        <w:ind w:left="4320" w:hanging="360"/>
+      </w:pPr>
+      <w:rPr>
+        <w:rFonts w:ascii="Wingdings" w:hAnsi="Wingdings" w:hint="default"/>
+        <w:sz w:val="20"/>
+      </w:rPr>
+    </w:lvl>
+    <w:lvl w:ilvl="6" w:tentative="1">
+      <w:start w:val="1"/>
+      <w:numFmt w:val="bullet"/>
+      <w:lvlText w:val=""/>
+      <w:lvlJc w:val="left"/>
+      <w:pPr>
+        <w:tabs>
+          <w:tab w:val="num" w:pos="5040"/>
+        </w:tabs>
+        <w:ind w:left="5040" w:hanging="360"/>
+      </w:pPr>
+      <w:rPr>
+        <w:rFonts w:ascii="Wingdings" w:hAnsi="Wingdings" w:hint="default"/>
+        <w:sz w:val="20"/>
+      </w:rPr>
+    </w:lvl>
+    <w:lvl w:ilvl="7" w:tentative="1">
+      <w:start w:val="1"/>
+      <w:numFmt w:val="bullet"/>
+      <w:lvlText w:val=""/>
+      <w:lvlJc w:val="left"/>
+      <w:pPr>
+        <w:tabs>
+          <w:tab w:val="num" w:pos="5760"/>
+        </w:tabs>
+        <w:ind w:left="5760" w:hanging="360"/>
+      </w:pPr>
+      <w:rPr>
+        <w:rFonts w:ascii="Wingdings" w:hAnsi="Wingdings" w:hint="default"/>
+        <w:sz w:val="20"/>
+      </w:rPr>
+    </w:lvl>
+    <w:lvl w:ilvl="8" w:tentative="1">
+      <w:start w:val="1"/>
+      <w:numFmt w:val="bullet"/>
+      <w:lvlText w:val=""/>
+      <w:lvlJc w:val="left"/>
+      <w:pPr>
+        <w:tabs>
+          <w:tab w:val="num" w:pos="6480"/>
+        </w:tabs>
+        <w:ind w:left="6480" w:hanging="360"/>
+      </w:pPr>
+      <w:rPr>
+        <w:rFonts w:ascii="Wingdings" w:hAnsi="Wingdings" w:hint="default"/>
+        <w:sz w:val="20"/>
+      </w:rPr>
+    </w:lvl>
+  </w:abstractNum>
+  <w:abstractNum w:abstractNumId="2">
     <w:nsid w:val="7B3F70BA"/>
     <w:multiLevelType w:val="multilevel"/>
     <w:tmpl w:val="ACE8AAF8"/>
@@ -2798,13 +5071,19 @@
     </w:lvl>
   </w:abstractNum>
   <w:num w:numId="1">
+    <w:abstractNumId w:val="2"/>
+  </w:num>
+  <w:num w:numId="2">
+    <w:abstractNumId w:val="1"/>
+  </w:num>
+  <w:num w:numId="3">
     <w:abstractNumId w:val="0"/>
   </w:num>
 </w:numbering>
 </file>
 
 <file path=word/styles.xml><?xml version="1.0" encoding="utf-8"?>
-<w:styles xmlns:mc="http://schemas.openxmlformats.org/markup-compatibility/2006" xmlns:r="http://schemas.openxmlformats.org/officeDocument/2006/relationships" xmlns:w="http://schemas.openxmlformats.org/wordprocessingml/2006/main" xmlns:w14="http://schemas.microsoft.com/office/word/2010/wordml" xmlns:w15="http://schemas.microsoft.com/office/word/2012/wordml" mc:Ignorable="w14 w15">
+<w:styles xmlns:mc="http://schemas.openxmlformats.org/markup-compatibility/2006" xmlns:r="http://schemas.openxmlformats.org/officeDocument/2006/relationships" xmlns:w="http://schemas.openxmlformats.org/wordprocessingml/2006/main" xmlns:w14="http://schemas.microsoft.com/office/word/2010/wordml" mc:Ignorable="w14">
   <w:docDefaults>
     <w:rPrDefault>
       <w:rPr>
@@ -2821,378 +5100,144 @@
       </w:pPr>
     </w:pPrDefault>
   </w:docDefaults>
-  <w:latentStyles w:defLockedState="0" w:defUIPriority="99" w:defSemiHidden="0" w:defUnhideWhenUsed="0" w:defQFormat="0" w:count="371">
-    <w:lsdException w:name="Normal" w:uiPriority="0" w:qFormat="1"/>
-    <w:lsdException w:name="heading 1" w:uiPriority="9" w:qFormat="1"/>
-    <w:lsdException w:name="heading 2" w:semiHidden="1" w:uiPriority="9" w:unhideWhenUsed="1" w:qFormat="1"/>
-    <w:lsdException w:name="heading 3" w:semiHidden="1" w:uiPriority="9" w:unhideWhenUsed="1" w:qFormat="1"/>
-    <w:lsdException w:name="heading 4" w:semiHidden="1" w:uiPriority="9" w:unhideWhenUsed="1" w:qFormat="1"/>
-    <w:lsdException w:name="heading 5" w:semiHidden="1" w:uiPriority="9" w:unhideWhenUsed="1" w:qFormat="1"/>
-    <w:lsdException w:name="heading 6" w:semiHidden="1" w:uiPriority="9" w:unhideWhenUsed="1" w:qFormat="1"/>
-    <w:lsdException w:name="heading 7" w:semiHidden="1" w:uiPriority="9" w:unhideWhenUsed="1" w:qFormat="1"/>
-    <w:lsdException w:name="heading 8" w:semiHidden="1" w:uiPriority="9" w:unhideWhenUsed="1" w:qFormat="1"/>
-    <w:lsdException w:name="heading 9" w:semiHidden="1" w:uiPriority="9" w:unhideWhenUsed="1" w:qFormat="1"/>
-    <w:lsdException w:name="index 1" w:semiHidden="1" w:unhideWhenUsed="1"/>
-    <w:lsdException w:name="index 2" w:semiHidden="1" w:unhideWhenUsed="1"/>
-    <w:lsdException w:name="index 3" w:semiHidden="1" w:unhideWhenUsed="1"/>
-    <w:lsdException w:name="index 4" w:semiHidden="1" w:unhideWhenUsed="1"/>
-    <w:lsdException w:name="index 5" w:semiHidden="1" w:unhideWhenUsed="1"/>
-    <w:lsdException w:name="index 6" w:semiHidden="1" w:unhideWhenUsed="1"/>
-    <w:lsdException w:name="index 7" w:semiHidden="1" w:unhideWhenUsed="1"/>
-    <w:lsdException w:name="index 8" w:semiHidden="1" w:unhideWhenUsed="1"/>
-    <w:lsdException w:name="index 9" w:semiHidden="1" w:unhideWhenUsed="1"/>
-    <w:lsdException w:name="toc 1" w:semiHidden="1" w:uiPriority="39" w:unhideWhenUsed="1"/>
-    <w:lsdException w:name="toc 2" w:semiHidden="1" w:uiPriority="39" w:unhideWhenUsed="1"/>
-    <w:lsdException w:name="toc 3" w:semiHidden="1" w:uiPriority="39" w:unhideWhenUsed="1"/>
-    <w:lsdException w:name="toc 4" w:semiHidden="1" w:uiPriority="39" w:unhideWhenUsed="1"/>
-    <w:lsdException w:name="toc 5" w:semiHidden="1" w:uiPriority="39" w:unhideWhenUsed="1"/>
-    <w:lsdException w:name="toc 6" w:semiHidden="1" w:uiPriority="39" w:unhideWhenUsed="1"/>
-    <w:lsdException w:name="toc 7" w:semiHidden="1" w:uiPriority="39" w:unhideWhenUsed="1"/>
-    <w:lsdException w:name="toc 8" w:semiHidden="1" w:uiPriority="39" w:unhideWhenUsed="1"/>
-    <w:lsdException w:name="toc 9" w:semiHidden="1" w:uiPriority="39" w:unhideWhenUsed="1"/>
-    <w:lsdException w:name="Normal Indent" w:semiHidden="1" w:unhideWhenUsed="1"/>
-    <w:lsdException w:name="footnote text" w:semiHidden="1" w:unhideWhenUsed="1"/>
-    <w:lsdException w:name="annotation text" w:semiHidden="1" w:unhideWhenUsed="1"/>
-    <w:lsdException w:name="header" w:semiHidden="1" w:unhideWhenUsed="1"/>
-    <w:lsdException w:name="footer" w:semiHidden="1" w:unhideWhenUsed="1"/>
-    <w:lsdException w:name="index heading" w:semiHidden="1" w:unhideWhenUsed="1"/>
-    <w:lsdException w:name="caption" w:semiHidden="1" w:uiPriority="35" w:unhideWhenUsed="1" w:qFormat="1"/>
-    <w:lsdException w:name="table of figures" w:semiHidden="1" w:unhideWhenUsed="1"/>
-    <w:lsdException w:name="envelope address" w:semiHidden="1" w:unhideWhenUsed="1"/>
-    <w:lsdException w:name="envelope return" w:semiHidden="1" w:unhideWhenUsed="1"/>
-    <w:lsdException w:name="footnote reference" w:semiHidden="1" w:unhideWhenUsed="1"/>
-    <w:lsdException w:name="annotation reference" w:semiHidden="1" w:unhideWhenUsed="1"/>
-    <w:lsdException w:name="line number" w:semiHidden="1" w:unhideWhenUsed="1"/>
-    <w:lsdException w:name="page number" w:semiHidden="1" w:unhideWhenUsed="1"/>
-    <w:lsdException w:name="endnote reference" w:semiHidden="1" w:unhideWhenUsed="1"/>
-    <w:lsdException w:name="endnote text" w:semiHidden="1" w:unhideWhenUsed="1"/>
-    <w:lsdException w:name="table of authorities" w:semiHidden="1" w:unhideWhenUsed="1"/>
-    <w:lsdException w:name="macro" w:semiHidden="1" w:unhideWhenUsed="1"/>
-    <w:lsdException w:name="toa heading" w:semiHidden="1" w:unhideWhenUsed="1"/>
-    <w:lsdException w:name="List" w:semiHidden="1" w:unhideWhenUsed="1"/>
-    <w:lsdException w:name="List Bullet" w:semiHidden="1" w:unhideWhenUsed="1"/>
-    <w:lsdException w:name="List Number" w:semiHidden="1" w:unhideWhenUsed="1"/>
-    <w:lsdException w:name="List 2" w:semiHidden="1" w:unhideWhenUsed="1"/>
-    <w:lsdException w:name="List 3" w:semiHidden="1" w:unhideWhenUsed="1"/>
-    <w:lsdException w:name="List 4" w:semiHidden="1" w:unhideWhenUsed="1"/>
-    <w:lsdException w:name="List 5" w:semiHidden="1" w:unhideWhenUsed="1"/>
-    <w:lsdException w:name="List Bullet 2" w:semiHidden="1" w:unhideWhenUsed="1"/>
-    <w:lsdException w:name="List Bullet 3" w:semiHidden="1" w:unhideWhenUsed="1"/>
-    <w:lsdException w:name="List Bullet 4" w:semiHidden="1" w:unhideWhenUsed="1"/>
-    <w:lsdException w:name="List Bullet 5" w:semiHidden="1" w:unhideWhenUsed="1"/>
-    <w:lsdException w:name="List Number 2" w:semiHidden="1" w:unhideWhenUsed="1"/>
-    <w:lsdException w:name="List Number 3" w:semiHidden="1" w:unhideWhenUsed="1"/>
-    <w:lsdException w:name="List Number 4" w:semiHidden="1" w:unhideWhenUsed="1"/>
-    <w:lsdException w:name="List Number 5" w:semiHidden="1" w:unhideWhenUsed="1"/>
-    <w:lsdException w:name="Title" w:uiPriority="10" w:qFormat="1"/>
-    <w:lsdException w:name="Closing" w:semiHidden="1" w:unhideWhenUsed="1"/>
-    <w:lsdException w:name="Signature" w:semiHidden="1" w:unhideWhenUsed="1"/>
-    <w:lsdException w:name="Default Paragraph Font" w:semiHidden="1" w:uiPriority="1" w:unhideWhenUsed="1"/>
-    <w:lsdException w:name="Body Text" w:semiHidden="1" w:unhideWhenUsed="1"/>
-    <w:lsdException w:name="Body Text Indent" w:semiHidden="1" w:unhideWhenUsed="1"/>
-    <w:lsdException w:name="List Continue" w:semiHidden="1" w:unhideWhenUsed="1"/>
-    <w:lsdException w:name="List Continue 2" w:semiHidden="1" w:unhideWhenUsed="1"/>
-    <w:lsdException w:name="List Continue 3" w:semiHidden="1" w:unhideWhenUsed="1"/>
-    <w:lsdException w:name="List Continue 4" w:semiHidden="1" w:unhideWhenUsed="1"/>
-    <w:lsdException w:name="List Continue 5" w:semiHidden="1" w:unhideWhenUsed="1"/>
-    <w:lsdException w:name="Message Header" w:semiHidden="1" w:unhideWhenUsed="1"/>
-    <w:lsdException w:name="Subtitle" w:uiPriority="11" w:qFormat="1"/>
-    <w:lsdException w:name="Salutation" w:semiHidden="1" w:unhideWhenUsed="1"/>
-    <w:lsdException w:name="Date" w:semiHidden="1" w:unhideWhenUsed="1"/>
-    <w:lsdException w:name="Body Text First Indent" w:semiHidden="1" w:unhideWhenUsed="1"/>
-    <w:lsdException w:name="Body Text First Indent 2" w:semiHidden="1" w:unhideWhenUsed="1"/>
-    <w:lsdException w:name="Note Heading" w:semiHidden="1" w:unhideWhenUsed="1"/>
-    <w:lsdException w:name="Body Text 2" w:semiHidden="1" w:unhideWhenUsed="1"/>
-    <w:lsdException w:name="Body Text 3" w:semiHidden="1" w:unhideWhenUsed="1"/>
-    <w:lsdException w:name="Body Text Indent 2" w:semiHidden="1" w:unhideWhenUsed="1"/>
-    <w:lsdException w:name="Body Text Indent 3" w:semiHidden="1" w:unhideWhenUsed="1"/>
-    <w:lsdException w:name="Block Text" w:semiHidden="1" w:unhideWhenUsed="1"/>
-    <w:lsdException w:name="Hyperlink" w:semiHidden="1" w:unhideWhenUsed="1"/>
-    <w:lsdException w:name="FollowedHyperlink" w:semiHidden="1" w:unhideWhenUsed="1"/>
-    <w:lsdException w:name="Strong" w:uiPriority="22" w:qFormat="1"/>
-    <w:lsdException w:name="Emphasis" w:uiPriority="20" w:qFormat="1"/>
-    <w:lsdException w:name="Document Map" w:semiHidden="1" w:unhideWhenUsed="1"/>
-    <w:lsdException w:name="Plain Text" w:semiHidden="1" w:unhideWhenUsed="1"/>
-    <w:lsdException w:name="E-mail Signature" w:semiHidden="1" w:unhideWhenUsed="1"/>
-    <w:lsdException w:name="HTML Top of Form" w:semiHidden="1" w:unhideWhenUsed="1"/>
-    <w:lsdException w:name="HTML Bottom of Form" w:semiHidden="1" w:unhideWhenUsed="1"/>
-    <w:lsdException w:name="Normal (Web)" w:semiHidden="1" w:unhideWhenUsed="1"/>
-    <w:lsdException w:name="HTML Acronym" w:semiHidden="1" w:unhideWhenUsed="1"/>
-    <w:lsdException w:name="HTML Address" w:semiHidden="1" w:unhideWhenUsed="1"/>
-    <w:lsdException w:name="HTML Cite" w:semiHidden="1" w:unhideWhenUsed="1"/>
-    <w:lsdException w:name="HTML Code" w:semiHidden="1" w:unhideWhenUsed="1"/>
-    <w:lsdException w:name="HTML Definition" w:semiHidden="1" w:unhideWhenUsed="1"/>
-    <w:lsdException w:name="HTML Keyboard" w:semiHidden="1" w:unhideWhenUsed="1"/>
-    <w:lsdException w:name="HTML Preformatted" w:semiHidden="1" w:unhideWhenUsed="1"/>
-    <w:lsdException w:name="HTML Sample" w:semiHidden="1" w:unhideWhenUsed="1"/>
-    <w:lsdException w:name="HTML Typewriter" w:semiHidden="1" w:unhideWhenUsed="1"/>
-    <w:lsdException w:name="HTML Variable" w:semiHidden="1" w:unhideWhenUsed="1"/>
-    <w:lsdException w:name="Normal Table" w:semiHidden="1" w:unhideWhenUsed="1"/>
-    <w:lsdException w:name="annotation subject" w:semiHidden="1" w:unhideWhenUsed="1"/>
-    <w:lsdException w:name="No List" w:semiHidden="1" w:unhideWhenUsed="1"/>
-    <w:lsdException w:name="Outline List 1" w:semiHidden="1" w:unhideWhenUsed="1"/>
-    <w:lsdException w:name="Outline List 2" w:semiHidden="1" w:unhideWhenUsed="1"/>
-    <w:lsdException w:name="Outline List 3" w:semiHidden="1" w:unhideWhenUsed="1"/>
-    <w:lsdException w:name="Table Simple 1" w:semiHidden="1" w:unhideWhenUsed="1"/>
-    <w:lsdException w:name="Table Simple 2" w:semiHidden="1" w:unhideWhenUsed="1"/>
-    <w:lsdException w:name="Table Simple 3" w:semiHidden="1" w:unhideWhenUsed="1"/>
-    <w:lsdException w:name="Table Classic 1" w:semiHidden="1" w:unhideWhenUsed="1"/>
-    <w:lsdException w:name="Table Classic 2" w:semiHidden="1" w:unhideWhenUsed="1"/>
-    <w:lsdException w:name="Table Classic 3" w:semiHidden="1" w:unhideWhenUsed="1"/>
-    <w:lsdException w:name="Table Classic 4" w:semiHidden="1" w:unhideWhenUsed="1"/>
-    <w:lsdException w:name="Table Colorful 1" w:semiHidden="1" w:unhideWhenUsed="1"/>
-    <w:lsdException w:name="Table Colorful 2" w:semiHidden="1" w:unhideWhenUsed="1"/>
-    <w:lsdException w:name="Table Colorful 3" w:semiHidden="1" w:unhideWhenUsed="1"/>
-    <w:lsdException w:name="Table Columns 1" w:semiHidden="1" w:unhideWhenUsed="1"/>
-    <w:lsdException w:name="Table Columns 2" w:semiHidden="1" w:unhideWhenUsed="1"/>
-    <w:lsdException w:name="Table Columns 3" w:semiHidden="1" w:unhideWhenUsed="1"/>
-    <w:lsdException w:name="Table Columns 4" w:semiHidden="1" w:unhideWhenUsed="1"/>
-    <w:lsdException w:name="Table Columns 5" w:semiHidden="1" w:unhideWhenUsed="1"/>
-    <w:lsdException w:name="Table Grid 1" w:semiHidden="1" w:unhideWhenUsed="1"/>
-    <w:lsdException w:name="Table Grid 2" w:semiHidden="1" w:unhideWhenUsed="1"/>
-    <w:lsdException w:name="Table Grid 3" w:semiHidden="1" w:unhideWhenUsed="1"/>
-    <w:lsdException w:name="Table Grid 4" w:semiHidden="1" w:unhideWhenUsed="1"/>
-    <w:lsdException w:name="Table Grid 5" w:semiHidden="1" w:unhideWhenUsed="1"/>
-    <w:lsdException w:name="Table Grid 6" w:semiHidden="1" w:unhideWhenUsed="1"/>
-    <w:lsdException w:name="Table Grid 7" w:semiHidden="1" w:unhideWhenUsed="1"/>
-    <w:lsdException w:name="Table Grid 8" w:semiHidden="1" w:unhideWhenUsed="1"/>
-    <w:lsdException w:name="Table List 1" w:semiHidden="1" w:unhideWhenUsed="1"/>
-    <w:lsdException w:name="Table List 2" w:semiHidden="1" w:unhideWhenUsed="1"/>
-    <w:lsdException w:name="Table List 3" w:semiHidden="1" w:unhideWhenUsed="1"/>
-    <w:lsdException w:name="Table List 4" w:semiHidden="1" w:unhideWhenUsed="1"/>
-    <w:lsdException w:name="Table List 5" w:semiHidden="1" w:unhideWhenUsed="1"/>
-    <w:lsdException w:name="Table List 6" w:semiHidden="1" w:unhideWhenUsed="1"/>
-    <w:lsdException w:name="Table List 7" w:semiHidden="1" w:unhideWhenUsed="1"/>
-    <w:lsdException w:name="Table List 8" w:semiHidden="1" w:unhideWhenUsed="1"/>
-    <w:lsdException w:name="Table 3D effects 1" w:semiHidden="1" w:unhideWhenUsed="1"/>
-    <w:lsdException w:name="Table 3D effects 2" w:semiHidden="1" w:unhideWhenUsed="1"/>
-    <w:lsdException w:name="Table 3D effects 3" w:semiHidden="1" w:unhideWhenUsed="1"/>
-    <w:lsdException w:name="Table Contemporary" w:semiHidden="1" w:unhideWhenUsed="1"/>
-    <w:lsdException w:name="Table Elegant" w:semiHidden="1" w:unhideWhenUsed="1"/>
-    <w:lsdException w:name="Table Professional" w:semiHidden="1" w:unhideWhenUsed="1"/>
-    <w:lsdException w:name="Table Subtle 1" w:semiHidden="1" w:unhideWhenUsed="1"/>
-    <w:lsdException w:name="Table Subtle 2" w:semiHidden="1" w:unhideWhenUsed="1"/>
-    <w:lsdException w:name="Table Web 1" w:semiHidden="1" w:unhideWhenUsed="1"/>
-    <w:lsdException w:name="Table Web 2" w:semiHidden="1" w:unhideWhenUsed="1"/>
-    <w:lsdException w:name="Table Web 3" w:semiHidden="1" w:unhideWhenUsed="1"/>
-    <w:lsdException w:name="Balloon Text" w:semiHidden="1" w:unhideWhenUsed="1"/>
-    <w:lsdException w:name="Table Grid" w:uiPriority="39"/>
-    <w:lsdException w:name="Table Theme" w:semiHidden="1" w:unhideWhenUsed="1"/>
-    <w:lsdException w:name="Placeholder Text" w:semiHidden="1"/>
-    <w:lsdException w:name="No Spacing" w:uiPriority="1" w:qFormat="1"/>
-    <w:lsdException w:name="Light Shading" w:uiPriority="60"/>
-    <w:lsdException w:name="Light List" w:uiPriority="61"/>
-    <w:lsdException w:name="Light Grid" w:uiPriority="62"/>
-    <w:lsdException w:name="Medium Shading 1" w:uiPriority="63"/>
-    <w:lsdException w:name="Medium Shading 2" w:uiPriority="64"/>
-    <w:lsdException w:name="Medium List 1" w:uiPriority="65"/>
-    <w:lsdException w:name="Medium List 2" w:uiPriority="66"/>
-    <w:lsdException w:name="Medium Grid 1" w:uiPriority="67"/>
-    <w:lsdException w:name="Medium Grid 2" w:uiPriority="68"/>
-    <w:lsdException w:name="Medium Grid 3" w:uiPriority="69"/>
-    <w:lsdException w:name="Dark List" w:uiPriority="70"/>
-    <w:lsdException w:name="Colorful Shading" w:uiPriority="71"/>
-    <w:lsdException w:name="Colorful List" w:uiPriority="72"/>
-    <w:lsdException w:name="Colorful Grid" w:uiPriority="73"/>
-    <w:lsdException w:name="Light Shading Accent 1" w:uiPriority="60"/>
-    <w:lsdException w:name="Light List Accent 1" w:uiPriority="61"/>
-    <w:lsdException w:name="Light Grid Accent 1" w:uiPriority="62"/>
-    <w:lsdException w:name="Medium Shading 1 Accent 1" w:uiPriority="63"/>
-    <w:lsdException w:name="Medium Shading 2 Accent 1" w:uiPriority="64"/>
-    <w:lsdException w:name="Medium List 1 Accent 1" w:uiPriority="65"/>
-    <w:lsdException w:name="Revision" w:semiHidden="1"/>
-    <w:lsdException w:name="List Paragraph" w:uiPriority="34" w:qFormat="1"/>
-    <w:lsdException w:name="Quote" w:uiPriority="29" w:qFormat="1"/>
-    <w:lsdException w:name="Intense Quote" w:uiPriority="30" w:qFormat="1"/>
-    <w:lsdException w:name="Medium List 2 Accent 1" w:uiPriority="66"/>
-    <w:lsdException w:name="Medium Grid 1 Accent 1" w:uiPriority="67"/>
-    <w:lsdException w:name="Medium Grid 2 Accent 1" w:uiPriority="68"/>
-    <w:lsdException w:name="Medium Grid 3 Accent 1" w:uiPriority="69"/>
-    <w:lsdException w:name="Dark List Accent 1" w:uiPriority="70"/>
-    <w:lsdException w:name="Colorful Shading Accent 1" w:uiPriority="71"/>
-    <w:lsdException w:name="Colorful List Accent 1" w:uiPriority="72"/>
-    <w:lsdException w:name="Colorful Grid Accent 1" w:uiPriority="73"/>
-    <w:lsdException w:name="Light Shading Accent 2" w:uiPriority="60"/>
-    <w:lsdException w:name="Light List Accent 2" w:uiPriority="61"/>
-    <w:lsdException w:name="Light Grid Accent 2" w:uiPriority="62"/>
-    <w:lsdException w:name="Medium Shading 1 Accent 2" w:uiPriority="63"/>
-    <w:lsdException w:name="Medium Shading 2 Accent 2" w:uiPriority="64"/>
-    <w:lsdException w:name="Medium List 1 Accent 2" w:uiPriority="65"/>
-    <w:lsdException w:name="Medium List 2 Accent 2" w:uiPriority="66"/>
-    <w:lsdException w:name="Medium Grid 1 Accent 2" w:uiPriority="67"/>
-    <w:lsdException w:name="Medium Grid 2 Accent 2" w:uiPriority="68"/>
-    <w:lsdException w:name="Medium Grid 3 Accent 2" w:uiPriority="69"/>
-    <w:lsdException w:name="Dark List Accent 2" w:uiPriority="70"/>
-    <w:lsdException w:name="Colorful Shading Accent 2" w:uiPriority="71"/>
-    <w:lsdException w:name="Colorful List Accent 2" w:uiPriority="72"/>
-    <w:lsdException w:name="Colorful Grid Accent 2" w:uiPriority="73"/>
-    <w:lsdException w:name="Light Shading Accent 3" w:uiPriority="60"/>
-    <w:lsdException w:name="Light List Accent 3" w:uiPriority="61"/>
-    <w:lsdException w:name="Light Grid Accent 3" w:uiPriority="62"/>
-    <w:lsdException w:name="Medium Shading 1 Accent 3" w:uiPriority="63"/>
-    <w:lsdException w:name="Medium Shading 2 Accent 3" w:uiPriority="64"/>
-    <w:lsdException w:name="Medium List 1 Accent 3" w:uiPriority="65"/>
-    <w:lsdException w:name="Medium List 2 Accent 3" w:uiPriority="66"/>
-    <w:lsdException w:name="Medium Grid 1 Accent 3" w:uiPriority="67"/>
-    <w:lsdException w:name="Medium Grid 2 Accent 3" w:uiPriority="68"/>
-    <w:lsdException w:name="Medium Grid 3 Accent 3" w:uiPriority="69"/>
-    <w:lsdException w:name="Dark List Accent 3" w:uiPriority="70"/>
-    <w:lsdException w:name="Colorful Shading Accent 3" w:uiPriority="71"/>
-    <w:lsdException w:name="Colorful List Accent 3" w:uiPriority="72"/>
-    <w:lsdException w:name="Colorful Grid Accent 3" w:uiPriority="73"/>
-    <w:lsdException w:name="Light Shading Accent 4" w:uiPriority="60"/>
-    <w:lsdException w:name="Light List Accent 4" w:uiPriority="61"/>
-    <w:lsdException w:name="Light Grid Accent 4" w:uiPriority="62"/>
-    <w:lsdException w:name="Medium Shading 1 Accent 4" w:uiPriority="63"/>
-    <w:lsdException w:name="Medium Shading 2 Accent 4" w:uiPriority="64"/>
-    <w:lsdException w:name="Medium List 1 Accent 4" w:uiPriority="65"/>
-    <w:lsdException w:name="Medium List 2 Accent 4" w:uiPriority="66"/>
-    <w:lsdException w:name="Medium Grid 1 Accent 4" w:uiPriority="67"/>
-    <w:lsdException w:name="Medium Grid 2 Accent 4" w:uiPriority="68"/>
-    <w:lsdException w:name="Medium Grid 3 Accent 4" w:uiPriority="69"/>
-    <w:lsdException w:name="Dark List Accent 4" w:uiPriority="70"/>
-    <w:lsdException w:name="Colorful Shading Accent 4" w:uiPriority="71"/>
-    <w:lsdException w:name="Colorful List Accent 4" w:uiPriority="72"/>
-    <w:lsdException w:name="Colorful Grid Accent 4" w:uiPriority="73"/>
-    <w:lsdException w:name="Light Shading Accent 5" w:uiPriority="60"/>
-    <w:lsdException w:name="Light List Accent 5" w:uiPriority="61"/>
-    <w:lsdException w:name="Light Grid Accent 5" w:uiPriority="62"/>
-    <w:lsdException w:name="Medium Shading 1 Accent 5" w:uiPriority="63"/>
-    <w:lsdException w:name="Medium Shading 2 Accent 5" w:uiPriority="64"/>
-    <w:lsdException w:name="Medium List 1 Accent 5" w:uiPriority="65"/>
-    <w:lsdException w:name="Medium List 2 Accent 5" w:uiPriority="66"/>
-    <w:lsdException w:name="Medium Grid 1 Accent 5" w:uiPriority="67"/>
-    <w:lsdException w:name="Medium Grid 2 Accent 5" w:uiPriority="68"/>
-    <w:lsdException w:name="Medium Grid 3 Accent 5" w:uiPriority="69"/>
-    <w:lsdException w:name="Dark List Accent 5" w:uiPriority="70"/>
-    <w:lsdException w:name="Colorful Shading Accent 5" w:uiPriority="71"/>
-    <w:lsdException w:name="Colorful List Accent 5" w:uiPriority="72"/>
-    <w:lsdException w:name="Colorful Grid Accent 5" w:uiPriority="73"/>
-    <w:lsdException w:name="Light Shading Accent 6" w:uiPriority="60"/>
-    <w:lsdException w:name="Light List Accent 6" w:uiPriority="61"/>
-    <w:lsdException w:name="Light Grid Accent 6" w:uiPriority="62"/>
-    <w:lsdException w:name="Medium Shading 1 Accent 6" w:uiPriority="63"/>
-    <w:lsdException w:name="Medium Shading 2 Accent 6" w:uiPriority="64"/>
-    <w:lsdException w:name="Medium List 1 Accent 6" w:uiPriority="65"/>
-    <w:lsdException w:name="Medium List 2 Accent 6" w:uiPriority="66"/>
-    <w:lsdException w:name="Medium Grid 1 Accent 6" w:uiPriority="67"/>
-    <w:lsdException w:name="Medium Grid 2 Accent 6" w:uiPriority="68"/>
-    <w:lsdException w:name="Medium Grid 3 Accent 6" w:uiPriority="69"/>
-    <w:lsdException w:name="Dark List Accent 6" w:uiPriority="70"/>
-    <w:lsdException w:name="Colorful Shading Accent 6" w:uiPriority="71"/>
-    <w:lsdException w:name="Colorful List Accent 6" w:uiPriority="72"/>
-    <w:lsdException w:name="Colorful Grid Accent 6" w:uiPriority="73"/>
-    <w:lsdException w:name="Subtle Emphasis" w:uiPriority="19" w:qFormat="1"/>
-    <w:lsdException w:name="Intense Emphasis" w:uiPriority="21" w:qFormat="1"/>
-    <w:lsdException w:name="Subtle Reference" w:uiPriority="31" w:qFormat="1"/>
-    <w:lsdException w:name="Intense Reference" w:uiPriority="32" w:qFormat="1"/>
-    <w:lsdException w:name="Book Title" w:uiPriority="33" w:qFormat="1"/>
-    <w:lsdException w:name="Bibliography" w:semiHidden="1" w:uiPriority="37" w:unhideWhenUsed="1"/>
-    <w:lsdException w:name="TOC Heading" w:semiHidden="1" w:uiPriority="39" w:unhideWhenUsed="1" w:qFormat="1"/>
-    <w:lsdException w:name="Plain Table 1" w:uiPriority="41"/>
-    <w:lsdException w:name="Plain Table 2" w:uiPriority="42"/>
-    <w:lsdException w:name="Plain Table 3" w:uiPriority="43"/>
-    <w:lsdException w:name="Plain Table 4" w:uiPriority="44"/>
-    <w:lsdException w:name="Plain Table 5" w:uiPriority="45"/>
-    <w:lsdException w:name="Grid Table Light" w:uiPriority="40"/>
-    <w:lsdException w:name="Grid Table 1 Light" w:uiPriority="46"/>
-    <w:lsdException w:name="Grid Table 2" w:uiPriority="47"/>
-    <w:lsdException w:name="Grid Table 3" w:uiPriority="48"/>
-    <w:lsdException w:name="Grid Table 4" w:uiPriority="49"/>
-    <w:lsdException w:name="Grid Table 5 Dark" w:uiPriority="50"/>
-    <w:lsdException w:name="Grid Table 6 Colorful" w:uiPriority="51"/>
-    <w:lsdException w:name="Grid Table 7 Colorful" w:uiPriority="52"/>
-    <w:lsdException w:name="Grid Table 1 Light Accent 1" w:uiPriority="46"/>
-    <w:lsdException w:name="Grid Table 2 Accent 1" w:uiPriority="47"/>
-    <w:lsdException w:name="Grid Table 3 Accent 1" w:uiPriority="48"/>
-    <w:lsdException w:name="Grid Table 4 Accent 1" w:uiPriority="49"/>
-    <w:lsdException w:name="Grid Table 5 Dark Accent 1" w:uiPriority="50"/>
-    <w:lsdException w:name="Grid Table 6 Colorful Accent 1" w:uiPriority="51"/>
-    <w:lsdException w:name="Grid Table 7 Colorful Accent 1" w:uiPriority="52"/>
-    <w:lsdException w:name="Grid Table 1 Light Accent 2" w:uiPriority="46"/>
-    <w:lsdException w:name="Grid Table 2 Accent 2" w:uiPriority="47"/>
-    <w:lsdException w:name="Grid Table 3 Accent 2" w:uiPriority="48"/>
-    <w:lsdException w:name="Grid Table 4 Accent 2" w:uiPriority="49"/>
-    <w:lsdException w:name="Grid Table 5 Dark Accent 2" w:uiPriority="50"/>
-    <w:lsdException w:name="Grid Table 6 Colorful Accent 2" w:uiPriority="51"/>
-    <w:lsdException w:name="Grid Table 7 Colorful Accent 2" w:uiPriority="52"/>
-    <w:lsdException w:name="Grid Table 1 Light Accent 3" w:uiPriority="46"/>
-    <w:lsdException w:name="Grid Table 2 Accent 3" w:uiPriority="47"/>
-    <w:lsdException w:name="Grid Table 3 Accent 3" w:uiPriority="48"/>
-    <w:lsdException w:name="Grid Table 4 Accent 3" w:uiPriority="49"/>
-    <w:lsdException w:name="Grid Table 5 Dark Accent 3" w:uiPriority="50"/>
-    <w:lsdException w:name="Grid Table 6 Colorful Accent 3" w:uiPriority="51"/>
-    <w:lsdException w:name="Grid Table 7 Colorful Accent 3" w:uiPriority="52"/>
-    <w:lsdException w:name="Grid Table 1 Light Accent 4" w:uiPriority="46"/>
-    <w:lsdException w:name="Grid Table 2 Accent 4" w:uiPriority="47"/>
-    <w:lsdException w:name="Grid Table 3 Accent 4" w:uiPriority="48"/>
-    <w:lsdException w:name="Grid Table 4 Accent 4" w:uiPriority="49"/>
-    <w:lsdException w:name="Grid Table 5 Dark Accent 4" w:uiPriority="50"/>
-    <w:lsdException w:name="Grid Table 6 Colorful Accent 4" w:uiPriority="51"/>
-    <w:lsdException w:name="Grid Table 7 Colorful Accent 4" w:uiPriority="52"/>
-    <w:lsdException w:name="Grid Table 1 Light Accent 5" w:uiPriority="46"/>
-    <w:lsdException w:name="Grid Table 2 Accent 5" w:uiPriority="47"/>
-    <w:lsdException w:name="Grid Table 3 Accent 5" w:uiPriority="48"/>
-    <w:lsdException w:name="Grid Table 4 Accent 5" w:uiPriority="49"/>
-    <w:lsdException w:name="Grid Table 5 Dark Accent 5" w:uiPriority="50"/>
-    <w:lsdException w:name="Grid Table 6 Colorful Accent 5" w:uiPriority="51"/>
-    <w:lsdException w:name="Grid Table 7 Colorful Accent 5" w:uiPriority="52"/>
-    <w:lsdException w:name="Grid Table 1 Light Accent 6" w:uiPriority="46"/>
-    <w:lsdException w:name="Grid Table 2 Accent 6" w:uiPriority="47"/>
-    <w:lsdException w:name="Grid Table 3 Accent 6" w:uiPriority="48"/>
-    <w:lsdException w:name="Grid Table 4 Accent 6" w:uiPriority="49"/>
-    <w:lsdException w:name="Grid Table 5 Dark Accent 6" w:uiPriority="50"/>
-    <w:lsdException w:name="Grid Table 6 Colorful Accent 6" w:uiPriority="51"/>
-    <w:lsdException w:name="Grid Table 7 Colorful Accent 6" w:uiPriority="52"/>
-    <w:lsdException w:name="List Table 1 Light" w:uiPriority="46"/>
-    <w:lsdException w:name="List Table 2" w:uiPriority="47"/>
-    <w:lsdException w:name="List Table 3" w:uiPriority="48"/>
-    <w:lsdException w:name="List Table 4" w:uiPriority="49"/>
-    <w:lsdException w:name="List Table 5 Dark" w:uiPriority="50"/>
-    <w:lsdException w:name="List Table 6 Colorful" w:uiPriority="51"/>
-    <w:lsdException w:name="List Table 7 Colorful" w:uiPriority="52"/>
-    <w:lsdException w:name="List Table 1 Light Accent 1" w:uiPriority="46"/>
-    <w:lsdException w:name="List Table 2 Accent 1" w:uiPriority="47"/>
-    <w:lsdException w:name="List Table 3 Accent 1" w:uiPriority="48"/>
-    <w:lsdException w:name="List Table 4 Accent 1" w:uiPriority="49"/>
-    <w:lsdException w:name="List Table 5 Dark Accent 1" w:uiPriority="50"/>
-    <w:lsdException w:name="List Table 6 Colorful Accent 1" w:uiPriority="51"/>
-    <w:lsdException w:name="List Table 7 Colorful Accent 1" w:uiPriority="52"/>
-    <w:lsdException w:name="List Table 1 Light Accent 2" w:uiPriority="46"/>
-    <w:lsdException w:name="List Table 2 Accent 2" w:uiPriority="47"/>
-    <w:lsdException w:name="List Table 3 Accent 2" w:uiPriority="48"/>
-    <w:lsdException w:name="List Table 4 Accent 2" w:uiPriority="49"/>
-    <w:lsdException w:name="List Table 5 Dark Accent 2" w:uiPriority="50"/>
-    <w:lsdException w:name="List Table 6 Colorful Accent 2" w:uiPriority="51"/>
-    <w:lsdException w:name="List Table 7 Colorful Accent 2" w:uiPriority="52"/>
-    <w:lsdException w:name="List Table 1 Light Accent 3" w:uiPriority="46"/>
-    <w:lsdException w:name="List Table 2 Accent 3" w:uiPriority="47"/>
-    <w:lsdException w:name="List Table 3 Accent 3" w:uiPriority="48"/>
-    <w:lsdException w:name="List Table 4 Accent 3" w:uiPriority="49"/>
-    <w:lsdException w:name="List Table 5 Dark Accent 3" w:uiPriority="50"/>
-    <w:lsdException w:name="List Table 6 Colorful Accent 3" w:uiPriority="51"/>
-    <w:lsdException w:name="List Table 7 Colorful Accent 3" w:uiPriority="52"/>
-    <w:lsdException w:name="List Table 1 Light Accent 4" w:uiPriority="46"/>
-    <w:lsdException w:name="List Table 2 Accent 4" w:uiPriority="47"/>
-    <w:lsdException w:name="List Table 3 Accent 4" w:uiPriority="48"/>
-    <w:lsdException w:name="List Table 4 Accent 4" w:uiPriority="49"/>
-    <w:lsdException w:name="List Table 5 Dark Accent 4" w:uiPriority="50"/>
-    <w:lsdException w:name="List Table 6 Colorful Accent 4" w:uiPriority="51"/>
-    <w:lsdException w:name="List Table 7 Colorful Accent 4" w:uiPriority="52"/>
-    <w:lsdException w:name="List Table 1 Light Accent 5" w:uiPriority="46"/>
-    <w:lsdException w:name="List Table 2 Accent 5" w:uiPriority="47"/>
-    <w:lsdException w:name="List Table 3 Accent 5" w:uiPriority="48"/>
-    <w:lsdException w:name="List Table 4 Accent 5" w:uiPriority="49"/>
-    <w:lsdException w:name="List Table 5 Dark Accent 5" w:uiPriority="50"/>
-    <w:lsdException w:name="List Table 6 Colorful Accent 5" w:uiPriority="51"/>
-    <w:lsdException w:name="List Table 7 Colorful Accent 5" w:uiPriority="52"/>
-    <w:lsdException w:name="List Table 1 Light Accent 6" w:uiPriority="46"/>
-    <w:lsdException w:name="List Table 2 Accent 6" w:uiPriority="47"/>
-    <w:lsdException w:name="List Table 3 Accent 6" w:uiPriority="48"/>
-    <w:lsdException w:name="List Table 4 Accent 6" w:uiPriority="49"/>
-    <w:lsdException w:name="List Table 5 Dark Accent 6" w:uiPriority="50"/>
-    <w:lsdException w:name="List Table 6 Colorful Accent 6" w:uiPriority="51"/>
-    <w:lsdException w:name="List Table 7 Colorful Accent 6" w:uiPriority="52"/>
+  <w:latentStyles w:defLockedState="0" w:defUIPriority="99" w:defSemiHidden="1" w:defUnhideWhenUsed="1" w:defQFormat="0" w:count="267">
+    <w:lsdException w:name="Normal" w:semiHidden="0" w:uiPriority="0" w:unhideWhenUsed="0" w:qFormat="1"/>
+    <w:lsdException w:name="heading 1" w:semiHidden="0" w:uiPriority="9" w:unhideWhenUsed="0" w:qFormat="1"/>
+    <w:lsdException w:name="heading 2" w:uiPriority="9" w:qFormat="1"/>
+    <w:lsdException w:name="heading 3" w:uiPriority="9" w:qFormat="1"/>
+    <w:lsdException w:name="heading 4" w:uiPriority="9" w:qFormat="1"/>
+    <w:lsdException w:name="heading 5" w:uiPriority="9" w:qFormat="1"/>
+    <w:lsdException w:name="heading 6" w:uiPriority="9" w:qFormat="1"/>
+    <w:lsdException w:name="heading 7" w:uiPriority="9" w:qFormat="1"/>
+    <w:lsdException w:name="heading 8" w:uiPriority="9" w:qFormat="1"/>
+    <w:lsdException w:name="heading 9" w:uiPriority="9" w:qFormat="1"/>
+    <w:lsdException w:name="toc 1" w:uiPriority="39"/>
+    <w:lsdException w:name="toc 2" w:uiPriority="39"/>
+    <w:lsdException w:name="toc 3" w:uiPriority="39"/>
+    <w:lsdException w:name="toc 4" w:uiPriority="39"/>
+    <w:lsdException w:name="toc 5" w:uiPriority="39"/>
+    <w:lsdException w:name="toc 6" w:uiPriority="39"/>
+    <w:lsdException w:name="toc 7" w:uiPriority="39"/>
+    <w:lsdException w:name="toc 8" w:uiPriority="39"/>
+    <w:lsdException w:name="toc 9" w:uiPriority="39"/>
+    <w:lsdException w:name="caption" w:uiPriority="35" w:qFormat="1"/>
+    <w:lsdException w:name="Title" w:semiHidden="0" w:uiPriority="10" w:unhideWhenUsed="0" w:qFormat="1"/>
+    <w:lsdException w:name="Default Paragraph Font" w:uiPriority="1"/>
+    <w:lsdException w:name="Subtitle" w:semiHidden="0" w:uiPriority="11" w:unhideWhenUsed="0" w:qFormat="1"/>
+    <w:lsdException w:name="Strong" w:semiHidden="0" w:uiPriority="22" w:unhideWhenUsed="0" w:qFormat="1"/>
+    <w:lsdException w:name="Emphasis" w:semiHidden="0" w:uiPriority="20" w:unhideWhenUsed="0" w:qFormat="1"/>
+    <w:lsdException w:name="Table Grid" w:semiHidden="0" w:uiPriority="39" w:unhideWhenUsed="0"/>
+    <w:lsdException w:name="Placeholder Text" w:unhideWhenUsed="0"/>
+    <w:lsdException w:name="No Spacing" w:semiHidden="0" w:uiPriority="1" w:unhideWhenUsed="0" w:qFormat="1"/>
+    <w:lsdException w:name="Light Shading" w:semiHidden="0" w:uiPriority="60" w:unhideWhenUsed="0"/>
+    <w:lsdException w:name="Light List" w:semiHidden="0" w:uiPriority="61" w:unhideWhenUsed="0"/>
+    <w:lsdException w:name="Light Grid" w:semiHidden="0" w:uiPriority="62" w:unhideWhenUsed="0"/>
+    <w:lsdException w:name="Medium Shading 1" w:semiHidden="0" w:uiPriority="63" w:unhideWhenUsed="0"/>
+    <w:lsdException w:name="Medium Shading 2" w:semiHidden="0" w:uiPriority="64" w:unhideWhenUsed="0"/>
+    <w:lsdException w:name="Medium List 1" w:semiHidden="0" w:uiPriority="65" w:unhideWhenUsed="0"/>
+    <w:lsdException w:name="Medium List 2" w:semiHidden="0" w:uiPriority="66" w:unhideWhenUsed="0"/>
+    <w:lsdException w:name="Medium Grid 1" w:semiHidden="0" w:uiPriority="67" w:unhideWhenUsed="0"/>
+    <w:lsdException w:name="Medium Grid 2" w:semiHidden="0" w:uiPriority="68" w:unhideWhenUsed="0"/>
+    <w:lsdException w:name="Medium Grid 3" w:semiHidden="0" w:uiPriority="69" w:unhideWhenUsed="0"/>
+    <w:lsdException w:name="Dark List" w:semiHidden="0" w:uiPriority="70" w:unhideWhenUsed="0"/>
+    <w:lsdException w:name="Colorful Shading" w:semiHidden="0" w:uiPriority="71" w:unhideWhenUsed="0"/>
+    <w:lsdException w:name="Colorful List" w:semiHidden="0" w:uiPriority="72" w:unhideWhenUsed="0"/>
+    <w:lsdException w:name="Colorful Grid" w:semiHidden="0" w:uiPriority="73" w:unhideWhenUsed="0"/>
+    <w:lsdException w:name="Light Shading Accent 1" w:semiHidden="0" w:uiPriority="60" w:unhideWhenUsed="0"/>
+    <w:lsdException w:name="Light List Accent 1" w:semiHidden="0" w:uiPriority="61" w:unhideWhenUsed="0"/>
+    <w:lsdException w:name="Light Grid Accent 1" w:semiHidden="0" w:uiPriority="62" w:unhideWhenUsed="0"/>
+    <w:lsdException w:name="Medium Shading 1 Accent 1" w:semiHidden="0" w:uiPriority="63" w:unhideWhenUsed="0"/>
+    <w:lsdException w:name="Medium Shading 2 Accent 1" w:semiHidden="0" w:uiPriority="64" w:unhideWhenUsed="0"/>
+    <w:lsdException w:name="Medium List 1 Accent 1" w:semiHidden="0" w:uiPriority="65" w:unhideWhenUsed="0"/>
+    <w:lsdException w:name="Revision" w:unhideWhenUsed="0"/>
+    <w:lsdException w:name="List Paragraph" w:semiHidden="0" w:uiPriority="34" w:unhideWhenUsed="0" w:qFormat="1"/>
+    <w:lsdException w:name="Quote" w:semiHidden="0" w:uiPriority="29" w:unhideWhenUsed="0" w:qFormat="1"/>
+    <w:lsdException w:name="Intense Quote" w:semiHidden="0" w:uiPriority="30" w:unhideWhenUsed="0" w:qFormat="1"/>
+    <w:lsdException w:name="Medium List 2 Accent 1" w:semiHidden="0" w:uiPriority="66" w:unhideWhenUsed="0"/>
+    <w:lsdException w:name="Medium Grid 1 Accent 1" w:semiHidden="0" w:uiPriority="67" w:unhideWhenUsed="0"/>
+    <w:lsdException w:name="Medium Grid 2 Accent 1" w:semiHidden="0" w:uiPriority="68" w:unhideWhenUsed="0"/>
+    <w:lsdException w:name="Medium Grid 3 Accent 1" w:semiHidden="0" w:uiPriority="69" w:unhideWhenUsed="0"/>
+    <w:lsdException w:name="Dark List Accent 1" w:semiHidden="0" w:uiPriority="70" w:unhideWhenUsed="0"/>
+    <w:lsdException w:name="Colorful Shading Accent 1" w:semiHidden="0" w:uiPriority="71" w:unhideWhenUsed="0"/>
+    <w:lsdException w:name="Colorful List Accent 1" w:semiHidden="0" w:uiPriority="72" w:unhideWhenUsed="0"/>
+    <w:lsdException w:name="Colorful Grid Accent 1" w:semiHidden="0" w:uiPriority="73" w:unhideWhenUsed="0"/>
+    <w:lsdException w:name="Light Shading Accent 2" w:semiHidden="0" w:uiPriority="60" w:unhideWhenUsed="0"/>
+    <w:lsdException w:name="Light List Accent 2" w:semiHidden="0" w:uiPriority="61" w:unhideWhenUsed="0"/>
+    <w:lsdException w:name="Light Grid Accent 2" w:semiHidden="0" w:uiPriority="62" w:unhideWhenUsed="0"/>
+    <w:lsdException w:name="Medium Shading 1 Accent 2" w:semiHidden="0" w:uiPriority="63" w:unhideWhenUsed="0"/>
+    <w:lsdException w:name="Medium Shading 2 Accent 2" w:semiHidden="0" w:uiPriority="64" w:unhideWhenUsed="0"/>
+    <w:lsdException w:name="Medium List 1 Accent 2" w:semiHidden="0" w:uiPriority="65" w:unhideWhenUsed="0"/>
+    <w:lsdException w:name="Medium List 2 Accent 2" w:semiHidden="0" w:uiPriority="66" w:unhideWhenUsed="0"/>
+    <w:lsdException w:name="Medium Grid 1 Accent 2" w:semiHidden="0" w:uiPriority="67" w:unhideWhenUsed="0"/>
+    <w:lsdException w:name="Medium Grid 2 Accent 2" w:semiHidden="0" w:uiPriority="68" w:unhideWhenUsed="0"/>
+    <w:lsdException w:name="Medium Grid 3 Accent 2" w:semiHidden="0" w:uiPriority="69" w:unhideWhenUsed="0"/>
+    <w:lsdException w:name="Dark List Accent 2" w:semiHidden="0" w:uiPriority="70" w:unhideWhenUsed="0"/>
+    <w:lsdException w:name="Colorful Shading Accent 2" w:semiHidden="0" w:uiPriority="71" w:unhideWhenUsed="0"/>
+    <w:lsdException w:name="Colorful List Accent 2" w:semiHidden="0" w:uiPriority="72" w:unhideWhenUsed="0"/>
+    <w:lsdException w:name="Colorful Grid Accent 2" w:semiHidden="0" w:uiPriority="73" w:unhideWhenUsed="0"/>
+    <w:lsdException w:name="Light Shading Accent 3" w:semiHidden="0" w:uiPriority="60" w:unhideWhenUsed="0"/>
+    <w:lsdException w:name="Light List Accent 3" w:semiHidden="0" w:uiPriority="61" w:unhideWhenUsed="0"/>
+    <w:lsdException w:name="Light Grid Accent 3" w:semiHidden="0" w:uiPriority="62" w:unhideWhenUsed="0"/>
+    <w:lsdException w:name="Medium Shading 1 Accent 3" w:semiHidden="0" w:uiPriority="63" w:unhideWhenUsed="0"/>
+    <w:lsdException w:name="Medium Shading 2 Accent 3" w:semiHidden="0" w:uiPriority="64" w:unhideWhenUsed="0"/>
+    <w:lsdException w:name="Medium List 1 Accent 3" w:semiHidden="0" w:uiPriority="65" w:unhideWhenUsed="0"/>
+    <w:lsdException w:name="Medium List 2 Accent 3" w:semiHidden="0" w:uiPriority="66" w:unhideWhenUsed="0"/>
+    <w:lsdException w:name="Medium Grid 1 Accent 3" w:semiHidden="0" w:uiPriority="67" w:unhideWhenUsed="0"/>
+    <w:lsdException w:name="Medium Grid 2 Accent 3" w:semiHidden="0" w:uiPriority="68" w:unhideWhenUsed="0"/>
+    <w:lsdException w:name="Medium Grid 3 Accent 3" w:semiHidden="0" w:uiPriority="69" w:unhideWhenUsed="0"/>
+    <w:lsdException w:name="Dark List Accent 3" w:semiHidden="0" w:uiPriority="70" w:unhideWhenUsed="0"/>
+    <w:lsdException w:name="Colorful Shading Accent 3" w:semiHidden="0" w:uiPriority="71" w:unhideWhenUsed="0"/>
+    <w:lsdException w:name="Colorful List Accent 3" w:semiHidden="0" w:uiPriority="72" w:unhideWhenUsed="0"/>
+    <w:lsdException w:name="Colorful Grid Accent 3" w:semiHidden="0" w:uiPriority="73" w:unhideWhenUsed="0"/>
+    <w:lsdException w:name="Light Shading Accent 4" w:semiHidden="0" w:uiPriority="60" w:unhideWhenUsed="0"/>
+    <w:lsdException w:name="Light List Accent 4" w:semiHidden="0" w:uiPriority="61" w:unhideWhenUsed="0"/>
+    <w:lsdException w:name="Light Grid Accent 4" w:semiHidden="0" w:uiPriority="62" w:unhideWhenUsed="0"/>
+    <w:lsdException w:name="Medium Shading 1 Accent 4" w:semiHidden="0" w:uiPriority="63" w:unhideWhenUsed="0"/>
+    <w:lsdException w:name="Medium Shading 2 Accent 4" w:semiHidden="0" w:uiPriority="64" w:unhideWhenUsed="0"/>
+    <w:lsdException w:name="Medium List 1 Accent 4" w:semiHidden="0" w:uiPriority="65" w:unhideWhenUsed="0"/>
+    <w:lsdException w:name="Medium List 2 Accent 4" w:semiHidden="0" w:uiPriority="66" w:unhideWhenUsed="0"/>
+    <w:lsdException w:name="Medium Grid 1 Accent 4" w:semiHidden="0" w:uiPriority="67" w:unhideWhenUsed="0"/>
+    <w:lsdException w:name="Medium Grid 2 Accent 4" w:semiHidden="0" w:uiPriority="68" w:unhideWhenUsed="0"/>
+    <w:lsdException w:name="Medium Grid 3 Accent 4" w:semiHidden="0" w:uiPriority="69" w:unhideWhenUsed="0"/>
+    <w:lsdException w:name="Dark List Accent 4" w:semiHidden="0" w:uiPriority="70" w:unhideWhenUsed="0"/>
+    <w:lsdException w:name="Colorful Shading Accent 4" w:semiHidden="0" w:uiPriority="71" w:unhideWhenUsed="0"/>
+    <w:lsdException w:name="Colorful List Accent 4" w:semiHidden="0" w:uiPriority="72" w:unhideWhenUsed="0"/>
+    <w:lsdException w:name="Colorful Grid Accent 4" w:semiHidden="0" w:uiPriority="73" w:unhideWhenUsed="0"/>
+    <w:lsdException w:name="Light Shading Accent 5" w:semiHidden="0" w:uiPriority="60" w:unhideWhenUsed="0"/>
+    <w:lsdException w:name="Light List Accent 5" w:semiHidden="0" w:uiPriority="61" w:unhideWhenUsed="0"/>
+    <w:lsdException w:name="Light Grid Accent 5" w:semiHidden="0" w:uiPriority="62" w:unhideWhenUsed="0"/>
+    <w:lsdException w:name="Medium Shading 1 Accent 5" w:semiHidden="0" w:uiPriority="63" w:unhideWhenUsed="0"/>
+    <w:lsdException w:name="Medium Shading 2 Accent 5" w:semiHidden="0" w:uiPriority="64" w:unhideWhenUsed="0"/>
+    <w:lsdException w:name="Medium List 1 Accent 5" w:semiHidden="0" w:uiPriority="65" w:unhideWhenUsed="0"/>
+    <w:lsdException w:name="Medium List 2 Accent 5" w:semiHidden="0" w:uiPriority="66" w:unhideWhenUsed="0"/>
+    <w:lsdException w:name="Medium Grid 1 Accent 5" w:semiHidden="0" w:uiPriority="67" w:unhideWhenUsed="0"/>
+    <w:lsdException w:name="Medium Grid 2 Accent 5" w:semiHidden="0" w:uiPriority="68" w:unhideWhenUsed="0"/>
+    <w:lsdException w:name="Medium Grid 3 Accent 5" w:semiHidden="0" w:uiPriority="69" w:unhideWhenUsed="0"/>
+    <w:lsdException w:name="Dark List Accent 5" w:semiHidden="0" w:uiPriority="70" w:unhideWhenUsed="0"/>
+    <w:lsdException w:name="Colorful Shading Accent 5" w:semiHidden="0" w:uiPriority="71" w:unhideWhenUsed="0"/>
+    <w:lsdException w:name="Colorful List Accent 5" w:semiHidden="0" w:uiPriority="72" w:unhideWhenUsed="0"/>
+    <w:lsdException w:name="Colorful Grid Accent 5" w:semiHidden="0" w:uiPriority="73" w:unhideWhenUsed="0"/>
+    <w:lsdException w:name="Light Shading Accent 6" w:semiHidden="0" w:uiPriority="60" w:unhideWhenUsed="0"/>
+    <w:lsdException w:name="Light List Accent 6" w:semiHidden="0" w:uiPriority="61" w:unhideWhenUsed="0"/>
+    <w:lsdException w:name="Light Grid Accent 6" w:semiHidden="0" w:uiPriority="62" w:unhideWhenUsed="0"/>
+    <w:lsdException w:name="Medium Shading 1 Accent 6" w:semiHidden="0" w:uiPriority="63" w:unhideWhenUsed="0"/>
+    <w:lsdException w:name="Medium Shading 2 Accent 6" w:semiHidden="0" w:uiPriority="64" w:unhideWhenUsed="0"/>
+    <w:lsdException w:name="Medium List 1 Accent 6" w:semiHidden="0" w:uiPriority="65" w:unhideWhenUsed="0"/>
+    <w:lsdException w:name="Medium List 2 Accent 6" w:semiHidden="0" w:uiPriority="66" w:unhideWhenUsed="0"/>
+    <w:lsdException w:name="Medium Grid 1 Accent 6" w:semiHidden="0" w:uiPriority="67" w:unhideWhenUsed="0"/>
+    <w:lsdException w:name="Medium Grid 2 Accent 6" w:semiHidden="0" w:uiPriority="68" w:unhideWhenUsed="0"/>
+    <w:lsdException w:name="Medium Grid 3 Accent 6" w:semiHidden="0" w:uiPriority="69" w:unhideWhenUsed="0"/>
+    <w:lsdException w:name="Dark List Accent 6" w:semiHidden="0" w:uiPriority="70" w:unhideWhenUsed="0"/>
+    <w:lsdException w:name="Colorful Shading Accent 6" w:semiHidden="0" w:uiPriority="71" w:unhideWhenUsed="0"/>
+    <w:lsdException w:name="Colorful List Accent 6" w:semiHidden="0" w:uiPriority="72" w:unhideWhenUsed="0"/>
+    <w:lsdException w:name="Colorful Grid Accent 6" w:semiHidden="0" w:uiPriority="73" w:unhideWhenUsed="0"/>
+    <w:lsdException w:name="Subtle Emphasis" w:semiHidden="0" w:uiPriority="19" w:unhideWhenUsed="0" w:qFormat="1"/>
+    <w:lsdException w:name="Intense Emphasis" w:semiHidden="0" w:uiPriority="21" w:unhideWhenUsed="0" w:qFormat="1"/>
+    <w:lsdException w:name="Subtle Reference" w:semiHidden="0" w:uiPriority="31" w:unhideWhenUsed="0" w:qFormat="1"/>
+    <w:lsdException w:name="Intense Reference" w:semiHidden="0" w:uiPriority="32" w:unhideWhenUsed="0" w:qFormat="1"/>
+    <w:lsdException w:name="Book Title" w:semiHidden="0" w:uiPriority="33" w:unhideWhenUsed="0" w:qFormat="1"/>
+    <w:lsdException w:name="Bibliography" w:uiPriority="37"/>
+    <w:lsdException w:name="TOC Heading" w:uiPriority="39" w:qFormat="1"/>
   </w:latentStyles>
   <w:style w:type="paragraph" w:default="1" w:styleId="Normal">
     <w:name w:val="Normal"/>
@@ -3332,7 +5377,7 @@
       </w:tblCellMar>
     </w:tblPr>
   </w:style>
-  <w:style w:type="paragraph" w:styleId="Puesto">
+  <w:style w:type="paragraph" w:styleId="Ttulo">
     <w:name w:val="Title"/>
     <w:basedOn w:val="Normal"/>
     <w:next w:val="Normal"/>
@@ -3446,6 +5491,452 @@
     <w:uiPriority w:val="99"/>
     <w:rsid w:val="00267CF5"/>
   </w:style>
+  <w:style w:type="paragraph" w:styleId="NormalWeb">
+    <w:name w:val="Normal (Web)"/>
+    <w:basedOn w:val="Normal"/>
+    <w:uiPriority w:val="99"/>
+    <w:unhideWhenUsed/>
+    <w:rsid w:val="00CE140C"/>
+    <w:pPr>
+      <w:spacing w:before="100" w:beforeAutospacing="1" w:after="100" w:afterAutospacing="1" w:line="240" w:lineRule="auto"/>
+    </w:pPr>
+    <w:rPr>
+      <w:rFonts w:ascii="Times New Roman" w:eastAsia="Times New Roman" w:hAnsi="Times New Roman" w:cs="Times New Roman"/>
+      <w:color w:val="auto"/>
+      <w:sz w:val="24"/>
+      <w:szCs w:val="24"/>
+      <w:lang w:val="es-MX" w:eastAsia="es-MX"/>
+    </w:rPr>
+  </w:style>
+</w:styles>
+</file>
+
+<file path=word/stylesWithEffects.xml><?xml version="1.0" encoding="utf-8"?>
+<w:styles xmlns:wpc="http://schemas.microsoft.com/office/word/2010/wordprocessingCanvas" xmlns:mc="http://schemas.openxmlformats.org/markup-compatibility/2006" xmlns:o="urn:schemas-microsoft-com:office:office" xmlns:r="http://schemas.openxmlformats.org/officeDocument/2006/relationships" xmlns:m="http://schemas.openxmlformats.org/officeDocument/2006/math" xmlns:v="urn:schemas-microsoft-com:vml" xmlns:wp14="http://schemas.microsoft.com/office/word/2010/wordprocessingDrawing" xmlns:wp="http://schemas.openxmlformats.org/drawingml/2006/wordprocessingDrawing" xmlns:w10="urn:schemas-microsoft-com:office:word" xmlns:w="http://schemas.openxmlformats.org/wordprocessingml/2006/main" xmlns:w14="http://schemas.microsoft.com/office/word/2010/wordml" xmlns:wpg="http://schemas.microsoft.com/office/word/2010/wordprocessingGroup" xmlns:wpi="http://schemas.microsoft.com/office/word/2010/wordprocessingInk" xmlns:wne="http://schemas.microsoft.com/office/word/2006/wordml" xmlns:wps="http://schemas.microsoft.com/office/word/2010/wordprocessingShape" mc:Ignorable="w14 wp14">
+  <w:docDefaults>
+    <w:rPrDefault>
+      <w:rPr>
+        <w:rFonts w:ascii="Arial" w:eastAsia="Arial" w:hAnsi="Arial" w:cs="Arial"/>
+        <w:color w:val="000000"/>
+        <w:sz w:val="22"/>
+        <w:szCs w:val="22"/>
+        <w:lang w:val="es-CO" w:eastAsia="es-CO" w:bidi="ar-SA"/>
+      </w:rPr>
+    </w:rPrDefault>
+    <w:pPrDefault>
+      <w:pPr>
+        <w:spacing w:line="276" w:lineRule="auto"/>
+      </w:pPr>
+    </w:pPrDefault>
+  </w:docDefaults>
+  <w:latentStyles w:defLockedState="0" w:defUIPriority="99" w:defSemiHidden="1" w:defUnhideWhenUsed="1" w:defQFormat="0" w:count="267">
+    <w:lsdException w:name="Normal" w:semiHidden="0" w:uiPriority="0" w:unhideWhenUsed="0" w:qFormat="1"/>
+    <w:lsdException w:name="heading 1" w:semiHidden="0" w:uiPriority="9" w:unhideWhenUsed="0" w:qFormat="1"/>
+    <w:lsdException w:name="heading 2" w:uiPriority="9" w:qFormat="1"/>
+    <w:lsdException w:name="heading 3" w:uiPriority="9" w:qFormat="1"/>
+    <w:lsdException w:name="heading 4" w:uiPriority="9" w:qFormat="1"/>
+    <w:lsdException w:name="heading 5" w:uiPriority="9" w:qFormat="1"/>
+    <w:lsdException w:name="heading 6" w:uiPriority="9" w:qFormat="1"/>
+    <w:lsdException w:name="heading 7" w:uiPriority="9" w:qFormat="1"/>
+    <w:lsdException w:name="heading 8" w:uiPriority="9" w:qFormat="1"/>
+    <w:lsdException w:name="heading 9" w:uiPriority="9" w:qFormat="1"/>
+    <w:lsdException w:name="toc 1" w:uiPriority="39"/>
+    <w:lsdException w:name="toc 2" w:uiPriority="39"/>
+    <w:lsdException w:name="toc 3" w:uiPriority="39"/>
+    <w:lsdException w:name="toc 4" w:uiPriority="39"/>
+    <w:lsdException w:name="toc 5" w:uiPriority="39"/>
+    <w:lsdException w:name="toc 6" w:uiPriority="39"/>
+    <w:lsdException w:name="toc 7" w:uiPriority="39"/>
+    <w:lsdException w:name="toc 8" w:uiPriority="39"/>
+    <w:lsdException w:name="toc 9" w:uiPriority="39"/>
+    <w:lsdException w:name="caption" w:uiPriority="35" w:qFormat="1"/>
+    <w:lsdException w:name="Title" w:semiHidden="0" w:uiPriority="10" w:unhideWhenUsed="0" w:qFormat="1"/>
+    <w:lsdException w:name="Default Paragraph Font" w:uiPriority="1"/>
+    <w:lsdException w:name="Subtitle" w:semiHidden="0" w:uiPriority="11" w:unhideWhenUsed="0" w:qFormat="1"/>
+    <w:lsdException w:name="Strong" w:semiHidden="0" w:uiPriority="22" w:unhideWhenUsed="0" w:qFormat="1"/>
+    <w:lsdException w:name="Emphasis" w:semiHidden="0" w:uiPriority="20" w:unhideWhenUsed="0" w:qFormat="1"/>
+    <w:lsdException w:name="Table Grid" w:semiHidden="0" w:uiPriority="39" w:unhideWhenUsed="0"/>
+    <w:lsdException w:name="Placeholder Text" w:unhideWhenUsed="0"/>
+    <w:lsdException w:name="No Spacing" w:semiHidden="0" w:uiPriority="1" w:unhideWhenUsed="0" w:qFormat="1"/>
+    <w:lsdException w:name="Light Shading" w:semiHidden="0" w:uiPriority="60" w:unhideWhenUsed="0"/>
+    <w:lsdException w:name="Light List" w:semiHidden="0" w:uiPriority="61" w:unhideWhenUsed="0"/>
+    <w:lsdException w:name="Light Grid" w:semiHidden="0" w:uiPriority="62" w:unhideWhenUsed="0"/>
+    <w:lsdException w:name="Medium Shading 1" w:semiHidden="0" w:uiPriority="63" w:unhideWhenUsed="0"/>
+    <w:lsdException w:name="Medium Shading 2" w:semiHidden="0" w:uiPriority="64" w:unhideWhenUsed="0"/>
+    <w:lsdException w:name="Medium List 1" w:semiHidden="0" w:uiPriority="65" w:unhideWhenUsed="0"/>
+    <w:lsdException w:name="Medium List 2" w:semiHidden="0" w:uiPriority="66" w:unhideWhenUsed="0"/>
+    <w:lsdException w:name="Medium Grid 1" w:semiHidden="0" w:uiPriority="67" w:unhideWhenUsed="0"/>
+    <w:lsdException w:name="Medium Grid 2" w:semiHidden="0" w:uiPriority="68" w:unhideWhenUsed="0"/>
+    <w:lsdException w:name="Medium Grid 3" w:semiHidden="0" w:uiPriority="69" w:unhideWhenUsed="0"/>
+    <w:lsdException w:name="Dark List" w:semiHidden="0" w:uiPriority="70" w:unhideWhenUsed="0"/>
+    <w:lsdException w:name="Colorful Shading" w:semiHidden="0" w:uiPriority="71" w:unhideWhenUsed="0"/>
+    <w:lsdException w:name="Colorful List" w:semiHidden="0" w:uiPriority="72" w:unhideWhenUsed="0"/>
+    <w:lsdException w:name="Colorful Grid" w:semiHidden="0" w:uiPriority="73" w:unhideWhenUsed="0"/>
+    <w:lsdException w:name="Light Shading Accent 1" w:semiHidden="0" w:uiPriority="60" w:unhideWhenUsed="0"/>
+    <w:lsdException w:name="Light List Accent 1" w:semiHidden="0" w:uiPriority="61" w:unhideWhenUsed="0"/>
+    <w:lsdException w:name="Light Grid Accent 1" w:semiHidden="0" w:uiPriority="62" w:unhideWhenUsed="0"/>
+    <w:lsdException w:name="Medium Shading 1 Accent 1" w:semiHidden="0" w:uiPriority="63" w:unhideWhenUsed="0"/>
+    <w:lsdException w:name="Medium Shading 2 Accent 1" w:semiHidden="0" w:uiPriority="64" w:unhideWhenUsed="0"/>
+    <w:lsdException w:name="Medium List 1 Accent 1" w:semiHidden="0" w:uiPriority="65" w:unhideWhenUsed="0"/>
+    <w:lsdException w:name="Revision" w:unhideWhenUsed="0"/>
+    <w:lsdException w:name="List Paragraph" w:semiHidden="0" w:uiPriority="34" w:unhideWhenUsed="0" w:qFormat="1"/>
+    <w:lsdException w:name="Quote" w:semiHidden="0" w:uiPriority="29" w:unhideWhenUsed="0" w:qFormat="1"/>
+    <w:lsdException w:name="Intense Quote" w:semiHidden="0" w:uiPriority="30" w:unhideWhenUsed="0" w:qFormat="1"/>
+    <w:lsdException w:name="Medium List 2 Accent 1" w:semiHidden="0" w:uiPriority="66" w:unhideWhenUsed="0"/>
+    <w:lsdException w:name="Medium Grid 1 Accent 1" w:semiHidden="0" w:uiPriority="67" w:unhideWhenUsed="0"/>
+    <w:lsdException w:name="Medium Grid 2 Accent 1" w:semiHidden="0" w:uiPriority="68" w:unhideWhenUsed="0"/>
+    <w:lsdException w:name="Medium Grid 3 Accent 1" w:semiHidden="0" w:uiPriority="69" w:unhideWhenUsed="0"/>
+    <w:lsdException w:name="Dark List Accent 1" w:semiHidden="0" w:uiPriority="70" w:unhideWhenUsed="0"/>
+    <w:lsdException w:name="Colorful Shading Accent 1" w:semiHidden="0" w:uiPriority="71" w:unhideWhenUsed="0"/>
+    <w:lsdException w:name="Colorful List Accent 1" w:semiHidden="0" w:uiPriority="72" w:unhideWhenUsed="0"/>
+    <w:lsdException w:name="Colorful Grid Accent 1" w:semiHidden="0" w:uiPriority="73" w:unhideWhenUsed="0"/>
+    <w:lsdException w:name="Light Shading Accent 2" w:semiHidden="0" w:uiPriority="60" w:unhideWhenUsed="0"/>
+    <w:lsdException w:name="Light List Accent 2" w:semiHidden="0" w:uiPriority="61" w:unhideWhenUsed="0"/>
+    <w:lsdException w:name="Light Grid Accent 2" w:semiHidden="0" w:uiPriority="62" w:unhideWhenUsed="0"/>
+    <w:lsdException w:name="Medium Shading 1 Accent 2" w:semiHidden="0" w:uiPriority="63" w:unhideWhenUsed="0"/>
+    <w:lsdException w:name="Medium Shading 2 Accent 2" w:semiHidden="0" w:uiPriority="64" w:unhideWhenUsed="0"/>
+    <w:lsdException w:name="Medium List 1 Accent 2" w:semiHidden="0" w:uiPriority="65" w:unhideWhenUsed="0"/>
+    <w:lsdException w:name="Medium List 2 Accent 2" w:semiHidden="0" w:uiPriority="66" w:unhideWhenUsed="0"/>
+    <w:lsdException w:name="Medium Grid 1 Accent 2" w:semiHidden="0" w:uiPriority="67" w:unhideWhenUsed="0"/>
+    <w:lsdException w:name="Medium Grid 2 Accent 2" w:semiHidden="0" w:uiPriority="68" w:unhideWhenUsed="0"/>
+    <w:lsdException w:name="Medium Grid 3 Accent 2" w:semiHidden="0" w:uiPriority="69" w:unhideWhenUsed="0"/>
+    <w:lsdException w:name="Dark List Accent 2" w:semiHidden="0" w:uiPriority="70" w:unhideWhenUsed="0"/>
+    <w:lsdException w:name="Colorful Shading Accent 2" w:semiHidden="0" w:uiPriority="71" w:unhideWhenUsed="0"/>
+    <w:lsdException w:name="Colorful List Accent 2" w:semiHidden="0" w:uiPriority="72" w:unhideWhenUsed="0"/>
+    <w:lsdException w:name="Colorful Grid Accent 2" w:semiHidden="0" w:uiPriority="73" w:unhideWhenUsed="0"/>
+    <w:lsdException w:name="Light Shading Accent 3" w:semiHidden="0" w:uiPriority="60" w:unhideWhenUsed="0"/>
+    <w:lsdException w:name="Light List Accent 3" w:semiHidden="0" w:uiPriority="61" w:unhideWhenUsed="0"/>
+    <w:lsdException w:name="Light Grid Accent 3" w:semiHidden="0" w:uiPriority="62" w:unhideWhenUsed="0"/>
+    <w:lsdException w:name="Medium Shading 1 Accent 3" w:semiHidden="0" w:uiPriority="63" w:unhideWhenUsed="0"/>
+    <w:lsdException w:name="Medium Shading 2 Accent 3" w:semiHidden="0" w:uiPriority="64" w:unhideWhenUsed="0"/>
+    <w:lsdException w:name="Medium List 1 Accent 3" w:semiHidden="0" w:uiPriority="65" w:unhideWhenUsed="0"/>
+    <w:lsdException w:name="Medium List 2 Accent 3" w:semiHidden="0" w:uiPriority="66" w:unhideWhenUsed="0"/>
+    <w:lsdException w:name="Medium Grid 1 Accent 3" w:semiHidden="0" w:uiPriority="67" w:unhideWhenUsed="0"/>
+    <w:lsdException w:name="Medium Grid 2 Accent 3" w:semiHidden="0" w:uiPriority="68" w:unhideWhenUsed="0"/>
+    <w:lsdException w:name="Medium Grid 3 Accent 3" w:semiHidden="0" w:uiPriority="69" w:unhideWhenUsed="0"/>
+    <w:lsdException w:name="Dark List Accent 3" w:semiHidden="0" w:uiPriority="70" w:unhideWhenUsed="0"/>
+    <w:lsdException w:name="Colorful Shading Accent 3" w:semiHidden="0" w:uiPriority="71" w:unhideWhenUsed="0"/>
+    <w:lsdException w:name="Colorful List Accent 3" w:semiHidden="0" w:uiPriority="72" w:unhideWhenUsed="0"/>
+    <w:lsdException w:name="Colorful Grid Accent 3" w:semiHidden="0" w:uiPriority="73" w:unhideWhenUsed="0"/>
+    <w:lsdException w:name="Light Shading Accent 4" w:semiHidden="0" w:uiPriority="60" w:unhideWhenUsed="0"/>
+    <w:lsdException w:name="Light List Accent 4" w:semiHidden="0" w:uiPriority="61" w:unhideWhenUsed="0"/>
+    <w:lsdException w:name="Light Grid Accent 4" w:semiHidden="0" w:uiPriority="62" w:unhideWhenUsed="0"/>
+    <w:lsdException w:name="Medium Shading 1 Accent 4" w:semiHidden="0" w:uiPriority="63" w:unhideWhenUsed="0"/>
+    <w:lsdException w:name="Medium Shading 2 Accent 4" w:semiHidden="0" w:uiPriority="64" w:unhideWhenUsed="0"/>
+    <w:lsdException w:name="Medium List 1 Accent 4" w:semiHidden="0" w:uiPriority="65" w:unhideWhenUsed="0"/>
+    <w:lsdException w:name="Medium List 2 Accent 4" w:semiHidden="0" w:uiPriority="66" w:unhideWhenUsed="0"/>
+    <w:lsdException w:name="Medium Grid 1 Accent 4" w:semiHidden="0" w:uiPriority="67" w:unhideWhenUsed="0"/>
+    <w:lsdException w:name="Medium Grid 2 Accent 4" w:semiHidden="0" w:uiPriority="68" w:unhideWhenUsed="0"/>
+    <w:lsdException w:name="Medium Grid 3 Accent 4" w:semiHidden="0" w:uiPriority="69" w:unhideWhenUsed="0"/>
+    <w:lsdException w:name="Dark List Accent 4" w:semiHidden="0" w:uiPriority="70" w:unhideWhenUsed="0"/>
+    <w:lsdException w:name="Colorful Shading Accent 4" w:semiHidden="0" w:uiPriority="71" w:unhideWhenUsed="0"/>
+    <w:lsdException w:name="Colorful List Accent 4" w:semiHidden="0" w:uiPriority="72" w:unhideWhenUsed="0"/>
+    <w:lsdException w:name="Colorful Grid Accent 4" w:semiHidden="0" w:uiPriority="73" w:unhideWhenUsed="0"/>
+    <w:lsdException w:name="Light Shading Accent 5" w:semiHidden="0" w:uiPriority="60" w:unhideWhenUsed="0"/>
+    <w:lsdException w:name="Light List Accent 5" w:semiHidden="0" w:uiPriority="61" w:unhideWhenUsed="0"/>
+    <w:lsdException w:name="Light Grid Accent 5" w:semiHidden="0" w:uiPriority="62" w:unhideWhenUsed="0"/>
+    <w:lsdException w:name="Medium Shading 1 Accent 5" w:semiHidden="0" w:uiPriority="63" w:unhideWhenUsed="0"/>
+    <w:lsdException w:name="Medium Shading 2 Accent 5" w:semiHidden="0" w:uiPriority="64" w:unhideWhenUsed="0"/>
+    <w:lsdException w:name="Medium List 1 Accent 5" w:semiHidden="0" w:uiPriority="65" w:unhideWhenUsed="0"/>
+    <w:lsdException w:name="Medium List 2 Accent 5" w:semiHidden="0" w:uiPriority="66" w:unhideWhenUsed="0"/>
+    <w:lsdException w:name="Medium Grid 1 Accent 5" w:semiHidden="0" w:uiPriority="67" w:unhideWhenUsed="0"/>
+    <w:lsdException w:name="Medium Grid 2 Accent 5" w:semiHidden="0" w:uiPriority="68" w:unhideWhenUsed="0"/>
+    <w:lsdException w:name="Medium Grid 3 Accent 5" w:semiHidden="0" w:uiPriority="69" w:unhideWhenUsed="0"/>
+    <w:lsdException w:name="Dark List Accent 5" w:semiHidden="0" w:uiPriority="70" w:unhideWhenUsed="0"/>
+    <w:lsdException w:name="Colorful Shading Accent 5" w:semiHidden="0" w:uiPriority="71" w:unhideWhenUsed="0"/>
+    <w:lsdException w:name="Colorful List Accent 5" w:semiHidden="0" w:uiPriority="72" w:unhideWhenUsed="0"/>
+    <w:lsdException w:name="Colorful Grid Accent 5" w:semiHidden="0" w:uiPriority="73" w:unhideWhenUsed="0"/>
+    <w:lsdException w:name="Light Shading Accent 6" w:semiHidden="0" w:uiPriority="60" w:unhideWhenUsed="0"/>
+    <w:lsdException w:name="Light List Accent 6" w:semiHidden="0" w:uiPriority="61" w:unhideWhenUsed="0"/>
+    <w:lsdException w:name="Light Grid Accent 6" w:semiHidden="0" w:uiPriority="62" w:unhideWhenUsed="0"/>
+    <w:lsdException w:name="Medium Shading 1 Accent 6" w:semiHidden="0" w:uiPriority="63" w:unhideWhenUsed="0"/>
+    <w:lsdException w:name="Medium Shading 2 Accent 6" w:semiHidden="0" w:uiPriority="64" w:unhideWhenUsed="0"/>
+    <w:lsdException w:name="Medium List 1 Accent 6" w:semiHidden="0" w:uiPriority="65" w:unhideWhenUsed="0"/>
+    <w:lsdException w:name="Medium List 2 Accent 6" w:semiHidden="0" w:uiPriority="66" w:unhideWhenUsed="0"/>
+    <w:lsdException w:name="Medium Grid 1 Accent 6" w:semiHidden="0" w:uiPriority="67" w:unhideWhenUsed="0"/>
+    <w:lsdException w:name="Medium Grid 2 Accent 6" w:semiHidden="0" w:uiPriority="68" w:unhideWhenUsed="0"/>
+    <w:lsdException w:name="Medium Grid 3 Accent 6" w:semiHidden="0" w:uiPriority="69" w:unhideWhenUsed="0"/>
+    <w:lsdException w:name="Dark List Accent 6" w:semiHidden="0" w:uiPriority="70" w:unhideWhenUsed="0"/>
+    <w:lsdException w:name="Colorful Shading Accent 6" w:semiHidden="0" w:uiPriority="71" w:unhideWhenUsed="0"/>
+    <w:lsdException w:name="Colorful List Accent 6" w:semiHidden="0" w:uiPriority="72" w:unhideWhenUsed="0"/>
+    <w:lsdException w:name="Colorful Grid Accent 6" w:semiHidden="0" w:uiPriority="73" w:unhideWhenUsed="0"/>
+    <w:lsdException w:name="Subtle Emphasis" w:semiHidden="0" w:uiPriority="19" w:unhideWhenUsed="0" w:qFormat="1"/>
+    <w:lsdException w:name="Intense Emphasis" w:semiHidden="0" w:uiPriority="21" w:unhideWhenUsed="0" w:qFormat="1"/>
+    <w:lsdException w:name="Subtle Reference" w:semiHidden="0" w:uiPriority="31" w:unhideWhenUsed="0" w:qFormat="1"/>
+    <w:lsdException w:name="Intense Reference" w:semiHidden="0" w:uiPriority="32" w:unhideWhenUsed="0" w:qFormat="1"/>
+    <w:lsdException w:name="Book Title" w:semiHidden="0" w:uiPriority="33" w:unhideWhenUsed="0" w:qFormat="1"/>
+    <w:lsdException w:name="Bibliography" w:uiPriority="37"/>
+    <w:lsdException w:name="TOC Heading" w:uiPriority="39" w:qFormat="1"/>
+  </w:latentStyles>
+  <w:style w:type="paragraph" w:default="1" w:styleId="Normal">
+    <w:name w:val="Normal"/>
+  </w:style>
+  <w:style w:type="paragraph" w:styleId="Ttulo1">
+    <w:name w:val="heading 1"/>
+    <w:basedOn w:val="Normal"/>
+    <w:next w:val="Normal"/>
+    <w:pPr>
+      <w:keepNext/>
+      <w:keepLines/>
+      <w:spacing w:before="400" w:after="120"/>
+      <w:contextualSpacing/>
+      <w:outlineLvl w:val="0"/>
+    </w:pPr>
+    <w:rPr>
+      <w:sz w:val="40"/>
+      <w:szCs w:val="40"/>
+    </w:rPr>
+  </w:style>
+  <w:style w:type="paragraph" w:styleId="Ttulo2">
+    <w:name w:val="heading 2"/>
+    <w:basedOn w:val="Normal"/>
+    <w:next w:val="Normal"/>
+    <w:pPr>
+      <w:keepNext/>
+      <w:keepLines/>
+      <w:spacing w:before="360" w:after="120"/>
+      <w:contextualSpacing/>
+      <w:outlineLvl w:val="1"/>
+    </w:pPr>
+    <w:rPr>
+      <w:sz w:val="32"/>
+      <w:szCs w:val="32"/>
+    </w:rPr>
+  </w:style>
+  <w:style w:type="paragraph" w:styleId="Ttulo3">
+    <w:name w:val="heading 3"/>
+    <w:basedOn w:val="Normal"/>
+    <w:next w:val="Normal"/>
+    <w:pPr>
+      <w:keepNext/>
+      <w:keepLines/>
+      <w:spacing w:before="320" w:after="80"/>
+      <w:contextualSpacing/>
+      <w:outlineLvl w:val="2"/>
+    </w:pPr>
+    <w:rPr>
+      <w:color w:val="434343"/>
+      <w:sz w:val="28"/>
+      <w:szCs w:val="28"/>
+    </w:rPr>
+  </w:style>
+  <w:style w:type="paragraph" w:styleId="Ttulo4">
+    <w:name w:val="heading 4"/>
+    <w:basedOn w:val="Normal"/>
+    <w:next w:val="Normal"/>
+    <w:pPr>
+      <w:keepNext/>
+      <w:keepLines/>
+      <w:spacing w:before="280" w:after="80"/>
+      <w:contextualSpacing/>
+      <w:outlineLvl w:val="3"/>
+    </w:pPr>
+    <w:rPr>
+      <w:color w:val="666666"/>
+      <w:sz w:val="24"/>
+      <w:szCs w:val="24"/>
+    </w:rPr>
+  </w:style>
+  <w:style w:type="paragraph" w:styleId="Ttulo5">
+    <w:name w:val="heading 5"/>
+    <w:basedOn w:val="Normal"/>
+    <w:next w:val="Normal"/>
+    <w:pPr>
+      <w:keepNext/>
+      <w:keepLines/>
+      <w:spacing w:before="240" w:after="80"/>
+      <w:contextualSpacing/>
+      <w:outlineLvl w:val="4"/>
+    </w:pPr>
+    <w:rPr>
+      <w:color w:val="666666"/>
+    </w:rPr>
+  </w:style>
+  <w:style w:type="paragraph" w:styleId="Ttulo6">
+    <w:name w:val="heading 6"/>
+    <w:basedOn w:val="Normal"/>
+    <w:next w:val="Normal"/>
+    <w:pPr>
+      <w:keepNext/>
+      <w:keepLines/>
+      <w:spacing w:before="240" w:after="80"/>
+      <w:contextualSpacing/>
+      <w:outlineLvl w:val="5"/>
+    </w:pPr>
+    <w:rPr>
+      <w:i/>
+      <w:color w:val="666666"/>
+    </w:rPr>
+  </w:style>
+  <w:style w:type="character" w:default="1" w:styleId="Fuentedeprrafopredeter">
+    <w:name w:val="Default Paragraph Font"/>
+    <w:uiPriority w:val="1"/>
+    <w:semiHidden/>
+    <w:unhideWhenUsed/>
+  </w:style>
+  <w:style w:type="table" w:default="1" w:styleId="Tablanormal">
+    <w:name w:val="Normal Table"/>
+    <w:uiPriority w:val="99"/>
+    <w:semiHidden/>
+    <w:unhideWhenUsed/>
+    <w:tblPr>
+      <w:tblInd w:w="0" w:type="dxa"/>
+      <w:tblCellMar>
+        <w:top w:w="0" w:type="dxa"/>
+        <w:left w:w="108" w:type="dxa"/>
+        <w:bottom w:w="0" w:type="dxa"/>
+        <w:right w:w="108" w:type="dxa"/>
+      </w:tblCellMar>
+    </w:tblPr>
+  </w:style>
+  <w:style w:type="numbering" w:default="1" w:styleId="Sinlista">
+    <w:name w:val="No List"/>
+    <w:uiPriority w:val="99"/>
+    <w:semiHidden/>
+    <w:unhideWhenUsed/>
+  </w:style>
+  <w:style w:type="table" w:customStyle="1" w:styleId="TableNormal">
+    <w:name w:val="Table Normal"/>
+    <w:tblPr>
+      <w:tblCellMar>
+        <w:top w:w="0" w:type="dxa"/>
+        <w:left w:w="0" w:type="dxa"/>
+        <w:bottom w:w="0" w:type="dxa"/>
+        <w:right w:w="0" w:type="dxa"/>
+      </w:tblCellMar>
+    </w:tblPr>
+  </w:style>
+  <w:style w:type="paragraph" w:styleId="Ttulo">
+    <w:name w:val="Title"/>
+    <w:basedOn w:val="Normal"/>
+    <w:next w:val="Normal"/>
+    <w:pPr>
+      <w:keepNext/>
+      <w:keepLines/>
+      <w:spacing w:after="60"/>
+      <w:contextualSpacing/>
+    </w:pPr>
+    <w:rPr>
+      <w:sz w:val="52"/>
+      <w:szCs w:val="52"/>
+    </w:rPr>
+  </w:style>
+  <w:style w:type="paragraph" w:styleId="Subttulo">
+    <w:name w:val="Subtitle"/>
+    <w:basedOn w:val="Normal"/>
+    <w:next w:val="Normal"/>
+    <w:pPr>
+      <w:keepNext/>
+      <w:keepLines/>
+      <w:spacing w:after="320"/>
+      <w:contextualSpacing/>
+    </w:pPr>
+    <w:rPr>
+      <w:color w:val="666666"/>
+      <w:sz w:val="30"/>
+      <w:szCs w:val="30"/>
+    </w:rPr>
+  </w:style>
+  <w:style w:type="table" w:customStyle="1" w:styleId="a">
+    <w:basedOn w:val="TableNormal"/>
+    <w:tblPr>
+      <w:tblStyleRowBandSize w:val="1"/>
+      <w:tblStyleColBandSize w:val="1"/>
+      <w:tblCellMar>
+        <w:top w:w="0" w:type="dxa"/>
+        <w:left w:w="0" w:type="dxa"/>
+        <w:bottom w:w="0" w:type="dxa"/>
+        <w:right w:w="0" w:type="dxa"/>
+      </w:tblCellMar>
+    </w:tblPr>
+  </w:style>
+  <w:style w:type="table" w:customStyle="1" w:styleId="a0">
+    <w:basedOn w:val="TableNormal"/>
+    <w:tblPr>
+      <w:tblStyleRowBandSize w:val="1"/>
+      <w:tblStyleColBandSize w:val="1"/>
+      <w:tblCellMar>
+        <w:top w:w="0" w:type="dxa"/>
+        <w:left w:w="0" w:type="dxa"/>
+        <w:bottom w:w="0" w:type="dxa"/>
+        <w:right w:w="0" w:type="dxa"/>
+      </w:tblCellMar>
+    </w:tblPr>
+  </w:style>
+  <w:style w:type="table" w:customStyle="1" w:styleId="a1">
+    <w:basedOn w:val="TableNormal"/>
+    <w:tblPr>
+      <w:tblStyleRowBandSize w:val="1"/>
+      <w:tblStyleColBandSize w:val="1"/>
+      <w:tblCellMar>
+        <w:top w:w="0" w:type="dxa"/>
+        <w:left w:w="0" w:type="dxa"/>
+        <w:bottom w:w="0" w:type="dxa"/>
+        <w:right w:w="0" w:type="dxa"/>
+      </w:tblCellMar>
+    </w:tblPr>
+  </w:style>
+  <w:style w:type="paragraph" w:styleId="Encabezado">
+    <w:name w:val="header"/>
+    <w:basedOn w:val="Normal"/>
+    <w:link w:val="EncabezadoCar"/>
+    <w:uiPriority w:val="99"/>
+    <w:unhideWhenUsed/>
+    <w:rsid w:val="00267CF5"/>
+    <w:pPr>
+      <w:tabs>
+        <w:tab w:val="center" w:pos="4419"/>
+        <w:tab w:val="right" w:pos="8838"/>
+      </w:tabs>
+      <w:spacing w:line="240" w:lineRule="auto"/>
+    </w:pPr>
+  </w:style>
+  <w:style w:type="character" w:customStyle="1" w:styleId="EncabezadoCar">
+    <w:name w:val="Encabezado Car"/>
+    <w:basedOn w:val="Fuentedeprrafopredeter"/>
+    <w:link w:val="Encabezado"/>
+    <w:uiPriority w:val="99"/>
+    <w:rsid w:val="00267CF5"/>
+  </w:style>
+  <w:style w:type="paragraph" w:styleId="Piedepgina">
+    <w:name w:val="footer"/>
+    <w:basedOn w:val="Normal"/>
+    <w:link w:val="PiedepginaCar"/>
+    <w:uiPriority w:val="99"/>
+    <w:unhideWhenUsed/>
+    <w:rsid w:val="00267CF5"/>
+    <w:pPr>
+      <w:tabs>
+        <w:tab w:val="center" w:pos="4419"/>
+        <w:tab w:val="right" w:pos="8838"/>
+      </w:tabs>
+      <w:spacing w:line="240" w:lineRule="auto"/>
+    </w:pPr>
+  </w:style>
+  <w:style w:type="character" w:customStyle="1" w:styleId="PiedepginaCar">
+    <w:name w:val="Pie de página Car"/>
+    <w:basedOn w:val="Fuentedeprrafopredeter"/>
+    <w:link w:val="Piedepgina"/>
+    <w:uiPriority w:val="99"/>
+    <w:rsid w:val="00267CF5"/>
+  </w:style>
+  <w:style w:type="paragraph" w:styleId="NormalWeb">
+    <w:name w:val="Normal (Web)"/>
+    <w:basedOn w:val="Normal"/>
+    <w:uiPriority w:val="99"/>
+    <w:unhideWhenUsed/>
+    <w:rsid w:val="00CE140C"/>
+    <w:pPr>
+      <w:spacing w:before="100" w:beforeAutospacing="1" w:after="100" w:afterAutospacing="1" w:line="240" w:lineRule="auto"/>
+    </w:pPr>
+    <w:rPr>
+      <w:rFonts w:ascii="Times New Roman" w:eastAsia="Times New Roman" w:hAnsi="Times New Roman" w:cs="Times New Roman"/>
+      <w:color w:val="auto"/>
+      <w:sz w:val="24"/>
+      <w:szCs w:val="24"/>
+      <w:lang w:val="es-MX" w:eastAsia="es-MX"/>
+    </w:rPr>
+  </w:style>
 </w:styles>
 </file>
 
@@ -3492,7 +5983,7 @@
     </a:clrScheme>
     <a:fontScheme name="Office">
       <a:majorFont>
-        <a:latin typeface="Calibri Light" panose="020F0302020204030204"/>
+        <a:latin typeface="Calibri Light"/>
         <a:ea typeface=""/>
         <a:cs typeface=""/>
         <a:font script="Jpan" typeface="ＭＳ ゴシック"/>
@@ -3527,7 +6018,7 @@
         <a:font script="Geor" typeface="Sylfaen"/>
       </a:majorFont>
       <a:minorFont>
-        <a:latin typeface="Calibri" panose="020F0502020204030204"/>
+        <a:latin typeface="Calibri"/>
         <a:ea typeface=""/>
         <a:cs typeface=""/>
         <a:font script="Jpan" typeface="ＭＳ 明朝"/>
@@ -3704,7 +6195,7 @@
   <a:extraClrSchemeLst/>
   <a:extLst>
     <a:ext uri="{05A4C25C-085E-4340-85A3-A5531E510DB2}">
-      <thm15:themeFamily xmlns:thm15="http://schemas.microsoft.com/office/thememl/2012/main" name="Office Theme" id="{62F939B6-93AF-4DB8-9C6B-D6C7DFDC589F}" vid="{4A3C46E8-61CC-4603-A589-7422A47A8E4A}"/>
+      <thm15:themeFamily xmlns:thm15="http://schemas.microsoft.com/office/thememl/2012/main" xmlns="" name="Office Theme" id="{62F939B6-93AF-4DB8-9C6B-D6C7DFDC589F}" vid="{4A3C46E8-61CC-4603-A589-7422A47A8E4A}"/>
     </a:ext>
   </a:extLst>
 </a:theme>

</xml_diff>